<commit_message>
Deployment en Document update
</commit_message>
<xml_diff>
--- a/OOAD_Golf_volledig.docx
+++ b/OOAD_Golf_volledig.docx
@@ -4,36 +4,12 @@
   <w:body>
     <w:p>
       <w:pPr>
-        <w:pStyle w:val="Kop1"/>
-        <w:jc w:val="center"/>
-        <w:rPr>
-          <w:rFonts w:ascii="Harlow Solid Italic" w:eastAsia="Times New Roman" w:hAnsi="Harlow Solid Italic"/>
-          <w:color w:val="00B050"/>
-          <w:sz w:val="48"/>
-          <w:szCs w:val="48"/>
-          <w:lang w:eastAsia="nl-NL"/>
-        </w:rPr>
-      </w:pPr>
-      <w:r>
-        <w:rPr>
-          <w:rFonts w:ascii="Harlow Solid Italic" w:eastAsia="Times New Roman" w:hAnsi="Harlow Solid Italic"/>
-          <w:color w:val="00B050"/>
-          <w:sz w:val="48"/>
-          <w:szCs w:val="48"/>
-          <w:lang w:eastAsia="nl-NL"/>
-        </w:rPr>
-        <w:t>Object Oriented Analyses en Design</w:t>
-      </w:r>
-    </w:p>
-    <w:p>
-      <w:pPr>
-        <w:pStyle w:val="Kop1"/>
         <w:jc w:val="center"/>
         <w:rPr>
           <w:rFonts w:ascii="Harlow Solid Italic" w:hAnsi="Harlow Solid Italic"/>
           <w:color w:val="00B050"/>
           <w:sz w:val="48"/>
-          <w:szCs w:val="48"/>
+          <w:lang w:eastAsia="nl-NL"/>
         </w:rPr>
       </w:pPr>
       <w:r>
@@ -41,16 +17,63 @@
           <w:rFonts w:ascii="Harlow Solid Italic" w:hAnsi="Harlow Solid Italic"/>
           <w:color w:val="00B050"/>
           <w:sz w:val="48"/>
-          <w:szCs w:val="48"/>
-        </w:rPr>
-        <w:t xml:space="preserve">Clover </w:t>
-      </w:r>
+          <w:lang w:eastAsia="nl-NL"/>
+        </w:rPr>
+        <w:t xml:space="preserve">Object </w:t>
+      </w:r>
+      <w:proofErr w:type="spellStart"/>
       <w:r>
         <w:rPr>
           <w:rFonts w:ascii="Harlow Solid Italic" w:hAnsi="Harlow Solid Italic"/>
           <w:color w:val="00B050"/>
           <w:sz w:val="48"/>
-          <w:szCs w:val="48"/>
+          <w:lang w:eastAsia="nl-NL"/>
+        </w:rPr>
+        <w:t>Oriented</w:t>
+      </w:r>
+      <w:proofErr w:type="spellEnd"/>
+      <w:r>
+        <w:rPr>
+          <w:rFonts w:ascii="Harlow Solid Italic" w:hAnsi="Harlow Solid Italic"/>
+          <w:color w:val="00B050"/>
+          <w:sz w:val="48"/>
+          <w:lang w:eastAsia="nl-NL"/>
+        </w:rPr>
+        <w:t xml:space="preserve"> Analyses en Design</w:t>
+      </w:r>
+    </w:p>
+    <w:p>
+      <w:pPr>
+        <w:jc w:val="center"/>
+        <w:rPr>
+          <w:rFonts w:ascii="Harlow Solid Italic" w:hAnsi="Harlow Solid Italic"/>
+          <w:color w:val="00B050"/>
+          <w:sz w:val="48"/>
+        </w:rPr>
+      </w:pPr>
+      <w:proofErr w:type="spellStart"/>
+      <w:r>
+        <w:rPr>
+          <w:rFonts w:ascii="Harlow Solid Italic" w:hAnsi="Harlow Solid Italic"/>
+          <w:color w:val="00B050"/>
+          <w:sz w:val="48"/>
+        </w:rPr>
+        <w:t>Clover</w:t>
+      </w:r>
+      <w:proofErr w:type="spellEnd"/>
+      <w:r>
+        <w:rPr>
+          <w:rFonts w:ascii="Harlow Solid Italic" w:hAnsi="Harlow Solid Italic"/>
+          <w:color w:val="00B050"/>
+          <w:sz w:val="48"/>
+        </w:rPr>
+        <w:t xml:space="preserve"> </w:t>
+      </w:r>
+      <w:r>
+        <w:rPr>
+          <w:rFonts w:ascii="Harlow Solid Italic" w:hAnsi="Harlow Solid Italic"/>
+          <w:color w:val="00B050"/>
+          <w:sz w:val="48"/>
         </w:rPr>
         <w:t>Golf</w:t>
       </w:r>
@@ -188,30 +211,594 @@
         <w:rPr>
           <w:b/>
         </w:rPr>
-        <w:t>Naam: Mohamed, Alwin</w:t>
-      </w:r>
-    </w:p>
-    <w:p>
-      <w:pPr>
+        <w:t xml:space="preserve">Naam: Mohamed, </w:t>
+      </w:r>
+      <w:proofErr w:type="spellStart"/>
+      <w:r>
+        <w:rPr>
+          <w:b/>
+        </w:rPr>
+        <w:t>Alwin</w:t>
+      </w:r>
+      <w:proofErr w:type="spellEnd"/>
+    </w:p>
+    <w:sdt>
+      <w:sdtPr>
+        <w:id w:val="535168464"/>
+        <w:docPartObj>
+          <w:docPartGallery w:val="Table of Contents"/>
+          <w:docPartUnique/>
+        </w:docPartObj>
+      </w:sdtPr>
+      <w:sdtEndPr>
+        <w:rPr>
+          <w:rFonts w:asciiTheme="minorHAnsi" w:eastAsiaTheme="minorHAnsi" w:hAnsiTheme="minorHAnsi" w:cstheme="minorBidi"/>
+          <w:b/>
+          <w:bCs/>
+          <w:color w:val="auto"/>
+          <w:sz w:val="22"/>
+          <w:szCs w:val="22"/>
+          <w:lang w:eastAsia="en-US"/>
+        </w:rPr>
+      </w:sdtEndPr>
+      <w:sdtContent>
+        <w:p>
+          <w:pPr>
+            <w:pStyle w:val="Kopvaninhoudsopgave"/>
+          </w:pPr>
+          <w:r>
+            <w:t>Inhoud</w:t>
+          </w:r>
+        </w:p>
+        <w:p>
+          <w:pPr>
+            <w:pStyle w:val="Inhopg1"/>
+            <w:tabs>
+              <w:tab w:val="right" w:leader="dot" w:pos="9062"/>
+            </w:tabs>
+            <w:rPr>
+              <w:rFonts w:eastAsiaTheme="minorEastAsia"/>
+              <w:noProof/>
+              <w:lang w:eastAsia="nl-NL"/>
+            </w:rPr>
+          </w:pPr>
+          <w:r>
+            <w:fldChar w:fldCharType="begin"/>
+          </w:r>
+          <w:r>
+            <w:instrText xml:space="preserve"> TOC \o "1-3" \h \z \u </w:instrText>
+          </w:r>
+          <w:r>
+            <w:fldChar w:fldCharType="separate"/>
+          </w:r>
+          <w:hyperlink w:anchor="_Toc401405297" w:history="1">
+            <w:r>
+              <w:rPr>
+                <w:rStyle w:val="Hyperlink"/>
+                <w:rFonts w:ascii="Harlow Solid Italic" w:hAnsi="Harlow Solid Italic"/>
+                <w:noProof/>
+              </w:rPr>
+              <w:t>Casus.</w:t>
+            </w:r>
+            <w:r>
+              <w:rPr>
+                <w:noProof/>
+                <w:webHidden/>
+              </w:rPr>
+              <w:tab/>
+            </w:r>
+            <w:r>
+              <w:rPr>
+                <w:noProof/>
+                <w:webHidden/>
+              </w:rPr>
+              <w:fldChar w:fldCharType="begin"/>
+            </w:r>
+            <w:r>
+              <w:rPr>
+                <w:noProof/>
+                <w:webHidden/>
+              </w:rPr>
+              <w:instrText xml:space="preserve"> PAGEREF _Toc401405297 \h </w:instrText>
+            </w:r>
+            <w:r>
+              <w:rPr>
+                <w:noProof/>
+                <w:webHidden/>
+              </w:rPr>
+            </w:r>
+            <w:r>
+              <w:rPr>
+                <w:noProof/>
+                <w:webHidden/>
+              </w:rPr>
+              <w:fldChar w:fldCharType="separate"/>
+            </w:r>
+            <w:r>
+              <w:rPr>
+                <w:noProof/>
+                <w:webHidden/>
+              </w:rPr>
+              <w:t>3</w:t>
+            </w:r>
+            <w:r>
+              <w:rPr>
+                <w:noProof/>
+                <w:webHidden/>
+              </w:rPr>
+              <w:fldChar w:fldCharType="end"/>
+            </w:r>
+          </w:hyperlink>
+        </w:p>
+        <w:p>
+          <w:pPr>
+            <w:pStyle w:val="Inhopg1"/>
+            <w:tabs>
+              <w:tab w:val="right" w:leader="dot" w:pos="9062"/>
+            </w:tabs>
+            <w:rPr>
+              <w:rFonts w:eastAsiaTheme="minorEastAsia"/>
+              <w:noProof/>
+              <w:lang w:eastAsia="nl-NL"/>
+            </w:rPr>
+          </w:pPr>
+          <w:hyperlink w:anchor="_Toc401405298" w:history="1">
+            <w:r>
+              <w:rPr>
+                <w:rStyle w:val="Hyperlink"/>
+                <w:rFonts w:ascii="Harlow Solid Italic" w:hAnsi="Harlow Solid Italic"/>
+                <w:noProof/>
+                <w:lang w:val="en-GB"/>
+              </w:rPr>
+              <w:t>Fully-Dressed Use Cases</w:t>
+            </w:r>
+            <w:r>
+              <w:rPr>
+                <w:noProof/>
+                <w:webHidden/>
+              </w:rPr>
+              <w:tab/>
+            </w:r>
+            <w:r>
+              <w:rPr>
+                <w:noProof/>
+                <w:webHidden/>
+              </w:rPr>
+              <w:fldChar w:fldCharType="begin"/>
+            </w:r>
+            <w:r>
+              <w:rPr>
+                <w:noProof/>
+                <w:webHidden/>
+              </w:rPr>
+              <w:instrText xml:space="preserve"> PAGEREF _Toc401405298 \h </w:instrText>
+            </w:r>
+            <w:r>
+              <w:rPr>
+                <w:noProof/>
+                <w:webHidden/>
+              </w:rPr>
+            </w:r>
+            <w:r>
+              <w:rPr>
+                <w:noProof/>
+                <w:webHidden/>
+              </w:rPr>
+              <w:fldChar w:fldCharType="separate"/>
+            </w:r>
+            <w:r>
+              <w:rPr>
+                <w:noProof/>
+                <w:webHidden/>
+              </w:rPr>
+              <w:t>4</w:t>
+            </w:r>
+            <w:r>
+              <w:rPr>
+                <w:noProof/>
+                <w:webHidden/>
+              </w:rPr>
+              <w:fldChar w:fldCharType="end"/>
+            </w:r>
+          </w:hyperlink>
+        </w:p>
+        <w:p>
+          <w:pPr>
+            <w:pStyle w:val="Inhopg1"/>
+            <w:tabs>
+              <w:tab w:val="right" w:leader="dot" w:pos="9062"/>
+            </w:tabs>
+            <w:rPr>
+              <w:rFonts w:eastAsiaTheme="minorEastAsia"/>
+              <w:noProof/>
+              <w:lang w:eastAsia="nl-NL"/>
+            </w:rPr>
+          </w:pPr>
+          <w:hyperlink w:anchor="_Toc401405299" w:history="1">
+            <w:r>
+              <w:rPr>
+                <w:rStyle w:val="Hyperlink"/>
+                <w:rFonts w:ascii="Harlow Solid Italic" w:hAnsi="Harlow Solid Italic"/>
+                <w:noProof/>
+              </w:rPr>
+              <w:t>UseCase Diagram</w:t>
+            </w:r>
+            <w:r>
+              <w:rPr>
+                <w:noProof/>
+                <w:webHidden/>
+              </w:rPr>
+              <w:tab/>
+            </w:r>
+            <w:r>
+              <w:rPr>
+                <w:noProof/>
+                <w:webHidden/>
+              </w:rPr>
+              <w:fldChar w:fldCharType="begin"/>
+            </w:r>
+            <w:r>
+              <w:rPr>
+                <w:noProof/>
+                <w:webHidden/>
+              </w:rPr>
+              <w:instrText xml:space="preserve"> PAGEREF _Toc401405299 \h </w:instrText>
+            </w:r>
+            <w:r>
+              <w:rPr>
+                <w:noProof/>
+                <w:webHidden/>
+              </w:rPr>
+            </w:r>
+            <w:r>
+              <w:rPr>
+                <w:noProof/>
+                <w:webHidden/>
+              </w:rPr>
+              <w:fldChar w:fldCharType="separate"/>
+            </w:r>
+            <w:r>
+              <w:rPr>
+                <w:noProof/>
+                <w:webHidden/>
+              </w:rPr>
+              <w:t>11</w:t>
+            </w:r>
+            <w:r>
+              <w:rPr>
+                <w:noProof/>
+                <w:webHidden/>
+              </w:rPr>
+              <w:fldChar w:fldCharType="end"/>
+            </w:r>
+          </w:hyperlink>
+        </w:p>
+        <w:p>
+          <w:pPr>
+            <w:pStyle w:val="Inhopg1"/>
+            <w:tabs>
+              <w:tab w:val="right" w:leader="dot" w:pos="9062"/>
+            </w:tabs>
+            <w:rPr>
+              <w:rFonts w:eastAsiaTheme="minorEastAsia"/>
+              <w:noProof/>
+              <w:lang w:eastAsia="nl-NL"/>
+            </w:rPr>
+          </w:pPr>
+          <w:hyperlink w:anchor="_Toc401405300" w:history="1">
+            <w:r>
+              <w:rPr>
+                <w:rStyle w:val="Hyperlink"/>
+                <w:rFonts w:ascii="Harlow Solid Italic" w:hAnsi="Harlow Solid Italic"/>
+                <w:noProof/>
+              </w:rPr>
+              <w:t>Model Diagram</w:t>
+            </w:r>
+            <w:r>
+              <w:rPr>
+                <w:noProof/>
+                <w:webHidden/>
+              </w:rPr>
+              <w:tab/>
+            </w:r>
+            <w:r>
+              <w:rPr>
+                <w:noProof/>
+                <w:webHidden/>
+              </w:rPr>
+              <w:fldChar w:fldCharType="begin"/>
+            </w:r>
+            <w:r>
+              <w:rPr>
+                <w:noProof/>
+                <w:webHidden/>
+              </w:rPr>
+              <w:instrText xml:space="preserve"> PAGEREF _Toc401405300 \h </w:instrText>
+            </w:r>
+            <w:r>
+              <w:rPr>
+                <w:noProof/>
+                <w:webHidden/>
+              </w:rPr>
+            </w:r>
+            <w:r>
+              <w:rPr>
+                <w:noProof/>
+                <w:webHidden/>
+              </w:rPr>
+              <w:fldChar w:fldCharType="separate"/>
+            </w:r>
+            <w:r>
+              <w:rPr>
+                <w:noProof/>
+                <w:webHidden/>
+              </w:rPr>
+              <w:t>12</w:t>
+            </w:r>
+            <w:r>
+              <w:rPr>
+                <w:noProof/>
+                <w:webHidden/>
+              </w:rPr>
+              <w:fldChar w:fldCharType="end"/>
+            </w:r>
+          </w:hyperlink>
+        </w:p>
+        <w:p>
+          <w:pPr>
+            <w:pStyle w:val="Inhopg1"/>
+            <w:tabs>
+              <w:tab w:val="right" w:leader="dot" w:pos="9062"/>
+            </w:tabs>
+            <w:rPr>
+              <w:rFonts w:eastAsiaTheme="minorEastAsia"/>
+              <w:noProof/>
+              <w:lang w:eastAsia="nl-NL"/>
+            </w:rPr>
+          </w:pPr>
+          <w:hyperlink w:anchor="_Toc401405301" w:history="1">
+            <w:r>
+              <w:rPr>
+                <w:rStyle w:val="Hyperlink"/>
+                <w:rFonts w:ascii="Harlow Solid Italic" w:hAnsi="Harlow Solid Italic"/>
+                <w:noProof/>
+              </w:rPr>
+              <w:t>Sequence Diagram</w:t>
+            </w:r>
+            <w:r>
+              <w:rPr>
+                <w:noProof/>
+                <w:webHidden/>
+              </w:rPr>
+              <w:tab/>
+            </w:r>
+            <w:r>
+              <w:rPr>
+                <w:noProof/>
+                <w:webHidden/>
+              </w:rPr>
+              <w:fldChar w:fldCharType="begin"/>
+            </w:r>
+            <w:r>
+              <w:rPr>
+                <w:noProof/>
+                <w:webHidden/>
+              </w:rPr>
+              <w:instrText xml:space="preserve"> PAGEREF _Toc401405301 \h </w:instrText>
+            </w:r>
+            <w:r>
+              <w:rPr>
+                <w:noProof/>
+                <w:webHidden/>
+              </w:rPr>
+            </w:r>
+            <w:r>
+              <w:rPr>
+                <w:noProof/>
+                <w:webHidden/>
+              </w:rPr>
+              <w:fldChar w:fldCharType="separate"/>
+            </w:r>
+            <w:r>
+              <w:rPr>
+                <w:noProof/>
+                <w:webHidden/>
+              </w:rPr>
+              <w:t>13</w:t>
+            </w:r>
+            <w:r>
+              <w:rPr>
+                <w:noProof/>
+                <w:webHidden/>
+              </w:rPr>
+              <w:fldChar w:fldCharType="end"/>
+            </w:r>
+          </w:hyperlink>
+        </w:p>
+        <w:p>
+          <w:pPr>
+            <w:pStyle w:val="Inhopg1"/>
+            <w:tabs>
+              <w:tab w:val="right" w:leader="dot" w:pos="9062"/>
+            </w:tabs>
+            <w:rPr>
+              <w:rFonts w:eastAsiaTheme="minorEastAsia"/>
+              <w:noProof/>
+              <w:lang w:eastAsia="nl-NL"/>
+            </w:rPr>
+          </w:pPr>
+          <w:hyperlink w:anchor="_Toc401405302" w:history="1">
+            <w:r>
+              <w:rPr>
+                <w:rStyle w:val="Hyperlink"/>
+                <w:rFonts w:ascii="Harlow Solid Italic" w:hAnsi="Harlow Solid Italic"/>
+                <w:noProof/>
+              </w:rPr>
+              <w:t>Contracts</w:t>
+            </w:r>
+            <w:r>
+              <w:rPr>
+                <w:noProof/>
+                <w:webHidden/>
+              </w:rPr>
+              <w:tab/>
+            </w:r>
+            <w:r>
+              <w:rPr>
+                <w:noProof/>
+                <w:webHidden/>
+              </w:rPr>
+              <w:fldChar w:fldCharType="begin"/>
+            </w:r>
+            <w:r>
+              <w:rPr>
+                <w:noProof/>
+                <w:webHidden/>
+              </w:rPr>
+              <w:instrText xml:space="preserve"> PAGEREF _Toc401405302 \h </w:instrText>
+            </w:r>
+            <w:r>
+              <w:rPr>
+                <w:noProof/>
+                <w:webHidden/>
+              </w:rPr>
+            </w:r>
+            <w:r>
+              <w:rPr>
+                <w:noProof/>
+                <w:webHidden/>
+              </w:rPr>
+              <w:fldChar w:fldCharType="separate"/>
+            </w:r>
+            <w:r>
+              <w:rPr>
+                <w:noProof/>
+                <w:webHidden/>
+              </w:rPr>
+              <w:t>17</w:t>
+            </w:r>
+            <w:r>
+              <w:rPr>
+                <w:noProof/>
+                <w:webHidden/>
+              </w:rPr>
+              <w:fldChar w:fldCharType="end"/>
+            </w:r>
+          </w:hyperlink>
+        </w:p>
+        <w:p>
+          <w:pPr>
+            <w:pStyle w:val="Inhopg1"/>
+            <w:tabs>
+              <w:tab w:val="right" w:leader="dot" w:pos="9062"/>
+            </w:tabs>
+            <w:rPr>
+              <w:rFonts w:eastAsiaTheme="minorEastAsia"/>
+              <w:noProof/>
+              <w:lang w:eastAsia="nl-NL"/>
+            </w:rPr>
+          </w:pPr>
+          <w:hyperlink w:anchor="_Toc401405303" w:history="1">
+            <w:r>
+              <w:rPr>
+                <w:rStyle w:val="Hyperlink"/>
+                <w:rFonts w:ascii="Harlow Solid Italic" w:hAnsi="Harlow Solid Italic"/>
+                <w:noProof/>
+              </w:rPr>
+              <w:t>Deployment Diagram</w:t>
+            </w:r>
+            <w:r>
+              <w:rPr>
+                <w:noProof/>
+                <w:webHidden/>
+              </w:rPr>
+              <w:tab/>
+            </w:r>
+            <w:r>
+              <w:rPr>
+                <w:noProof/>
+                <w:webHidden/>
+              </w:rPr>
+              <w:fldChar w:fldCharType="begin"/>
+            </w:r>
+            <w:r>
+              <w:rPr>
+                <w:noProof/>
+                <w:webHidden/>
+              </w:rPr>
+              <w:instrText xml:space="preserve"> PAGEREF _Toc401405303 \h </w:instrText>
+            </w:r>
+            <w:r>
+              <w:rPr>
+                <w:noProof/>
+                <w:webHidden/>
+              </w:rPr>
+            </w:r>
+            <w:r>
+              <w:rPr>
+                <w:noProof/>
+                <w:webHidden/>
+              </w:rPr>
+              <w:fldChar w:fldCharType="separate"/>
+            </w:r>
+            <w:r>
+              <w:rPr>
+                <w:noProof/>
+                <w:webHidden/>
+              </w:rPr>
+              <w:t>18</w:t>
+            </w:r>
+            <w:r>
+              <w:rPr>
+                <w:noProof/>
+                <w:webHidden/>
+              </w:rPr>
+              <w:fldChar w:fldCharType="end"/>
+            </w:r>
+          </w:hyperlink>
+        </w:p>
+        <w:p>
+          <w:r>
+            <w:rPr>
+              <w:b/>
+              <w:bCs/>
+            </w:rPr>
+            <w:fldChar w:fldCharType="end"/>
+          </w:r>
+        </w:p>
+      </w:sdtContent>
+    </w:sdt>
+    <w:p>
+      <w:r>
+        <w:br w:type="page"/>
+      </w:r>
+    </w:p>
+    <w:p>
+      <w:pPr>
+        <w:rPr>
+          <w:b/>
+        </w:rPr>
+      </w:pPr>
+    </w:p>
+    <w:p>
+      <w:pPr>
+        <w:pStyle w:val="Kop1"/>
         <w:rPr>
           <w:rFonts w:ascii="Harlow Solid Italic" w:hAnsi="Harlow Solid Italic"/>
-          <w:b/>
           <w:color w:val="00B050"/>
           <w:sz w:val="40"/>
-          <w:szCs w:val="40"/>
-        </w:rPr>
-      </w:pPr>
+        </w:rPr>
+      </w:pPr>
+      <w:bookmarkStart w:id="0" w:name="_Toc401405297"/>
       <w:r>
         <w:rPr>
           <w:rFonts w:ascii="Harlow Solid Italic" w:hAnsi="Harlow Solid Italic"/>
-          <w:b/>
           <w:color w:val="00B050"/>
           <w:sz w:val="40"/>
-          <w:szCs w:val="40"/>
-        </w:rPr>
-        <w:lastRenderedPageBreak/>
+        </w:rPr>
         <w:t>Casus.</w:t>
       </w:r>
+      <w:bookmarkEnd w:id="0"/>
     </w:p>
     <w:p>
       <w:pPr>
@@ -355,12 +942,21 @@
           <w:lang w:val="en-GB"/>
         </w:rPr>
       </w:pPr>
+      <w:proofErr w:type="spellStart"/>
       <w:r>
         <w:rPr>
           <w:b/>
           <w:lang w:val="en-GB"/>
         </w:rPr>
-        <w:t>Doel:</w:t>
+        <w:t>Doel</w:t>
+      </w:r>
+      <w:proofErr w:type="spellEnd"/>
+      <w:r>
+        <w:rPr>
+          <w:b/>
+          <w:lang w:val="en-GB"/>
+        </w:rPr>
+        <w:t>:</w:t>
       </w:r>
     </w:p>
     <w:p>
@@ -380,20 +976,42 @@
         <w:rPr>
           <w:lang w:val="en-GB"/>
         </w:rPr>
-        <w:t xml:space="preserve"> community up-to-date ho</w:t>
-      </w:r>
-      <w:r>
-        <w:rPr>
-          <w:lang w:val="en-GB"/>
-        </w:rPr>
-        <w:t>uden over Golf</w:t>
-      </w:r>
-      <w:r>
-        <w:rPr>
-          <w:lang w:val="en-GB"/>
-        </w:rPr>
-        <w:t xml:space="preserve"> statistieken</w:t>
-      </w:r>
+        <w:t xml:space="preserve"> community up-to-date </w:t>
+      </w:r>
+      <w:proofErr w:type="spellStart"/>
+      <w:r>
+        <w:rPr>
+          <w:lang w:val="en-GB"/>
+        </w:rPr>
+        <w:t>ho</w:t>
+      </w:r>
+      <w:r>
+        <w:rPr>
+          <w:lang w:val="en-GB"/>
+        </w:rPr>
+        <w:t>uden</w:t>
+      </w:r>
+      <w:proofErr w:type="spellEnd"/>
+      <w:r>
+        <w:rPr>
+          <w:lang w:val="en-GB"/>
+        </w:rPr>
+        <w:t xml:space="preserve"> over Golf</w:t>
+      </w:r>
+      <w:r>
+        <w:rPr>
+          <w:lang w:val="en-GB"/>
+        </w:rPr>
+        <w:t xml:space="preserve"> </w:t>
+      </w:r>
+      <w:proofErr w:type="spellStart"/>
+      <w:r>
+        <w:rPr>
+          <w:lang w:val="en-GB"/>
+        </w:rPr>
+        <w:t>statistieken</w:t>
+      </w:r>
+      <w:proofErr w:type="spellEnd"/>
       <w:r>
         <w:rPr>
           <w:lang w:val="en-GB"/>
@@ -461,8 +1079,13 @@
         <w:pStyle w:val="Geenafstand"/>
       </w:pPr>
       <w:r>
-        <w:t>Betalen contributie,  Fully-Dressed</w:t>
-      </w:r>
+        <w:t xml:space="preserve">Betalen contributie,  </w:t>
+      </w:r>
+      <w:proofErr w:type="spellStart"/>
+      <w:r>
+        <w:t>Fully-Dressed</w:t>
+      </w:r>
+      <w:proofErr w:type="spellEnd"/>
     </w:p>
     <w:p>
       <w:pPr>
@@ -528,7 +1151,15 @@
         <w:pStyle w:val="Geenafstand"/>
       </w:pPr>
       <w:r>
-        <w:t xml:space="preserve">Opvragen statistieken,  Fully-Dressed </w:t>
+        <w:t xml:space="preserve">Opvragen statistieken,  </w:t>
+      </w:r>
+      <w:proofErr w:type="spellStart"/>
+      <w:r>
+        <w:t>Fully-Dressed</w:t>
+      </w:r>
+      <w:proofErr w:type="spellEnd"/>
+      <w:r>
+        <w:t xml:space="preserve"> </w:t>
       </w:r>
     </w:p>
     <w:p>
@@ -570,25 +1201,55 @@
           <w:lang w:val="en-GB"/>
         </w:rPr>
       </w:pPr>
-      <w:r>
-        <w:rPr>
-          <w:lang w:val="en-GB"/>
-        </w:rPr>
-        <w:t xml:space="preserve">Kopen artikelen,  Fully-Dressed </w:t>
-      </w:r>
-    </w:p>
-    <w:p>
-      <w:pPr>
-        <w:pStyle w:val="Geenafstand"/>
-        <w:rPr>
-          <w:lang w:val="en-GB"/>
-        </w:rPr>
-      </w:pPr>
-      <w:r>
-        <w:rPr>
-          <w:lang w:val="en-GB"/>
-        </w:rPr>
-        <w:t>huren Trainer.</w:t>
+      <w:proofErr w:type="spellStart"/>
+      <w:r>
+        <w:rPr>
+          <w:lang w:val="en-GB"/>
+        </w:rPr>
+        <w:t>Kopen</w:t>
+      </w:r>
+      <w:proofErr w:type="spellEnd"/>
+      <w:r>
+        <w:rPr>
+          <w:lang w:val="en-GB"/>
+        </w:rPr>
+        <w:t xml:space="preserve"> </w:t>
+      </w:r>
+      <w:proofErr w:type="spellStart"/>
+      <w:r>
+        <w:rPr>
+          <w:lang w:val="en-GB"/>
+        </w:rPr>
+        <w:t>artikelen</w:t>
+      </w:r>
+      <w:proofErr w:type="spellEnd"/>
+      <w:r>
+        <w:rPr>
+          <w:lang w:val="en-GB"/>
+        </w:rPr>
+        <w:t xml:space="preserve">,  Fully-Dressed </w:t>
+      </w:r>
+    </w:p>
+    <w:p>
+      <w:pPr>
+        <w:pStyle w:val="Geenafstand"/>
+        <w:rPr>
+          <w:lang w:val="en-GB"/>
+        </w:rPr>
+      </w:pPr>
+      <w:proofErr w:type="spellStart"/>
+      <w:r>
+        <w:rPr>
+          <w:lang w:val="en-GB"/>
+        </w:rPr>
+        <w:t>huren</w:t>
+      </w:r>
+      <w:proofErr w:type="spellEnd"/>
+      <w:r>
+        <w:rPr>
+          <w:lang w:val="en-GB"/>
+        </w:rPr>
+        <w:t xml:space="preserve"> Trainer.</w:t>
       </w:r>
     </w:p>
     <w:p>
@@ -627,11 +1288,33 @@
           <w:lang w:val="en-GB"/>
         </w:rPr>
       </w:pPr>
-      <w:r>
-        <w:rPr>
-          <w:lang w:val="en-GB"/>
-        </w:rPr>
-        <w:t xml:space="preserve">Beheren applicatie.  </w:t>
+      <w:proofErr w:type="spellStart"/>
+      <w:r>
+        <w:rPr>
+          <w:lang w:val="en-GB"/>
+        </w:rPr>
+        <w:t>Beheren</w:t>
+      </w:r>
+      <w:proofErr w:type="spellEnd"/>
+      <w:r>
+        <w:rPr>
+          <w:lang w:val="en-GB"/>
+        </w:rPr>
+        <w:t xml:space="preserve"> </w:t>
+      </w:r>
+      <w:proofErr w:type="spellStart"/>
+      <w:r>
+        <w:rPr>
+          <w:lang w:val="en-GB"/>
+        </w:rPr>
+        <w:t>applicatie</w:t>
+      </w:r>
+      <w:proofErr w:type="spellEnd"/>
+      <w:r>
+        <w:rPr>
+          <w:lang w:val="en-GB"/>
+        </w:rPr>
+        <w:t xml:space="preserve">.  </w:t>
       </w:r>
     </w:p>
     <w:p>
@@ -736,26 +1419,25 @@
     </w:p>
     <w:p>
       <w:pPr>
-        <w:pStyle w:val="Geenafstand"/>
+        <w:pStyle w:val="Kop1"/>
         <w:rPr>
           <w:rFonts w:ascii="Harlow Solid Italic" w:hAnsi="Harlow Solid Italic"/>
           <w:color w:val="00B050"/>
           <w:sz w:val="40"/>
-          <w:szCs w:val="40"/>
-          <w:lang w:val="en-GB"/>
-        </w:rPr>
-      </w:pPr>
+          <w:lang w:val="en-GB"/>
+        </w:rPr>
+      </w:pPr>
+      <w:bookmarkStart w:id="1" w:name="_Toc401405298"/>
       <w:r>
         <w:rPr>
           <w:rFonts w:ascii="Harlow Solid Italic" w:hAnsi="Harlow Solid Italic"/>
           <w:color w:val="00B050"/>
           <w:sz w:val="40"/>
-          <w:szCs w:val="40"/>
-          <w:lang w:val="en-GB"/>
-        </w:rPr>
-        <w:lastRenderedPageBreak/>
+          <w:lang w:val="en-GB"/>
+        </w:rPr>
         <w:t>Fully-Dressed Use Cases</w:t>
       </w:r>
+      <w:bookmarkEnd w:id="1"/>
     </w:p>
     <w:p>
       <w:pPr>
@@ -829,9 +1511,11 @@
             <w:hideMark/>
           </w:tcPr>
           <w:p>
+            <w:proofErr w:type="spellStart"/>
             <w:r>
               <w:t>Usecase</w:t>
             </w:r>
+            <w:proofErr w:type="spellEnd"/>
           </w:p>
         </w:tc>
         <w:tc>
@@ -1122,9 +1806,11 @@
             <w:hideMark/>
           </w:tcPr>
           <w:p>
+            <w:proofErr w:type="spellStart"/>
             <w:r>
               <w:t>Usecase</w:t>
             </w:r>
+            <w:proofErr w:type="spellEnd"/>
           </w:p>
         </w:tc>
         <w:tc>
@@ -1407,11 +2093,33 @@
             <w:r>
               <w:t xml:space="preserve">     </w:t>
             </w:r>
-            <w:r>
-              <w:rPr>
-                <w:lang w:val="en-GB"/>
-              </w:rPr>
-              <w:t>applicatie nog niet up-to-date is.</w:t>
+            <w:proofErr w:type="spellStart"/>
+            <w:r>
+              <w:rPr>
+                <w:lang w:val="en-GB"/>
+              </w:rPr>
+              <w:t>applicatie</w:t>
+            </w:r>
+            <w:proofErr w:type="spellEnd"/>
+            <w:r>
+              <w:rPr>
+                <w:lang w:val="en-GB"/>
+              </w:rPr>
+              <w:t xml:space="preserve"> nog </w:t>
+            </w:r>
+            <w:proofErr w:type="spellStart"/>
+            <w:r>
+              <w:rPr>
+                <w:lang w:val="en-GB"/>
+              </w:rPr>
+              <w:t>niet</w:t>
+            </w:r>
+            <w:proofErr w:type="spellEnd"/>
+            <w:r>
+              <w:rPr>
+                <w:lang w:val="en-GB"/>
+              </w:rPr>
+              <w:t xml:space="preserve"> up-to-date is.</w:t>
             </w:r>
           </w:p>
           <w:p>
@@ -1624,9 +2332,11 @@
             <w:hideMark/>
           </w:tcPr>
           <w:p>
+            <w:proofErr w:type="spellStart"/>
             <w:r>
               <w:t>Usecase</w:t>
             </w:r>
+            <w:proofErr w:type="spellEnd"/>
           </w:p>
         </w:tc>
         <w:tc>
@@ -2096,9 +2806,11 @@
             <w:hideMark/>
           </w:tcPr>
           <w:p>
+            <w:proofErr w:type="spellStart"/>
             <w:r>
               <w:t>Usecase</w:t>
             </w:r>
+            <w:proofErr w:type="spellEnd"/>
           </w:p>
         </w:tc>
         <w:tc>
@@ -2418,9 +3130,11 @@
             <w:hideMark/>
           </w:tcPr>
           <w:p>
+            <w:proofErr w:type="spellStart"/>
             <w:r>
               <w:t>Usecase</w:t>
             </w:r>
+            <w:proofErr w:type="spellEnd"/>
           </w:p>
         </w:tc>
         <w:tc>
@@ -2433,7 +3147,15 @@
               <w:cnfStyle w:val="000000100000" w:firstRow="0" w:lastRow="0" w:firstColumn="0" w:lastColumn="0" w:oddVBand="0" w:evenVBand="0" w:oddHBand="1" w:evenHBand="0" w:firstRowFirstColumn="0" w:firstRowLastColumn="0" w:lastRowFirstColumn="0" w:lastRowLastColumn="0"/>
             </w:pPr>
             <w:r>
-              <w:t>Huren caddy Assistent</w:t>
+              <w:t xml:space="preserve">Huren </w:t>
+            </w:r>
+            <w:proofErr w:type="spellStart"/>
+            <w:r>
+              <w:t>caddy</w:t>
+            </w:r>
+            <w:proofErr w:type="spellEnd"/>
+            <w:r>
+              <w:t xml:space="preserve"> Assistent</w:t>
             </w:r>
           </w:p>
         </w:tc>
@@ -2540,7 +3262,15 @@
               <w:cnfStyle w:val="000000000000" w:firstRow="0" w:lastRow="0" w:firstColumn="0" w:lastColumn="0" w:oddVBand="0" w:evenVBand="0" w:oddHBand="0" w:evenHBand="0" w:firstRowFirstColumn="0" w:firstRowLastColumn="0" w:lastRowFirstColumn="0" w:lastRowLastColumn="0"/>
             </w:pPr>
             <w:r>
-              <w:t>Een afspraak gemaakt met een caddy op een afgesproken tijd op een veld.</w:t>
+              <w:t xml:space="preserve">Een afspraak gemaakt met een </w:t>
+            </w:r>
+            <w:proofErr w:type="spellStart"/>
+            <w:r>
+              <w:t>caddy</w:t>
+            </w:r>
+            <w:proofErr w:type="spellEnd"/>
+            <w:r>
+              <w:t xml:space="preserve"> op een afgesproken tijd op een veld.</w:t>
             </w:r>
           </w:p>
         </w:tc>
@@ -2583,7 +3313,15 @@
               <w:cnfStyle w:val="000000100000" w:firstRow="0" w:lastRow="0" w:firstColumn="0" w:lastColumn="0" w:oddVBand="0" w:evenVBand="0" w:oddHBand="1" w:evenHBand="0" w:firstRowFirstColumn="0" w:firstRowLastColumn="0" w:lastRowFirstColumn="0" w:lastRowLastColumn="0"/>
             </w:pPr>
             <w:r>
-              <w:t>De member kan via de app voor op de geboekte veld zien welke caddies er beschikbaar zijn voor die tijd en dag.</w:t>
+              <w:t xml:space="preserve">De member kan via de </w:t>
+            </w:r>
+            <w:proofErr w:type="spellStart"/>
+            <w:r>
+              <w:t>app</w:t>
+            </w:r>
+            <w:proofErr w:type="spellEnd"/>
+            <w:r>
+              <w:t xml:space="preserve"> voor op de geboekte veld zien welke caddies er beschikbaar zijn voor die tijd en dag.</w:t>
             </w:r>
           </w:p>
           <w:p>
@@ -2597,7 +3335,15 @@
               <w:cnfStyle w:val="000000100000" w:firstRow="0" w:lastRow="0" w:firstColumn="0" w:lastColumn="0" w:oddVBand="0" w:evenVBand="0" w:oddHBand="1" w:evenHBand="0" w:firstRowFirstColumn="0" w:firstRowLastColumn="0" w:lastRowFirstColumn="0" w:lastRowLastColumn="0"/>
             </w:pPr>
             <w:r>
-              <w:t>De member kan een caddy selecteren en de prijs zien voor een assistent.</w:t>
+              <w:t xml:space="preserve">De member kan een </w:t>
+            </w:r>
+            <w:proofErr w:type="spellStart"/>
+            <w:r>
+              <w:t>caddy</w:t>
+            </w:r>
+            <w:proofErr w:type="spellEnd"/>
+            <w:r>
+              <w:t xml:space="preserve"> selecteren en de prijs zien voor een assistent.</w:t>
             </w:r>
           </w:p>
           <w:p>
@@ -2625,7 +3371,23 @@
               <w:cnfStyle w:val="000000100000" w:firstRow="0" w:lastRow="0" w:firstColumn="0" w:lastColumn="0" w:oddVBand="0" w:evenVBand="0" w:oddHBand="1" w:evenHBand="0" w:firstRowFirstColumn="0" w:firstRowLastColumn="0" w:lastRowFirstColumn="0" w:lastRowLastColumn="0"/>
             </w:pPr>
             <w:r>
-              <w:t>De member kan een caddy boeken via de app .</w:t>
+              <w:t xml:space="preserve">De member kan een </w:t>
+            </w:r>
+            <w:proofErr w:type="spellStart"/>
+            <w:r>
+              <w:t>caddy</w:t>
+            </w:r>
+            <w:proofErr w:type="spellEnd"/>
+            <w:r>
+              <w:t xml:space="preserve"> boeken via de </w:t>
+            </w:r>
+            <w:proofErr w:type="spellStart"/>
+            <w:r>
+              <w:t>app</w:t>
+            </w:r>
+            <w:proofErr w:type="spellEnd"/>
+            <w:r>
+              <w:t xml:space="preserve"> .</w:t>
             </w:r>
           </w:p>
           <w:p>
@@ -2675,7 +3437,23 @@
               <w:cnfStyle w:val="000000000000" w:firstRow="0" w:lastRow="0" w:firstColumn="0" w:lastColumn="0" w:oddVBand="0" w:evenVBand="0" w:oddHBand="0" w:evenHBand="0" w:firstRowFirstColumn="0" w:firstRowLastColumn="0" w:lastRowFirstColumn="0" w:lastRowLastColumn="0"/>
             </w:pPr>
             <w:r>
-              <w:t>3a. je Kan een caddy soms niet huren, omdat de caddy dan niet beschikbaar is.</w:t>
+              <w:t xml:space="preserve">3a. je Kan een </w:t>
+            </w:r>
+            <w:proofErr w:type="spellStart"/>
+            <w:r>
+              <w:t>caddy</w:t>
+            </w:r>
+            <w:proofErr w:type="spellEnd"/>
+            <w:r>
+              <w:t xml:space="preserve"> soms niet huren, omdat de </w:t>
+            </w:r>
+            <w:proofErr w:type="spellStart"/>
+            <w:r>
+              <w:t>caddy</w:t>
+            </w:r>
+            <w:proofErr w:type="spellEnd"/>
+            <w:r>
+              <w:t xml:space="preserve"> dan niet beschikbaar is.</w:t>
             </w:r>
           </w:p>
         </w:tc>
@@ -2769,9 +3547,11 @@
             <w:hideMark/>
           </w:tcPr>
           <w:p>
+            <w:proofErr w:type="spellStart"/>
             <w:r>
               <w:t>Usecase</w:t>
             </w:r>
+            <w:proofErr w:type="spellEnd"/>
           </w:p>
         </w:tc>
         <w:tc>
@@ -3110,9 +3890,11 @@
             <w:hideMark/>
           </w:tcPr>
           <w:p>
+            <w:proofErr w:type="spellStart"/>
             <w:r>
               <w:t>Usecase</w:t>
             </w:r>
+            <w:proofErr w:type="spellEnd"/>
           </w:p>
         </w:tc>
         <w:tc>
@@ -3331,7 +4113,15 @@
               <w:cnfStyle w:val="000000100000" w:firstRow="0" w:lastRow="0" w:firstColumn="0" w:lastColumn="0" w:oddVBand="0" w:evenVBand="0" w:oddHBand="1" w:evenHBand="0" w:firstRowFirstColumn="0" w:firstRowLastColumn="0" w:lastRowFirstColumn="0" w:lastRowLastColumn="0"/>
             </w:pPr>
             <w:r>
-              <w:t>De klant kan een afspraken maken met de trainer door via de app te boeken.</w:t>
+              <w:t xml:space="preserve">De klant kan een afspraken maken met de trainer door via de </w:t>
+            </w:r>
+            <w:proofErr w:type="spellStart"/>
+            <w:r>
+              <w:t>app</w:t>
+            </w:r>
+            <w:proofErr w:type="spellEnd"/>
+            <w:r>
+              <w:t xml:space="preserve"> te boeken.</w:t>
             </w:r>
           </w:p>
         </w:tc>
@@ -3471,9 +4261,11 @@
             <w:tcW w:w="4531" w:type="dxa"/>
           </w:tcPr>
           <w:p>
+            <w:proofErr w:type="spellStart"/>
             <w:r>
               <w:t>Usecase</w:t>
             </w:r>
+            <w:proofErr w:type="spellEnd"/>
           </w:p>
         </w:tc>
         <w:tc>
@@ -3755,9 +4547,11 @@
             <w:hideMark/>
           </w:tcPr>
           <w:p>
+            <w:proofErr w:type="spellStart"/>
             <w:r>
               <w:t>Usecase</w:t>
             </w:r>
+            <w:proofErr w:type="spellEnd"/>
           </w:p>
         </w:tc>
         <w:tc>
@@ -3961,9 +4755,11 @@
             <w:hideMark/>
           </w:tcPr>
           <w:p>
+            <w:proofErr w:type="spellStart"/>
             <w:r>
               <w:t>Extensions</w:t>
             </w:r>
+            <w:proofErr w:type="spellEnd"/>
           </w:p>
         </w:tc>
         <w:tc>
@@ -4029,9 +4825,11 @@
             <w:tcW w:w="4531" w:type="dxa"/>
           </w:tcPr>
           <w:p>
+            <w:proofErr w:type="spellStart"/>
             <w:r>
               <w:t>Usecase</w:t>
             </w:r>
+            <w:proofErr w:type="spellEnd"/>
           </w:p>
         </w:tc>
         <w:tc>
@@ -4239,9 +5037,11 @@
             <w:tcW w:w="4531" w:type="dxa"/>
           </w:tcPr>
           <w:p>
+            <w:proofErr w:type="spellStart"/>
             <w:r>
               <w:t>Extensions</w:t>
             </w:r>
+            <w:proofErr w:type="spellEnd"/>
           </w:p>
         </w:tc>
         <w:tc>
@@ -4319,9 +5119,11 @@
             <w:tcW w:w="4531" w:type="dxa"/>
           </w:tcPr>
           <w:p>
+            <w:proofErr w:type="spellStart"/>
             <w:r>
               <w:t>Usecase</w:t>
             </w:r>
+            <w:proofErr w:type="spellEnd"/>
           </w:p>
         </w:tc>
         <w:tc>
@@ -4515,9 +5317,11 @@
             <w:tcW w:w="4531" w:type="dxa"/>
           </w:tcPr>
           <w:p>
+            <w:proofErr w:type="spellStart"/>
             <w:r>
               <w:t>Extensions</w:t>
             </w:r>
+            <w:proofErr w:type="spellEnd"/>
           </w:p>
         </w:tc>
         <w:tc>
@@ -4543,84 +5347,102 @@
     <w:p/>
     <w:p/>
     <w:p>
+      <w:pPr>
+        <w:pStyle w:val="Kop1"/>
+        <w:rPr>
+          <w:rFonts w:ascii="Harlow Solid Italic" w:hAnsi="Harlow Solid Italic"/>
+          <w:color w:val="00B050"/>
+          <w:sz w:val="36"/>
+          <w:lang w:val="en-GB"/>
+        </w:rPr>
+      </w:pPr>
+      <w:bookmarkStart w:id="2" w:name="_Toc401405299"/>
+      <w:r>
+        <w:rPr>
+          <w:rFonts w:ascii="Harlow Solid Italic" w:hAnsi="Harlow Solid Italic"/>
+          <w:color w:val="00B050"/>
+          <w:sz w:val="40"/>
+          <w:lang w:val="en-GB"/>
+        </w:rPr>
+        <w:t>Use Case Diagram</w:t>
+      </w:r>
+      <w:bookmarkEnd w:id="2"/>
+    </w:p>
+    <w:p>
+      <w:pPr>
+        <w:rPr>
+          <w:lang w:val="en-GB"/>
+        </w:rPr>
+      </w:pPr>
       <w:r>
         <w:rPr>
           <w:noProof/>
           <w:lang w:eastAsia="nl-NL"/>
         </w:rPr>
-        <w:lastRenderedPageBreak/>
         <w:drawing>
-          <wp:anchor distT="0" distB="0" distL="114300" distR="114300" simplePos="0" relativeHeight="251658240" behindDoc="1" locked="0" layoutInCell="1" allowOverlap="1" wp14:anchorId="348ED4A0" wp14:editId="667FC35B">
+          <wp:anchor distT="0" distB="0" distL="114300" distR="114300" simplePos="0" relativeHeight="251661312" behindDoc="1" locked="0" layoutInCell="1" allowOverlap="1" wp14:anchorId="69715C27" wp14:editId="3CE94545">
             <wp:simplePos x="0" y="0"/>
             <wp:positionH relativeFrom="column">
-              <wp:posOffset>-309245</wp:posOffset>
+              <wp:posOffset>-282575</wp:posOffset>
             </wp:positionH>
             <wp:positionV relativeFrom="paragraph">
-              <wp:posOffset>-523240</wp:posOffset>
+              <wp:posOffset>224155</wp:posOffset>
             </wp:positionV>
-            <wp:extent cx="6507480" cy="9344025"/>
+            <wp:extent cx="6507480" cy="7160260"/>
             <wp:effectExtent l="0" t="0" r="0" b="0"/>
             <wp:wrapThrough wrapText="bothSides">
               <wp:wrapPolygon edited="0">
-                <wp:start x="12710" y="352"/>
-                <wp:lineTo x="11635" y="484"/>
-                <wp:lineTo x="11571" y="969"/>
-                <wp:lineTo x="5311" y="4756"/>
-                <wp:lineTo x="5185" y="4888"/>
-                <wp:lineTo x="5311" y="5372"/>
-                <wp:lineTo x="4932" y="5505"/>
-                <wp:lineTo x="4995" y="5681"/>
-                <wp:lineTo x="5944" y="6077"/>
-                <wp:lineTo x="5438" y="6782"/>
-                <wp:lineTo x="4806" y="7486"/>
-                <wp:lineTo x="4806" y="7574"/>
-                <wp:lineTo x="6576" y="8235"/>
-                <wp:lineTo x="12014" y="11009"/>
-                <wp:lineTo x="11761" y="11273"/>
-                <wp:lineTo x="11824" y="11626"/>
-                <wp:lineTo x="12710" y="11714"/>
-                <wp:lineTo x="10876" y="12418"/>
-                <wp:lineTo x="10813" y="14532"/>
-                <wp:lineTo x="14923" y="15237"/>
-                <wp:lineTo x="14923" y="15325"/>
-                <wp:lineTo x="15239" y="15325"/>
-                <wp:lineTo x="15302" y="15193"/>
-                <wp:lineTo x="10749" y="14532"/>
-                <wp:lineTo x="10876" y="12418"/>
-                <wp:lineTo x="13405" y="11714"/>
-                <wp:lineTo x="14354" y="11626"/>
-                <wp:lineTo x="14354" y="11097"/>
-                <wp:lineTo x="13468" y="11009"/>
-                <wp:lineTo x="14543" y="10305"/>
-                <wp:lineTo x="14670" y="10084"/>
-                <wp:lineTo x="13658" y="9732"/>
-                <wp:lineTo x="12330" y="9600"/>
-                <wp:lineTo x="14417" y="9424"/>
-                <wp:lineTo x="15112" y="9204"/>
-                <wp:lineTo x="14923" y="8895"/>
-                <wp:lineTo x="15808" y="8191"/>
-                <wp:lineTo x="16061" y="7927"/>
-                <wp:lineTo x="15429" y="7530"/>
-                <wp:lineTo x="14227" y="7486"/>
-                <wp:lineTo x="14480" y="6870"/>
-                <wp:lineTo x="14607" y="6077"/>
-                <wp:lineTo x="14859" y="5725"/>
-                <wp:lineTo x="13595" y="5505"/>
-                <wp:lineTo x="14354" y="5328"/>
-                <wp:lineTo x="14923" y="4932"/>
-                <wp:lineTo x="14543" y="4668"/>
-                <wp:lineTo x="15302" y="3963"/>
-                <wp:lineTo x="15555" y="3655"/>
-                <wp:lineTo x="14670" y="3391"/>
-                <wp:lineTo x="14354" y="3171"/>
-                <wp:lineTo x="14607" y="2730"/>
-                <wp:lineTo x="14037" y="2554"/>
-                <wp:lineTo x="14543" y="1850"/>
-                <wp:lineTo x="14101" y="1145"/>
-                <wp:lineTo x="14670" y="969"/>
-                <wp:lineTo x="14543" y="528"/>
-                <wp:lineTo x="13468" y="352"/>
-                <wp:lineTo x="12710" y="352"/>
+                <wp:start x="12393" y="345"/>
+                <wp:lineTo x="11698" y="517"/>
+                <wp:lineTo x="11571" y="862"/>
+                <wp:lineTo x="11824" y="1379"/>
+                <wp:lineTo x="5438" y="4655"/>
+                <wp:lineTo x="5185" y="4827"/>
+                <wp:lineTo x="4995" y="5574"/>
+                <wp:lineTo x="5122" y="5804"/>
+                <wp:lineTo x="5754" y="5977"/>
+                <wp:lineTo x="5438" y="6896"/>
+                <wp:lineTo x="4869" y="7413"/>
+                <wp:lineTo x="4869" y="7643"/>
+                <wp:lineTo x="5817" y="7816"/>
+                <wp:lineTo x="11255" y="10574"/>
+                <wp:lineTo x="11824" y="11493"/>
+                <wp:lineTo x="10876" y="12413"/>
+                <wp:lineTo x="10813" y="14252"/>
+                <wp:lineTo x="14923" y="15171"/>
+                <wp:lineTo x="14923" y="15344"/>
+                <wp:lineTo x="15239" y="15344"/>
+                <wp:lineTo x="15302" y="15171"/>
+                <wp:lineTo x="10749" y="14252"/>
+                <wp:lineTo x="10939" y="12413"/>
+                <wp:lineTo x="14290" y="11551"/>
+                <wp:lineTo x="14480" y="11264"/>
+                <wp:lineTo x="13848" y="11034"/>
+                <wp:lineTo x="11761" y="10574"/>
+                <wp:lineTo x="14543" y="10574"/>
+                <wp:lineTo x="14607" y="9884"/>
+                <wp:lineTo x="12646" y="9654"/>
+                <wp:lineTo x="14923" y="9367"/>
+                <wp:lineTo x="15112" y="8850"/>
+                <wp:lineTo x="14796" y="8735"/>
+                <wp:lineTo x="15998" y="8045"/>
+                <wp:lineTo x="15934" y="7816"/>
+                <wp:lineTo x="14543" y="6896"/>
+                <wp:lineTo x="14733" y="5977"/>
+                <wp:lineTo x="14796" y="5057"/>
+                <wp:lineTo x="14733" y="4138"/>
+                <wp:lineTo x="15555" y="3965"/>
+                <wp:lineTo x="15302" y="3391"/>
+                <wp:lineTo x="14480" y="3218"/>
+                <wp:lineTo x="14480" y="2643"/>
+                <wp:lineTo x="12520" y="2299"/>
+                <wp:lineTo x="14480" y="2184"/>
+                <wp:lineTo x="14480" y="1609"/>
+                <wp:lineTo x="12204" y="1379"/>
+                <wp:lineTo x="14480" y="1149"/>
+                <wp:lineTo x="14670" y="575"/>
+                <wp:lineTo x="13785" y="345"/>
+                <wp:lineTo x="12393" y="345"/>
               </wp:wrapPolygon>
             </wp:wrapThrough>
             <wp:docPr id="1" name="Afbeelding 1" descr="C:\Users\Hokaki\Documents\GitHub\ULM-Golf\UseCaseDiagram.png"/>
@@ -4652,7 +5474,7 @@
                   <pic:spPr bwMode="auto">
                     <a:xfrm>
                       <a:off x="0" y="0"/>
-                      <a:ext cx="6507480" cy="9344025"/>
+                      <a:ext cx="6507480" cy="7160260"/>
                     </a:xfrm>
                     <a:prstGeom prst="rect">
                       <a:avLst/>
@@ -4675,41 +5497,223 @@
         </w:drawing>
       </w:r>
     </w:p>
-    <w:p/>
-    <w:p/>
-    <w:p/>
-    <w:p/>
-    <w:p/>
-    <w:p/>
-    <w:p/>
-    <w:p/>
-    <w:p/>
-    <w:p/>
-    <w:p/>
-    <w:p/>
-    <w:p/>
-    <w:p/>
-    <w:p/>
-    <w:p/>
-    <w:p/>
-    <w:p/>
-    <w:p/>
-    <w:p/>
-    <w:p/>
-    <w:p/>
-    <w:p/>
-    <w:p/>
-    <w:p/>
-    <w:p/>
-    <w:p/>
-    <w:p>
+    <w:p>
+      <w:pPr>
+        <w:rPr>
+          <w:lang w:val="en-GB"/>
+        </w:rPr>
+      </w:pPr>
+    </w:p>
+    <w:p>
+      <w:pPr>
+        <w:rPr>
+          <w:lang w:val="en-GB"/>
+        </w:rPr>
+      </w:pPr>
+    </w:p>
+    <w:p>
+      <w:pPr>
+        <w:rPr>
+          <w:lang w:val="en-GB"/>
+        </w:rPr>
+      </w:pPr>
+    </w:p>
+    <w:p>
+      <w:pPr>
+        <w:rPr>
+          <w:lang w:val="en-GB"/>
+        </w:rPr>
+      </w:pPr>
+    </w:p>
+    <w:p>
+      <w:pPr>
+        <w:rPr>
+          <w:lang w:val="en-GB"/>
+        </w:rPr>
+      </w:pPr>
+    </w:p>
+    <w:p>
+      <w:pPr>
+        <w:rPr>
+          <w:lang w:val="en-GB"/>
+        </w:rPr>
+      </w:pPr>
+    </w:p>
+    <w:p>
+      <w:pPr>
+        <w:rPr>
+          <w:lang w:val="en-GB"/>
+        </w:rPr>
+      </w:pPr>
+    </w:p>
+    <w:p>
+      <w:pPr>
+        <w:rPr>
+          <w:lang w:val="en-GB"/>
+        </w:rPr>
+      </w:pPr>
+    </w:p>
+    <w:p>
+      <w:pPr>
+        <w:rPr>
+          <w:lang w:val="en-GB"/>
+        </w:rPr>
+      </w:pPr>
+    </w:p>
+    <w:p>
+      <w:pPr>
+        <w:rPr>
+          <w:lang w:val="en-GB"/>
+        </w:rPr>
+      </w:pPr>
+    </w:p>
+    <w:p>
+      <w:pPr>
+        <w:rPr>
+          <w:lang w:val="en-GB"/>
+        </w:rPr>
+      </w:pPr>
+    </w:p>
+    <w:p>
+      <w:pPr>
+        <w:rPr>
+          <w:lang w:val="en-GB"/>
+        </w:rPr>
+      </w:pPr>
+    </w:p>
+    <w:p>
+      <w:pPr>
+        <w:rPr>
+          <w:lang w:val="en-GB"/>
+        </w:rPr>
+      </w:pPr>
+    </w:p>
+    <w:p>
+      <w:pPr>
+        <w:rPr>
+          <w:lang w:val="en-GB"/>
+        </w:rPr>
+      </w:pPr>
+    </w:p>
+    <w:p>
+      <w:pPr>
+        <w:rPr>
+          <w:lang w:val="en-GB"/>
+        </w:rPr>
+      </w:pPr>
+    </w:p>
+    <w:p>
+      <w:pPr>
+        <w:rPr>
+          <w:lang w:val="en-GB"/>
+        </w:rPr>
+      </w:pPr>
+    </w:p>
+    <w:p>
+      <w:pPr>
+        <w:rPr>
+          <w:lang w:val="en-GB"/>
+        </w:rPr>
+      </w:pPr>
+    </w:p>
+    <w:p>
+      <w:pPr>
+        <w:rPr>
+          <w:lang w:val="en-GB"/>
+        </w:rPr>
+      </w:pPr>
+    </w:p>
+    <w:p>
+      <w:pPr>
+        <w:rPr>
+          <w:lang w:val="en-GB"/>
+        </w:rPr>
+      </w:pPr>
+    </w:p>
+    <w:p>
+      <w:pPr>
+        <w:rPr>
+          <w:lang w:val="en-GB"/>
+        </w:rPr>
+      </w:pPr>
+    </w:p>
+    <w:p>
+      <w:pPr>
+        <w:rPr>
+          <w:lang w:val="en-GB"/>
+        </w:rPr>
+      </w:pPr>
+    </w:p>
+    <w:p>
+      <w:pPr>
+        <w:rPr>
+          <w:lang w:val="en-GB"/>
+        </w:rPr>
+      </w:pPr>
+    </w:p>
+    <w:p>
+      <w:pPr>
+        <w:rPr>
+          <w:lang w:val="en-GB"/>
+        </w:rPr>
+      </w:pPr>
+    </w:p>
+    <w:p>
+      <w:pPr>
+        <w:rPr>
+          <w:lang w:val="en-GB"/>
+        </w:rPr>
+      </w:pPr>
+    </w:p>
+    <w:p>
+      <w:pPr>
+        <w:rPr>
+          <w:lang w:val="en-GB"/>
+        </w:rPr>
+      </w:pPr>
+    </w:p>
+    <w:p>
+      <w:pPr>
+        <w:rPr>
+          <w:lang w:val="en-GB"/>
+        </w:rPr>
+      </w:pPr>
+    </w:p>
+    <w:p>
+      <w:pPr>
+        <w:pStyle w:val="Kop1"/>
+        <w:rPr>
+          <w:rFonts w:ascii="Harlow Solid Italic" w:hAnsi="Harlow Solid Italic"/>
+          <w:color w:val="00B050"/>
+          <w:sz w:val="40"/>
+          <w:lang w:val="en-GB"/>
+        </w:rPr>
+      </w:pPr>
+      <w:bookmarkStart w:id="3" w:name="_Toc401405300"/>
+      <w:r>
+        <w:rPr>
+          <w:rFonts w:ascii="Harlow Solid Italic" w:hAnsi="Harlow Solid Italic"/>
+          <w:color w:val="00B050"/>
+          <w:sz w:val="40"/>
+          <w:lang w:val="en-GB"/>
+        </w:rPr>
+        <w:t>Model Diagram</w:t>
+      </w:r>
+      <w:bookmarkEnd w:id="3"/>
+    </w:p>
+    <w:p>
+      <w:pPr>
+        <w:rPr>
+          <w:lang w:val="en-GB"/>
+        </w:rPr>
+      </w:pPr>
       <w:r>
         <w:rPr>
           <w:noProof/>
           <w:lang w:eastAsia="nl-NL"/>
         </w:rPr>
         <w:drawing>
-          <wp:anchor distT="0" distB="0" distL="114300" distR="114300" simplePos="0" relativeHeight="251659264" behindDoc="1" locked="0" layoutInCell="1" allowOverlap="1" wp14:anchorId="1C25516E" wp14:editId="5EB1B443">
+          <wp:anchor distT="0" distB="0" distL="114300" distR="114300" simplePos="0" relativeHeight="251664384" behindDoc="1" locked="0" layoutInCell="1" allowOverlap="1" wp14:anchorId="1C25516E" wp14:editId="5EB1B443">
             <wp:simplePos x="0" y="0"/>
             <wp:positionH relativeFrom="column">
               <wp:posOffset>-499745</wp:posOffset>
@@ -4780,20 +5784,83 @@
         </w:drawing>
       </w:r>
     </w:p>
-    <w:p/>
-    <w:p/>
-    <w:p/>
-    <w:p/>
-    <w:p/>
-    <w:p>
+    <w:p>
+      <w:pPr>
+        <w:rPr>
+          <w:lang w:val="en-GB"/>
+        </w:rPr>
+      </w:pPr>
+    </w:p>
+    <w:p>
+      <w:pPr>
+        <w:rPr>
+          <w:lang w:val="en-GB"/>
+        </w:rPr>
+      </w:pPr>
+    </w:p>
+    <w:p>
+      <w:pPr>
+        <w:rPr>
+          <w:lang w:val="en-GB"/>
+        </w:rPr>
+      </w:pPr>
+    </w:p>
+    <w:p>
+      <w:pPr>
+        <w:rPr>
+          <w:lang w:val="en-GB"/>
+        </w:rPr>
+      </w:pPr>
+    </w:p>
+    <w:p>
+      <w:pPr>
+        <w:rPr>
+          <w:lang w:val="en-GB"/>
+        </w:rPr>
+      </w:pPr>
+    </w:p>
+    <w:p>
+      <w:pPr>
+        <w:pStyle w:val="Kop1"/>
+        <w:rPr>
+          <w:rFonts w:ascii="Harlow Solid Italic" w:hAnsi="Harlow Solid Italic"/>
+          <w:color w:val="00B050"/>
+          <w:sz w:val="40"/>
+          <w:lang w:val="en-GB"/>
+        </w:rPr>
+      </w:pPr>
+      <w:bookmarkStart w:id="4" w:name="_Toc401405301"/>
+      <w:r>
+        <w:rPr>
+          <w:rFonts w:ascii="Harlow Solid Italic" w:hAnsi="Harlow Solid Italic"/>
+          <w:color w:val="00B050"/>
+          <w:sz w:val="40"/>
+          <w:lang w:val="en-GB"/>
+        </w:rPr>
+        <w:t>Sequence Diagram</w:t>
+      </w:r>
+      <w:bookmarkEnd w:id="4"/>
+    </w:p>
+    <w:p>
+      <w:pPr>
+        <w:rPr>
+          <w:lang w:val="en-GB"/>
+        </w:rPr>
+      </w:pPr>
+    </w:p>
+    <w:p>
+      <w:pPr>
+        <w:rPr>
+          <w:lang w:val="en-GB"/>
+        </w:rPr>
+      </w:pPr>
       <w:r>
         <w:rPr>
           <w:noProof/>
           <w:lang w:eastAsia="nl-NL"/>
         </w:rPr>
-        <w:lastRenderedPageBreak/>
         <w:drawing>
-          <wp:anchor distT="0" distB="0" distL="114300" distR="114300" simplePos="0" relativeHeight="251702784" behindDoc="0" locked="0" layoutInCell="1" allowOverlap="1" wp14:anchorId="02C11D85" wp14:editId="45962A7E">
+          <wp:anchor distT="0" distB="0" distL="114300" distR="114300" simplePos="0" relativeHeight="251675648" behindDoc="0" locked="0" layoutInCell="1" allowOverlap="1" wp14:anchorId="02C11D85" wp14:editId="45962A7E">
             <wp:simplePos x="0" y="0"/>
             <wp:positionH relativeFrom="column">
               <wp:posOffset>338455</wp:posOffset>
@@ -4849,28 +5916,39 @@
         </w:drawing>
       </w:r>
     </w:p>
-    <w:p/>
-    <w:p/>
-    <w:p/>
-    <w:p/>
-    <w:p/>
-    <w:p/>
-    <w:p/>
-    <w:p>
+    <w:p>
+      <w:pPr>
+        <w:rPr>
+          <w:lang w:val="en-GB"/>
+        </w:rPr>
+      </w:pPr>
+    </w:p>
+    <w:p>
+      <w:pPr>
+        <w:rPr>
+          <w:lang w:val="en-GB"/>
+        </w:rPr>
+      </w:pPr>
+    </w:p>
+    <w:p>
+      <w:pPr>
+        <w:rPr>
+          <w:lang w:val="en-GB"/>
+        </w:rPr>
+      </w:pPr>
       <w:r>
         <w:rPr>
           <w:noProof/>
           <w:lang w:eastAsia="nl-NL"/>
         </w:rPr>
-        <w:lastRenderedPageBreak/>
         <w:drawing>
-          <wp:anchor distT="0" distB="0" distL="114300" distR="114300" simplePos="0" relativeHeight="251700736" behindDoc="0" locked="0" layoutInCell="1" allowOverlap="1" wp14:anchorId="19E99F5B" wp14:editId="3293199C">
+          <wp:anchor distT="0" distB="0" distL="114300" distR="114300" simplePos="0" relativeHeight="251672576" behindDoc="0" locked="0" layoutInCell="1" allowOverlap="1" wp14:anchorId="3AF1C96C" wp14:editId="68C8FC2A">
             <wp:simplePos x="0" y="0"/>
             <wp:positionH relativeFrom="column">
-              <wp:posOffset>306705</wp:posOffset>
+              <wp:posOffset>176225</wp:posOffset>
             </wp:positionH>
             <wp:positionV relativeFrom="paragraph">
-              <wp:posOffset>448310</wp:posOffset>
+              <wp:posOffset>-13970</wp:posOffset>
             </wp:positionV>
             <wp:extent cx="5448935" cy="4914265"/>
             <wp:effectExtent l="0" t="0" r="0" b="635"/>
@@ -4920,14 +5998,61 @@
         </w:drawing>
       </w:r>
     </w:p>
-    <w:p/>
+    <w:p>
+      <w:pPr>
+        <w:rPr>
+          <w:lang w:val="en-GB"/>
+        </w:rPr>
+      </w:pPr>
+    </w:p>
+    <w:p>
+      <w:pPr>
+        <w:rPr>
+          <w:lang w:val="en-GB"/>
+        </w:rPr>
+      </w:pPr>
+    </w:p>
+    <w:p>
+      <w:pPr>
+        <w:rPr>
+          <w:lang w:val="en-GB"/>
+        </w:rPr>
+      </w:pPr>
+    </w:p>
+    <w:p>
+      <w:pPr>
+        <w:rPr>
+          <w:lang w:val="en-GB"/>
+        </w:rPr>
+      </w:pPr>
+    </w:p>
+    <w:p>
+      <w:pPr>
+        <w:rPr>
+          <w:lang w:val="en-GB"/>
+        </w:rPr>
+      </w:pPr>
+    </w:p>
+    <w:p>
+      <w:pPr>
+        <w:rPr>
+          <w:lang w:val="en-GB"/>
+        </w:rPr>
+      </w:pPr>
+    </w:p>
     <w:p>
       <w:pPr>
         <w:tabs>
           <w:tab w:val="left" w:pos="5070"/>
         </w:tabs>
-      </w:pPr>
-      <w:r>
+        <w:rPr>
+          <w:lang w:val="en-GB"/>
+        </w:rPr>
+      </w:pPr>
+      <w:r>
+        <w:rPr>
+          <w:lang w:val="en-GB"/>
+        </w:rPr>
         <w:tab/>
       </w:r>
     </w:p>
@@ -4936,34 +6061,57 @@
         <w:tabs>
           <w:tab w:val="left" w:pos="5040"/>
         </w:tabs>
-      </w:pPr>
-      <w:r>
+        <w:rPr>
+          <w:lang w:val="en-GB"/>
+        </w:rPr>
+      </w:pPr>
+      <w:r>
+        <w:rPr>
+          <w:lang w:val="en-GB"/>
+        </w:rPr>
         <w:tab/>
       </w:r>
     </w:p>
-    <w:p/>
-    <w:p/>
-    <w:p/>
-    <w:p/>
-    <w:p/>
-    <w:p/>
-    <w:p/>
-    <w:p/>
-    <w:p>
+    <w:p>
+      <w:pPr>
+        <w:rPr>
+          <w:lang w:val="en-GB"/>
+        </w:rPr>
+      </w:pPr>
+    </w:p>
+    <w:p>
+      <w:pPr>
+        <w:rPr>
+          <w:lang w:val="en-GB"/>
+        </w:rPr>
+      </w:pPr>
+    </w:p>
+    <w:p>
+      <w:pPr>
+        <w:rPr>
+          <w:lang w:val="en-GB"/>
+        </w:rPr>
+      </w:pPr>
+    </w:p>
+    <w:p>
+      <w:pPr>
+        <w:rPr>
+          <w:lang w:val="en-GB"/>
+        </w:rPr>
+      </w:pPr>
       <w:r>
         <w:rPr>
           <w:noProof/>
           <w:lang w:eastAsia="nl-NL"/>
         </w:rPr>
-        <w:lastRenderedPageBreak/>
         <w:drawing>
-          <wp:anchor distT="0" distB="0" distL="114300" distR="114300" simplePos="0" relativeHeight="251633152" behindDoc="1" locked="0" layoutInCell="1" allowOverlap="1" wp14:anchorId="5B56D017" wp14:editId="2C79D9E0">
+          <wp:anchor distT="0" distB="0" distL="114300" distR="114300" simplePos="0" relativeHeight="251644928" behindDoc="1" locked="0" layoutInCell="1" allowOverlap="1" wp14:anchorId="248796FB" wp14:editId="00B7E032">
             <wp:simplePos x="0" y="0"/>
             <wp:positionH relativeFrom="column">
-              <wp:posOffset>319405</wp:posOffset>
+              <wp:posOffset>271904</wp:posOffset>
             </wp:positionH>
             <wp:positionV relativeFrom="paragraph">
-              <wp:posOffset>-485140</wp:posOffset>
+              <wp:posOffset>-567872</wp:posOffset>
             </wp:positionV>
             <wp:extent cx="5286375" cy="5829300"/>
             <wp:effectExtent l="0" t="0" r="9525" b="0"/>
@@ -5028,47 +6176,207 @@
         </w:drawing>
       </w:r>
     </w:p>
-    <w:p/>
-    <w:p/>
-    <w:p/>
-    <w:p/>
-    <w:p/>
-    <w:p/>
-    <w:p/>
-    <w:p/>
-    <w:p/>
-    <w:p/>
-    <w:p/>
-    <w:p/>
-    <w:p/>
-    <w:p/>
-    <w:p/>
-    <w:p/>
-    <w:p/>
-    <w:p/>
-    <w:p/>
-    <w:p/>
-    <w:p/>
-    <w:p/>
-    <w:p/>
-    <w:p/>
-    <w:p/>
-    <w:p/>
-    <w:p>
+    <w:p>
+      <w:pPr>
+        <w:rPr>
+          <w:lang w:val="en-GB"/>
+        </w:rPr>
+      </w:pPr>
+    </w:p>
+    <w:p>
+      <w:pPr>
+        <w:rPr>
+          <w:lang w:val="en-GB"/>
+        </w:rPr>
+      </w:pPr>
+    </w:p>
+    <w:p>
+      <w:pPr>
+        <w:rPr>
+          <w:lang w:val="en-GB"/>
+        </w:rPr>
+      </w:pPr>
+    </w:p>
+    <w:p>
+      <w:pPr>
+        <w:rPr>
+          <w:lang w:val="en-GB"/>
+        </w:rPr>
+      </w:pPr>
+    </w:p>
+    <w:p>
+      <w:pPr>
+        <w:rPr>
+          <w:lang w:val="en-GB"/>
+        </w:rPr>
+      </w:pPr>
+    </w:p>
+    <w:p>
+      <w:pPr>
+        <w:rPr>
+          <w:lang w:val="en-GB"/>
+        </w:rPr>
+      </w:pPr>
+    </w:p>
+    <w:p>
+      <w:pPr>
+        <w:rPr>
+          <w:lang w:val="en-GB"/>
+        </w:rPr>
+      </w:pPr>
+    </w:p>
+    <w:p>
+      <w:pPr>
+        <w:rPr>
+          <w:lang w:val="en-GB"/>
+        </w:rPr>
+      </w:pPr>
+    </w:p>
+    <w:p>
+      <w:pPr>
+        <w:rPr>
+          <w:lang w:val="en-GB"/>
+        </w:rPr>
+      </w:pPr>
+    </w:p>
+    <w:p>
+      <w:pPr>
+        <w:rPr>
+          <w:lang w:val="en-GB"/>
+        </w:rPr>
+      </w:pPr>
+    </w:p>
+    <w:p>
+      <w:pPr>
+        <w:rPr>
+          <w:lang w:val="en-GB"/>
+        </w:rPr>
+      </w:pPr>
+    </w:p>
+    <w:p>
+      <w:pPr>
+        <w:rPr>
+          <w:lang w:val="en-GB"/>
+        </w:rPr>
+      </w:pPr>
+    </w:p>
+    <w:p>
+      <w:pPr>
+        <w:rPr>
+          <w:lang w:val="en-GB"/>
+        </w:rPr>
+      </w:pPr>
+    </w:p>
+    <w:p>
+      <w:pPr>
+        <w:rPr>
+          <w:lang w:val="en-GB"/>
+        </w:rPr>
+      </w:pPr>
+    </w:p>
+    <w:p>
+      <w:pPr>
+        <w:rPr>
+          <w:lang w:val="en-GB"/>
+        </w:rPr>
+      </w:pPr>
+    </w:p>
+    <w:p>
+      <w:pPr>
+        <w:rPr>
+          <w:lang w:val="en-GB"/>
+        </w:rPr>
+      </w:pPr>
+    </w:p>
+    <w:p>
+      <w:pPr>
+        <w:rPr>
+          <w:lang w:val="en-GB"/>
+        </w:rPr>
+      </w:pPr>
+    </w:p>
+    <w:p>
+      <w:pPr>
+        <w:rPr>
+          <w:lang w:val="en-GB"/>
+        </w:rPr>
+      </w:pPr>
+    </w:p>
+    <w:p>
+      <w:pPr>
+        <w:rPr>
+          <w:lang w:val="en-GB"/>
+        </w:rPr>
+      </w:pPr>
+    </w:p>
+    <w:p>
+      <w:pPr>
+        <w:rPr>
+          <w:lang w:val="en-GB"/>
+        </w:rPr>
+      </w:pPr>
+    </w:p>
+    <w:p>
+      <w:pPr>
+        <w:rPr>
+          <w:lang w:val="en-GB"/>
+        </w:rPr>
+      </w:pPr>
+    </w:p>
+    <w:p>
+      <w:pPr>
+        <w:rPr>
+          <w:lang w:val="en-GB"/>
+        </w:rPr>
+      </w:pPr>
+    </w:p>
+    <w:p>
+      <w:pPr>
+        <w:rPr>
+          <w:lang w:val="en-GB"/>
+        </w:rPr>
+      </w:pPr>
+    </w:p>
+    <w:p>
+      <w:pPr>
+        <w:rPr>
+          <w:lang w:val="en-GB"/>
+        </w:rPr>
+      </w:pPr>
+    </w:p>
+    <w:p>
+      <w:pPr>
+        <w:rPr>
+          <w:lang w:val="en-GB"/>
+        </w:rPr>
+      </w:pPr>
+    </w:p>
+    <w:p>
+      <w:pPr>
+        <w:rPr>
+          <w:lang w:val="en-GB"/>
+        </w:rPr>
+      </w:pPr>
+    </w:p>
+    <w:p>
+      <w:pPr>
+        <w:rPr>
+          <w:lang w:val="en-GB"/>
+        </w:rPr>
+      </w:pPr>
       <w:r>
         <w:rPr>
           <w:noProof/>
           <w:lang w:eastAsia="nl-NL"/>
         </w:rPr>
-        <w:lastRenderedPageBreak/>
         <w:drawing>
-          <wp:anchor distT="0" distB="0" distL="114300" distR="114300" simplePos="0" relativeHeight="251643392" behindDoc="1" locked="0" layoutInCell="1" allowOverlap="1" wp14:anchorId="7063059B" wp14:editId="21DB0F7C">
+          <wp:anchor distT="0" distB="0" distL="114300" distR="114300" simplePos="0" relativeHeight="251650048" behindDoc="1" locked="0" layoutInCell="1" allowOverlap="1" wp14:anchorId="2DBE26BC" wp14:editId="72E0D81B">
             <wp:simplePos x="0" y="0"/>
             <wp:positionH relativeFrom="column">
-              <wp:posOffset>786130</wp:posOffset>
+              <wp:posOffset>548269</wp:posOffset>
             </wp:positionH>
             <wp:positionV relativeFrom="paragraph">
-              <wp:posOffset>-566420</wp:posOffset>
+              <wp:posOffset>-7397</wp:posOffset>
             </wp:positionV>
             <wp:extent cx="4181475" cy="7334250"/>
             <wp:effectExtent l="0" t="0" r="9525" b="0"/>
@@ -5133,6 +6441,1001 @@
         </w:drawing>
       </w:r>
     </w:p>
+    <w:p>
+      <w:pPr>
+        <w:rPr>
+          <w:lang w:val="en-GB"/>
+        </w:rPr>
+      </w:pPr>
+    </w:p>
+    <w:p>
+      <w:pPr>
+        <w:rPr>
+          <w:lang w:val="en-GB"/>
+        </w:rPr>
+      </w:pPr>
+    </w:p>
+    <w:p>
+      <w:pPr>
+        <w:rPr>
+          <w:lang w:val="en-GB"/>
+        </w:rPr>
+      </w:pPr>
+    </w:p>
+    <w:p>
+      <w:pPr>
+        <w:rPr>
+          <w:lang w:val="en-GB"/>
+        </w:rPr>
+      </w:pPr>
+    </w:p>
+    <w:p>
+      <w:pPr>
+        <w:rPr>
+          <w:lang w:val="en-GB"/>
+        </w:rPr>
+      </w:pPr>
+    </w:p>
+    <w:p>
+      <w:pPr>
+        <w:rPr>
+          <w:lang w:val="en-GB"/>
+        </w:rPr>
+      </w:pPr>
+    </w:p>
+    <w:p>
+      <w:pPr>
+        <w:rPr>
+          <w:lang w:val="en-GB"/>
+        </w:rPr>
+      </w:pPr>
+    </w:p>
+    <w:p>
+      <w:pPr>
+        <w:rPr>
+          <w:lang w:val="en-GB"/>
+        </w:rPr>
+      </w:pPr>
+    </w:p>
+    <w:p>
+      <w:pPr>
+        <w:rPr>
+          <w:lang w:val="en-GB"/>
+        </w:rPr>
+      </w:pPr>
+    </w:p>
+    <w:p>
+      <w:pPr>
+        <w:rPr>
+          <w:lang w:val="en-GB"/>
+        </w:rPr>
+      </w:pPr>
+    </w:p>
+    <w:p>
+      <w:pPr>
+        <w:rPr>
+          <w:lang w:val="en-GB"/>
+        </w:rPr>
+      </w:pPr>
+    </w:p>
+    <w:p>
+      <w:pPr>
+        <w:rPr>
+          <w:lang w:val="en-GB"/>
+        </w:rPr>
+      </w:pPr>
+    </w:p>
+    <w:p>
+      <w:pPr>
+        <w:rPr>
+          <w:lang w:val="en-GB"/>
+        </w:rPr>
+      </w:pPr>
+    </w:p>
+    <w:p>
+      <w:pPr>
+        <w:rPr>
+          <w:lang w:val="en-GB"/>
+        </w:rPr>
+      </w:pPr>
+    </w:p>
+    <w:p>
+      <w:pPr>
+        <w:rPr>
+          <w:lang w:val="en-GB"/>
+        </w:rPr>
+      </w:pPr>
+    </w:p>
+    <w:p>
+      <w:pPr>
+        <w:rPr>
+          <w:lang w:val="en-GB"/>
+        </w:rPr>
+      </w:pPr>
+    </w:p>
+    <w:p>
+      <w:pPr>
+        <w:rPr>
+          <w:lang w:val="en-GB"/>
+        </w:rPr>
+      </w:pPr>
+    </w:p>
+    <w:p>
+      <w:pPr>
+        <w:rPr>
+          <w:lang w:val="en-GB"/>
+        </w:rPr>
+      </w:pPr>
+    </w:p>
+    <w:p>
+      <w:pPr>
+        <w:rPr>
+          <w:lang w:val="en-GB"/>
+        </w:rPr>
+      </w:pPr>
+    </w:p>
+    <w:p>
+      <w:pPr>
+        <w:rPr>
+          <w:lang w:val="en-GB"/>
+        </w:rPr>
+      </w:pPr>
+    </w:p>
+    <w:p>
+      <w:pPr>
+        <w:rPr>
+          <w:lang w:val="en-GB"/>
+        </w:rPr>
+      </w:pPr>
+    </w:p>
+    <w:p>
+      <w:pPr>
+        <w:rPr>
+          <w:lang w:val="en-GB"/>
+        </w:rPr>
+      </w:pPr>
+    </w:p>
+    <w:p>
+      <w:pPr>
+        <w:rPr>
+          <w:lang w:val="en-GB"/>
+        </w:rPr>
+      </w:pPr>
+    </w:p>
+    <w:p>
+      <w:pPr>
+        <w:rPr>
+          <w:lang w:val="en-GB"/>
+        </w:rPr>
+      </w:pPr>
+    </w:p>
+    <w:p>
+      <w:pPr>
+        <w:rPr>
+          <w:lang w:val="en-GB"/>
+        </w:rPr>
+      </w:pPr>
+    </w:p>
+    <w:p>
+      <w:pPr>
+        <w:rPr>
+          <w:lang w:val="en-GB"/>
+        </w:rPr>
+      </w:pPr>
+    </w:p>
+    <w:p>
+      <w:pPr>
+        <w:pStyle w:val="Kop1"/>
+        <w:rPr>
+          <w:rFonts w:ascii="Harlow Solid Italic" w:hAnsi="Harlow Solid Italic"/>
+          <w:color w:val="00B050"/>
+          <w:sz w:val="40"/>
+          <w:lang w:val="en-GB"/>
+        </w:rPr>
+      </w:pPr>
+      <w:bookmarkStart w:id="5" w:name="_Toc401405302"/>
+      <w:r>
+        <w:rPr>
+          <w:rFonts w:ascii="Harlow Solid Italic" w:hAnsi="Harlow Solid Italic"/>
+          <w:color w:val="00B050"/>
+          <w:sz w:val="40"/>
+          <w:lang w:val="en-GB"/>
+        </w:rPr>
+        <w:t>Contracts</w:t>
+      </w:r>
+      <w:bookmarkEnd w:id="5"/>
+    </w:p>
+    <w:p>
+      <w:pPr>
+        <w:rPr>
+          <w:lang w:val="en-GB"/>
+        </w:rPr>
+      </w:pPr>
+    </w:p>
+    <w:tbl>
+      <w:tblPr>
+        <w:tblStyle w:val="Tabelraster"/>
+        <w:tblW w:w="0" w:type="auto"/>
+        <w:tblLook w:val="04A0" w:firstRow="1" w:lastRow="0" w:firstColumn="1" w:lastColumn="0" w:noHBand="0" w:noVBand="1"/>
+      </w:tblPr>
+      <w:tblGrid>
+        <w:gridCol w:w="9212"/>
+      </w:tblGrid>
+      <w:tr>
+        <w:tc>
+          <w:tcPr>
+            <w:tcW w:w="9212" w:type="dxa"/>
+          </w:tcPr>
+          <w:p>
+            <w:pPr>
+              <w:rPr>
+                <w:lang w:val="en-GB"/>
+              </w:rPr>
+            </w:pPr>
+            <w:r>
+              <w:rPr>
+                <w:lang w:val="en-GB"/>
+              </w:rPr>
+              <w:t>Operation Contracts:</w:t>
+            </w:r>
+          </w:p>
+          <w:p>
+            <w:pPr>
+              <w:rPr>
+                <w:lang w:val="en-GB"/>
+              </w:rPr>
+            </w:pPr>
+            <w:r>
+              <w:rPr>
+                <w:lang w:val="en-GB"/>
+              </w:rPr>
+              <w:t>Operation :</w:t>
+            </w:r>
+            <w:proofErr w:type="spellStart"/>
+            <w:r>
+              <w:rPr>
+                <w:lang w:val="en-GB"/>
+              </w:rPr>
+              <w:t>artical</w:t>
+            </w:r>
+            <w:proofErr w:type="spellEnd"/>
+            <w:r>
+              <w:rPr>
+                <w:lang w:val="en-GB"/>
+              </w:rPr>
+              <w:t>(</w:t>
+            </w:r>
+            <w:proofErr w:type="spellStart"/>
+            <w:r>
+              <w:rPr>
+                <w:lang w:val="en-GB"/>
+              </w:rPr>
+              <w:t>articalNumber</w:t>
+            </w:r>
+            <w:proofErr w:type="spellEnd"/>
+            <w:r>
+              <w:rPr>
+                <w:lang w:val="en-GB"/>
+              </w:rPr>
+              <w:t>, quantity, name)</w:t>
+            </w:r>
+          </w:p>
+          <w:p>
+            <w:pPr>
+              <w:rPr>
+                <w:lang w:val="en-GB"/>
+              </w:rPr>
+            </w:pPr>
+            <w:r>
+              <w:rPr>
+                <w:lang w:val="en-GB"/>
+              </w:rPr>
+              <w:t xml:space="preserve">Cross </w:t>
+            </w:r>
+            <w:proofErr w:type="spellStart"/>
+            <w:r>
+              <w:rPr>
+                <w:lang w:val="en-GB"/>
+              </w:rPr>
+              <w:t>References:Use</w:t>
+            </w:r>
+            <w:proofErr w:type="spellEnd"/>
+            <w:r>
+              <w:rPr>
+                <w:lang w:val="en-GB"/>
+              </w:rPr>
+              <w:t xml:space="preserve"> Cases:  </w:t>
+            </w:r>
+            <w:proofErr w:type="spellStart"/>
+            <w:r>
+              <w:rPr>
+                <w:lang w:val="en-GB"/>
+              </w:rPr>
+              <w:t>kopen</w:t>
+            </w:r>
+            <w:proofErr w:type="spellEnd"/>
+            <w:r>
+              <w:rPr>
+                <w:lang w:val="en-GB"/>
+              </w:rPr>
+              <w:t xml:space="preserve"> articles.</w:t>
+            </w:r>
+          </w:p>
+          <w:p>
+            <w:pPr>
+              <w:rPr>
+                <w:lang w:val="en-GB"/>
+              </w:rPr>
+            </w:pPr>
+          </w:p>
+          <w:p>
+            <w:proofErr w:type="spellStart"/>
+            <w:r>
+              <w:t>Preconditions</w:t>
+            </w:r>
+            <w:proofErr w:type="spellEnd"/>
+            <w:r>
+              <w:t>:</w:t>
+            </w:r>
+            <w:r>
+              <w:tab/>
+              <w:t>Visitor is aan het winkelen in de web shop.</w:t>
+            </w:r>
+          </w:p>
+          <w:p>
+            <w:pPr>
+              <w:pStyle w:val="Geenafstand"/>
+            </w:pPr>
+            <w:proofErr w:type="spellStart"/>
+            <w:r>
+              <w:t>Postconditions</w:t>
+            </w:r>
+            <w:proofErr w:type="spellEnd"/>
+            <w:r>
+              <w:t>:  -een artikel word opgevraagd met de aantal.</w:t>
+            </w:r>
+          </w:p>
+          <w:p>
+            <w:pPr>
+              <w:pStyle w:val="Geenafstand"/>
+            </w:pPr>
+            <w:r>
+              <w:tab/>
+              <w:t xml:space="preserve">                -de artikel en de aantal word in de winkelwagen gedaan.</w:t>
+            </w:r>
+          </w:p>
+          <w:p>
+            <w:pPr>
+              <w:pStyle w:val="Geenafstand"/>
+            </w:pPr>
+            <w:r>
+              <w:tab/>
+            </w:r>
+            <w:r>
+              <w:tab/>
+              <w:t xml:space="preserve">- een artikel </w:t>
+            </w:r>
+            <w:proofErr w:type="spellStart"/>
+            <w:r>
+              <w:t>instance</w:t>
+            </w:r>
+            <w:proofErr w:type="spellEnd"/>
+            <w:r>
+              <w:t xml:space="preserve"> </w:t>
+            </w:r>
+            <w:proofErr w:type="spellStart"/>
+            <w:r>
+              <w:t>article</w:t>
+            </w:r>
+            <w:proofErr w:type="spellEnd"/>
+            <w:r>
+              <w:t xml:space="preserve"> wordt gecreëerd(</w:t>
+            </w:r>
+            <w:proofErr w:type="spellStart"/>
+            <w:r>
+              <w:t>instance</w:t>
+            </w:r>
+            <w:proofErr w:type="spellEnd"/>
+            <w:r>
+              <w:t xml:space="preserve"> </w:t>
+            </w:r>
+            <w:proofErr w:type="spellStart"/>
+            <w:r>
+              <w:t>creation</w:t>
+            </w:r>
+            <w:proofErr w:type="spellEnd"/>
+            <w:r>
+              <w:t>)</w:t>
+            </w:r>
+          </w:p>
+          <w:p>
+            <w:pPr>
+              <w:pStyle w:val="Geenafstand"/>
+            </w:pPr>
+            <w:r>
+              <w:tab/>
+            </w:r>
+            <w:r>
+              <w:tab/>
+              <w:t xml:space="preserve">- </w:t>
+            </w:r>
+            <w:proofErr w:type="spellStart"/>
+            <w:r>
+              <w:t>artikel.articalNumber</w:t>
+            </w:r>
+            <w:proofErr w:type="spellEnd"/>
+            <w:r>
+              <w:t xml:space="preserve">, </w:t>
+            </w:r>
+            <w:proofErr w:type="spellStart"/>
+            <w:r>
+              <w:t>quentity</w:t>
+            </w:r>
+            <w:proofErr w:type="spellEnd"/>
+            <w:r>
+              <w:t xml:space="preserve"> en name worden artikel(</w:t>
+            </w:r>
+            <w:proofErr w:type="spellStart"/>
+            <w:r>
+              <w:t>attribute</w:t>
+            </w:r>
+            <w:proofErr w:type="spellEnd"/>
+            <w:r>
+              <w:t xml:space="preserve"> </w:t>
+            </w:r>
+            <w:proofErr w:type="spellStart"/>
+            <w:r>
+              <w:t>modification</w:t>
+            </w:r>
+            <w:proofErr w:type="spellEnd"/>
+            <w:r>
+              <w:t>)</w:t>
+            </w:r>
+          </w:p>
+          <w:p>
+            <w:pPr>
+              <w:pStyle w:val="Geenafstand"/>
+            </w:pPr>
+            <w:r>
+              <w:tab/>
+            </w:r>
+            <w:r>
+              <w:tab/>
+              <w:t>-de artikel wordt gezocht in de database.</w:t>
+            </w:r>
+          </w:p>
+          <w:p>
+            <w:pPr>
+              <w:pStyle w:val="Geenafstand"/>
+            </w:pPr>
+            <w:r>
+              <w:tab/>
+            </w:r>
+            <w:r>
+              <w:tab/>
+              <w:t xml:space="preserve">-de artikel wordt terug </w:t>
+            </w:r>
+            <w:proofErr w:type="spellStart"/>
+            <w:r>
+              <w:t>gegeven.w</w:t>
+            </w:r>
+            <w:proofErr w:type="spellEnd"/>
+          </w:p>
+          <w:p>
+            <w:pPr>
+              <w:pStyle w:val="Geenafstand"/>
+            </w:pPr>
+          </w:p>
+          <w:p/>
+        </w:tc>
+      </w:tr>
+    </w:tbl>
+    <w:p/>
+    <w:p/>
+    <w:tbl>
+      <w:tblPr>
+        <w:tblStyle w:val="Tabelraster"/>
+        <w:tblW w:w="0" w:type="auto"/>
+        <w:tblLook w:val="04A0" w:firstRow="1" w:lastRow="0" w:firstColumn="1" w:lastColumn="0" w:noHBand="0" w:noVBand="1"/>
+      </w:tblPr>
+      <w:tblGrid>
+        <w:gridCol w:w="9212"/>
+      </w:tblGrid>
+      <w:tr>
+        <w:tc>
+          <w:tcPr>
+            <w:tcW w:w="9212" w:type="dxa"/>
+          </w:tcPr>
+          <w:p>
+            <w:pPr>
+              <w:rPr>
+                <w:lang w:val="en-GB"/>
+              </w:rPr>
+            </w:pPr>
+            <w:proofErr w:type="spellStart"/>
+            <w:r>
+              <w:rPr>
+                <w:lang w:val="en-GB"/>
+              </w:rPr>
+              <w:t>Oparation</w:t>
+            </w:r>
+            <w:proofErr w:type="spellEnd"/>
+            <w:r>
+              <w:rPr>
+                <w:lang w:val="en-GB"/>
+              </w:rPr>
+              <w:t xml:space="preserve"> Contracts:</w:t>
+            </w:r>
+          </w:p>
+          <w:p>
+            <w:pPr>
+              <w:rPr>
+                <w:lang w:val="en-GB"/>
+              </w:rPr>
+            </w:pPr>
+            <w:r>
+              <w:rPr>
+                <w:lang w:val="en-GB"/>
+              </w:rPr>
+              <w:t xml:space="preserve">Operation: </w:t>
+            </w:r>
+            <w:proofErr w:type="spellStart"/>
+            <w:r>
+              <w:rPr>
+                <w:lang w:val="en-GB"/>
+              </w:rPr>
+              <w:t>makePayment</w:t>
+            </w:r>
+            <w:proofErr w:type="spellEnd"/>
+            <w:r>
+              <w:rPr>
+                <w:lang w:val="en-GB"/>
+              </w:rPr>
+              <w:t>()</w:t>
+            </w:r>
+          </w:p>
+          <w:p>
+            <w:pPr>
+              <w:rPr>
+                <w:lang w:val="en-GB"/>
+              </w:rPr>
+            </w:pPr>
+            <w:r>
+              <w:rPr>
+                <w:lang w:val="en-GB"/>
+              </w:rPr>
+              <w:t xml:space="preserve">Cross References: </w:t>
+            </w:r>
+            <w:proofErr w:type="spellStart"/>
+            <w:r>
+              <w:rPr>
+                <w:lang w:val="en-GB"/>
+              </w:rPr>
+              <w:t>UseCase</w:t>
+            </w:r>
+            <w:proofErr w:type="spellEnd"/>
+            <w:r>
+              <w:rPr>
+                <w:lang w:val="en-GB"/>
+              </w:rPr>
+              <w:t xml:space="preserve">: </w:t>
+            </w:r>
+            <w:proofErr w:type="spellStart"/>
+            <w:r>
+              <w:rPr>
+                <w:lang w:val="en-GB"/>
+              </w:rPr>
+              <w:t>Betalen</w:t>
+            </w:r>
+            <w:proofErr w:type="spellEnd"/>
+            <w:r>
+              <w:rPr>
+                <w:lang w:val="en-GB"/>
+              </w:rPr>
+              <w:t xml:space="preserve"> </w:t>
+            </w:r>
+            <w:proofErr w:type="spellStart"/>
+            <w:r>
+              <w:rPr>
+                <w:lang w:val="en-GB"/>
+              </w:rPr>
+              <w:t>contributie</w:t>
+            </w:r>
+            <w:proofErr w:type="spellEnd"/>
+          </w:p>
+          <w:p>
+            <w:pPr>
+              <w:rPr>
+                <w:lang w:val="en-GB"/>
+              </w:rPr>
+            </w:pPr>
+            <w:r>
+              <w:rPr>
+                <w:lang w:val="en-GB"/>
+              </w:rPr>
+              <w:br/>
+              <w:t>Precondition: Member request payment</w:t>
+            </w:r>
+          </w:p>
+          <w:p>
+            <w:pPr>
+              <w:rPr>
+                <w:lang w:val="en-GB"/>
+              </w:rPr>
+            </w:pPr>
+            <w:proofErr w:type="spellStart"/>
+            <w:r>
+              <w:rPr>
+                <w:lang w:val="en-GB"/>
+              </w:rPr>
+              <w:t>Postcondition</w:t>
+            </w:r>
+            <w:proofErr w:type="spellEnd"/>
+            <w:r>
+              <w:rPr>
+                <w:lang w:val="en-GB"/>
+              </w:rPr>
+              <w:t xml:space="preserve">: </w:t>
+            </w:r>
+          </w:p>
+          <w:p>
+            <w:pPr>
+              <w:pStyle w:val="Lijstalinea"/>
+              <w:numPr>
+                <w:ilvl w:val="0"/>
+                <w:numId w:val="17"/>
+              </w:numPr>
+              <w:spacing w:line="259" w:lineRule="auto"/>
+            </w:pPr>
+            <w:r>
+              <w:t xml:space="preserve">Een </w:t>
+            </w:r>
+            <w:proofErr w:type="spellStart"/>
+            <w:r>
+              <w:t>payment</w:t>
+            </w:r>
+            <w:proofErr w:type="spellEnd"/>
+            <w:r>
+              <w:t xml:space="preserve"> instantie is gecreëerd(instantie </w:t>
+            </w:r>
+            <w:r>
+              <w:t>creatie</w:t>
+            </w:r>
+            <w:r>
+              <w:t>)</w:t>
+            </w:r>
+          </w:p>
+          <w:p>
+            <w:pPr>
+              <w:pStyle w:val="Lijstalinea"/>
+              <w:numPr>
+                <w:ilvl w:val="0"/>
+                <w:numId w:val="17"/>
+              </w:numPr>
+              <w:spacing w:line="259" w:lineRule="auto"/>
+            </w:pPr>
+            <w:r>
+              <w:t>De totaal bedrag wordt gecalculeerd en gecontroleerd</w:t>
+            </w:r>
+          </w:p>
+          <w:p>
+            <w:pPr>
+              <w:pStyle w:val="Lijstalinea"/>
+              <w:numPr>
+                <w:ilvl w:val="0"/>
+                <w:numId w:val="17"/>
+              </w:numPr>
+              <w:spacing w:line="259" w:lineRule="auto"/>
+            </w:pPr>
+            <w:r>
+              <w:t>De betaal informatie wordt verzonden naar de gebruiker.</w:t>
+            </w:r>
+          </w:p>
+          <w:p/>
+        </w:tc>
+      </w:tr>
+    </w:tbl>
+    <w:p/>
+    <w:p/>
+    <w:tbl>
+      <w:tblPr>
+        <w:tblStyle w:val="Tabelraster"/>
+        <w:tblW w:w="0" w:type="auto"/>
+        <w:tblLook w:val="04A0" w:firstRow="1" w:lastRow="0" w:firstColumn="1" w:lastColumn="0" w:noHBand="0" w:noVBand="1"/>
+      </w:tblPr>
+      <w:tblGrid>
+        <w:gridCol w:w="9212"/>
+      </w:tblGrid>
+      <w:tr>
+        <w:tc>
+          <w:tcPr>
+            <w:tcW w:w="9212" w:type="dxa"/>
+          </w:tcPr>
+          <w:p>
+            <w:pPr>
+              <w:rPr>
+                <w:lang w:val="en-GB"/>
+              </w:rPr>
+            </w:pPr>
+            <w:proofErr w:type="spellStart"/>
+            <w:r>
+              <w:rPr>
+                <w:lang w:val="en-GB"/>
+              </w:rPr>
+              <w:t>Oparation</w:t>
+            </w:r>
+            <w:proofErr w:type="spellEnd"/>
+            <w:r>
+              <w:rPr>
+                <w:lang w:val="en-GB"/>
+              </w:rPr>
+              <w:t xml:space="preserve"> Contracts</w:t>
+            </w:r>
+          </w:p>
+          <w:p>
+            <w:pPr>
+              <w:rPr>
+                <w:lang w:val="en-GB"/>
+              </w:rPr>
+            </w:pPr>
+            <w:r>
+              <w:rPr>
+                <w:lang w:val="en-GB"/>
+              </w:rPr>
+              <w:t xml:space="preserve">Operation: </w:t>
+            </w:r>
+            <w:proofErr w:type="spellStart"/>
+            <w:r>
+              <w:rPr>
+                <w:lang w:val="en-GB"/>
+              </w:rPr>
+              <w:t>getGolFields</w:t>
+            </w:r>
+            <w:proofErr w:type="spellEnd"/>
+            <w:r>
+              <w:rPr>
+                <w:lang w:val="en-GB"/>
+              </w:rPr>
+              <w:t>()</w:t>
+            </w:r>
+          </w:p>
+          <w:p>
+            <w:pPr>
+              <w:rPr>
+                <w:lang w:val="en-GB"/>
+              </w:rPr>
+            </w:pPr>
+            <w:r>
+              <w:rPr>
+                <w:lang w:val="en-GB"/>
+              </w:rPr>
+              <w:t xml:space="preserve">Cross References: </w:t>
+            </w:r>
+            <w:proofErr w:type="spellStart"/>
+            <w:r>
+              <w:rPr>
+                <w:lang w:val="en-GB"/>
+              </w:rPr>
+              <w:t>UseCase</w:t>
+            </w:r>
+            <w:proofErr w:type="spellEnd"/>
+            <w:r>
+              <w:rPr>
+                <w:lang w:val="en-GB"/>
+              </w:rPr>
+              <w:t xml:space="preserve">: </w:t>
+            </w:r>
+            <w:proofErr w:type="spellStart"/>
+            <w:r>
+              <w:rPr>
+                <w:lang w:val="en-GB"/>
+              </w:rPr>
+              <w:t>Huren</w:t>
+            </w:r>
+            <w:proofErr w:type="spellEnd"/>
+            <w:r>
+              <w:rPr>
+                <w:lang w:val="en-GB"/>
+              </w:rPr>
+              <w:t xml:space="preserve"> </w:t>
+            </w:r>
+            <w:proofErr w:type="spellStart"/>
+            <w:r>
+              <w:rPr>
+                <w:lang w:val="en-GB"/>
+              </w:rPr>
+              <w:t>golfvelden</w:t>
+            </w:r>
+            <w:proofErr w:type="spellEnd"/>
+            <w:r>
+              <w:rPr>
+                <w:lang w:val="en-GB"/>
+              </w:rPr>
+              <w:t xml:space="preserve"> </w:t>
+            </w:r>
+          </w:p>
+          <w:p>
+            <w:pPr>
+              <w:rPr>
+                <w:lang w:val="en-GB"/>
+              </w:rPr>
+            </w:pPr>
+            <w:r>
+              <w:rPr>
+                <w:lang w:val="en-GB"/>
+              </w:rPr>
+              <w:br/>
+              <w:t xml:space="preserve">Precondition: </w:t>
+            </w:r>
+            <w:proofErr w:type="spellStart"/>
+            <w:r>
+              <w:rPr>
+                <w:lang w:val="en-GB"/>
+              </w:rPr>
+              <w:t>Ingelogd</w:t>
+            </w:r>
+            <w:proofErr w:type="spellEnd"/>
+            <w:r>
+              <w:rPr>
+                <w:lang w:val="en-GB"/>
+              </w:rPr>
+              <w:t xml:space="preserve"> </w:t>
+            </w:r>
+            <w:proofErr w:type="spellStart"/>
+            <w:r>
+              <w:rPr>
+                <w:lang w:val="en-GB"/>
+              </w:rPr>
+              <w:t>als</w:t>
+            </w:r>
+            <w:proofErr w:type="spellEnd"/>
+            <w:r>
+              <w:rPr>
+                <w:lang w:val="en-GB"/>
+              </w:rPr>
+              <w:t xml:space="preserve"> member</w:t>
+            </w:r>
+          </w:p>
+          <w:p>
+            <w:pPr>
+              <w:rPr>
+                <w:lang w:val="en-GB"/>
+              </w:rPr>
+            </w:pPr>
+            <w:proofErr w:type="spellStart"/>
+            <w:r>
+              <w:rPr>
+                <w:lang w:val="en-GB"/>
+              </w:rPr>
+              <w:t>Postcondition</w:t>
+            </w:r>
+            <w:proofErr w:type="spellEnd"/>
+            <w:r>
+              <w:rPr>
+                <w:lang w:val="en-GB"/>
+              </w:rPr>
+              <w:t xml:space="preserve">: </w:t>
+            </w:r>
+          </w:p>
+          <w:p>
+            <w:pPr>
+              <w:pStyle w:val="Lijstalinea"/>
+              <w:numPr>
+                <w:ilvl w:val="0"/>
+                <w:numId w:val="17"/>
+              </w:numPr>
+              <w:spacing w:line="259" w:lineRule="auto"/>
+            </w:pPr>
+            <w:r>
+              <w:t>De systeem maakt een lijst van alle golfvelden.</w:t>
+            </w:r>
+          </w:p>
+          <w:p>
+            <w:pPr>
+              <w:pStyle w:val="Lijstalinea"/>
+              <w:numPr>
+                <w:ilvl w:val="0"/>
+                <w:numId w:val="17"/>
+              </w:numPr>
+              <w:spacing w:line="259" w:lineRule="auto"/>
+            </w:pPr>
+            <w:r>
+              <w:t>De systeem geeft alle golfvelden terug binnen een loop.</w:t>
+            </w:r>
+          </w:p>
+          <w:p/>
+        </w:tc>
+      </w:tr>
+    </w:tbl>
+    <w:p/>
+    <w:p/>
+    <w:p/>
+    <w:p/>
+    <w:p/>
+    <w:p>
+      <w:pPr>
+        <w:pStyle w:val="Kop1"/>
+        <w:rPr>
+          <w:rFonts w:ascii="Harlow Solid Italic" w:hAnsi="Harlow Solid Italic"/>
+          <w:color w:val="00B050"/>
+          <w:sz w:val="40"/>
+        </w:rPr>
+      </w:pPr>
+      <w:bookmarkStart w:id="6" w:name="_Toc401405303"/>
+      <w:r>
+        <w:rPr>
+          <w:rFonts w:ascii="Harlow Solid Italic" w:hAnsi="Harlow Solid Italic"/>
+          <w:color w:val="00B050"/>
+          <w:sz w:val="40"/>
+        </w:rPr>
+        <w:t>Deployment Diagram</w:t>
+      </w:r>
+      <w:bookmarkEnd w:id="6"/>
+    </w:p>
+    <w:p/>
+    <w:p>
+      <w:r>
+        <w:rPr>
+          <w:noProof/>
+          <w:lang w:eastAsia="nl-NL"/>
+        </w:rPr>
+        <w:drawing>
+          <wp:anchor distT="0" distB="0" distL="114300" distR="114300" simplePos="0" relativeHeight="251703808" behindDoc="0" locked="0" layoutInCell="1" allowOverlap="1">
+            <wp:simplePos x="0" y="0"/>
+            <wp:positionH relativeFrom="column">
+              <wp:posOffset>192546</wp:posOffset>
+            </wp:positionH>
+            <wp:positionV relativeFrom="paragraph">
+              <wp:posOffset>162445</wp:posOffset>
+            </wp:positionV>
+            <wp:extent cx="5201376" cy="3762900"/>
+            <wp:effectExtent l="0" t="0" r="0" b="9525"/>
+            <wp:wrapSquare wrapText="bothSides"/>
+            <wp:docPr id="5" name="Afbeelding 5"/>
+            <wp:cNvGraphicFramePr>
+              <a:graphicFrameLocks xmlns:a="http://schemas.openxmlformats.org/drawingml/2006/main" noChangeAspect="1"/>
+            </wp:cNvGraphicFramePr>
+            <a:graphic xmlns:a="http://schemas.openxmlformats.org/drawingml/2006/main">
+              <a:graphicData uri="http://schemas.openxmlformats.org/drawingml/2006/picture">
+                <pic:pic xmlns:pic="http://schemas.openxmlformats.org/drawingml/2006/picture">
+                  <pic:nvPicPr>
+                    <pic:cNvPr id="5" name="DeploymentDiagram.png"/>
+                    <pic:cNvPicPr/>
+                  </pic:nvPicPr>
+                  <pic:blipFill>
+                    <a:blip r:embed="rId15">
+                      <a:extLst>
+                        <a:ext uri="{28A0092B-C50C-407E-A947-70E740481C1C}">
+                          <a14:useLocalDpi xmlns:a14="http://schemas.microsoft.com/office/drawing/2010/main" val="0"/>
+                        </a:ext>
+                      </a:extLst>
+                    </a:blip>
+                    <a:stretch>
+                      <a:fillRect/>
+                    </a:stretch>
+                  </pic:blipFill>
+                  <pic:spPr>
+                    <a:xfrm>
+                      <a:off x="0" y="0"/>
+                      <a:ext cx="5201376" cy="3762900"/>
+                    </a:xfrm>
+                    <a:prstGeom prst="rect">
+                      <a:avLst/>
+                    </a:prstGeom>
+                  </pic:spPr>
+                </pic:pic>
+              </a:graphicData>
+            </a:graphic>
+            <wp14:sizeRelH relativeFrom="page">
+              <wp14:pctWidth>0</wp14:pctWidth>
+            </wp14:sizeRelH>
+            <wp14:sizeRelV relativeFrom="page">
+              <wp14:pctHeight>0</wp14:pctHeight>
+            </wp14:sizeRelV>
+          </wp:anchor>
+        </w:drawing>
+      </w:r>
+    </w:p>
     <w:p/>
     <w:p/>
     <w:p/>
@@ -5155,406 +7458,10 @@
     <w:p/>
     <w:p/>
     <w:p/>
-    <w:p/>
-    <w:p/>
-    <w:p/>
-    <w:p>
-      <w:bookmarkStart w:id="0" w:name="_GoBack"/>
-      <w:bookmarkEnd w:id="0"/>
-    </w:p>
-    <w:tbl>
-      <w:tblPr>
-        <w:tblStyle w:val="Tabelraster"/>
-        <w:tblW w:w="0" w:type="auto"/>
-        <w:tblLook w:val="04A0" w:firstRow="1" w:lastRow="0" w:firstColumn="1" w:lastColumn="0" w:noHBand="0" w:noVBand="1"/>
-      </w:tblPr>
-      <w:tblGrid>
-        <w:gridCol w:w="9212"/>
-      </w:tblGrid>
-      <w:tr>
-        <w:tc>
-          <w:tcPr>
-            <w:tcW w:w="9212" w:type="dxa"/>
-          </w:tcPr>
-          <w:p>
-            <w:pPr>
-              <w:rPr>
-                <w:lang w:val="en-GB"/>
-              </w:rPr>
-            </w:pPr>
-            <w:r>
-              <w:rPr>
-                <w:lang w:val="en-GB"/>
-              </w:rPr>
-              <w:lastRenderedPageBreak/>
-              <w:t>Operation Contracts:</w:t>
-            </w:r>
-          </w:p>
-          <w:p>
-            <w:pPr>
-              <w:rPr>
-                <w:lang w:val="en-GB"/>
-              </w:rPr>
-            </w:pPr>
-            <w:r>
-              <w:rPr>
-                <w:lang w:val="en-GB"/>
-              </w:rPr>
-              <w:t>Operation :artical(articalNumber, quantity, name)</w:t>
-            </w:r>
-          </w:p>
-          <w:p>
-            <w:pPr>
-              <w:rPr>
-                <w:lang w:val="en-GB"/>
-              </w:rPr>
-            </w:pPr>
-            <w:r>
-              <w:rPr>
-                <w:lang w:val="en-GB"/>
-              </w:rPr>
-              <w:t>Cross References:Use Cases:  kopen articles.</w:t>
-            </w:r>
-          </w:p>
-          <w:p>
-            <w:pPr>
-              <w:rPr>
-                <w:lang w:val="en-GB"/>
-              </w:rPr>
-            </w:pPr>
-          </w:p>
-          <w:p>
-            <w:r>
-              <w:t>Preconditions:</w:t>
-            </w:r>
-            <w:r>
-              <w:tab/>
-              <w:t>Visitor is aan het winkelen in de web shop.</w:t>
-            </w:r>
-          </w:p>
-          <w:p>
-            <w:pPr>
-              <w:pStyle w:val="Geenafstand"/>
-            </w:pPr>
-            <w:r>
-              <w:t>Postconditions:  -een artikel word opgevraagd met de aantal.</w:t>
-            </w:r>
-          </w:p>
-          <w:p>
-            <w:pPr>
-              <w:pStyle w:val="Geenafstand"/>
-            </w:pPr>
-            <w:r>
-              <w:tab/>
-              <w:t xml:space="preserve">                -de artikel en de aantal word in de winkelwagen gedaan.</w:t>
-            </w:r>
-          </w:p>
-          <w:p>
-            <w:pPr>
-              <w:pStyle w:val="Geenafstand"/>
-            </w:pPr>
-            <w:r>
-              <w:tab/>
-            </w:r>
-            <w:r>
-              <w:tab/>
-              <w:t>- een artikel instance article wordt gecreëerd(instance creation)</w:t>
-            </w:r>
-          </w:p>
-          <w:p>
-            <w:pPr>
-              <w:pStyle w:val="Geenafstand"/>
-            </w:pPr>
-            <w:r>
-              <w:tab/>
-            </w:r>
-            <w:r>
-              <w:tab/>
-              <w:t>- artikel.articalNumber, quentity en name worden artikel(attribute modification)</w:t>
-            </w:r>
-          </w:p>
-          <w:p>
-            <w:pPr>
-              <w:pStyle w:val="Geenafstand"/>
-            </w:pPr>
-            <w:r>
-              <w:tab/>
-            </w:r>
-            <w:r>
-              <w:tab/>
-              <w:t>-de artikel wordt gezocht in de database.</w:t>
-            </w:r>
-          </w:p>
-          <w:p>
-            <w:pPr>
-              <w:pStyle w:val="Geenafstand"/>
-            </w:pPr>
-            <w:r>
-              <w:tab/>
-            </w:r>
-            <w:r>
-              <w:tab/>
-              <w:t>-de artikel wordt terug gegeven.w</w:t>
-            </w:r>
-          </w:p>
-          <w:p>
-            <w:pPr>
-              <w:pStyle w:val="Geenafstand"/>
-            </w:pPr>
-          </w:p>
-          <w:p/>
-        </w:tc>
-      </w:tr>
-    </w:tbl>
-    <w:p/>
-    <w:p/>
-    <w:tbl>
-      <w:tblPr>
-        <w:tblStyle w:val="Tabelraster"/>
-        <w:tblW w:w="0" w:type="auto"/>
-        <w:tblLook w:val="04A0" w:firstRow="1" w:lastRow="0" w:firstColumn="1" w:lastColumn="0" w:noHBand="0" w:noVBand="1"/>
-      </w:tblPr>
-      <w:tblGrid>
-        <w:gridCol w:w="9212"/>
-      </w:tblGrid>
-      <w:tr>
-        <w:tc>
-          <w:tcPr>
-            <w:tcW w:w="9212" w:type="dxa"/>
-          </w:tcPr>
-          <w:p>
-            <w:pPr>
-              <w:rPr>
-                <w:lang w:val="en-GB"/>
-              </w:rPr>
-            </w:pPr>
-            <w:r>
-              <w:rPr>
-                <w:lang w:val="en-GB"/>
-              </w:rPr>
-              <w:t>Oparation Contracts:</w:t>
-            </w:r>
-          </w:p>
-          <w:p>
-            <w:pPr>
-              <w:rPr>
-                <w:lang w:val="en-GB"/>
-              </w:rPr>
-            </w:pPr>
-            <w:r>
-              <w:rPr>
-                <w:lang w:val="en-GB"/>
-              </w:rPr>
-              <w:t>Operation: makePayment()</w:t>
-            </w:r>
-          </w:p>
-          <w:p>
-            <w:pPr>
-              <w:rPr>
-                <w:lang w:val="en-GB"/>
-              </w:rPr>
-            </w:pPr>
-            <w:r>
-              <w:rPr>
-                <w:lang w:val="en-GB"/>
-              </w:rPr>
-              <w:t>Cross References: UseCase: Betalen contributie</w:t>
-            </w:r>
-          </w:p>
-          <w:p>
-            <w:pPr>
-              <w:rPr>
-                <w:lang w:val="en-GB"/>
-              </w:rPr>
-            </w:pPr>
-            <w:r>
-              <w:rPr>
-                <w:lang w:val="en-GB"/>
-              </w:rPr>
-              <w:br/>
-              <w:t>Precondition: Member request payment</w:t>
-            </w:r>
-          </w:p>
-          <w:p>
-            <w:pPr>
-              <w:rPr>
-                <w:lang w:val="en-GB"/>
-              </w:rPr>
-            </w:pPr>
-            <w:r>
-              <w:rPr>
-                <w:lang w:val="en-GB"/>
-              </w:rPr>
-              <w:t xml:space="preserve">Postcondition: </w:t>
-            </w:r>
-          </w:p>
-          <w:p>
-            <w:pPr>
-              <w:pStyle w:val="Lijstalinea"/>
-              <w:numPr>
-                <w:ilvl w:val="0"/>
-                <w:numId w:val="17"/>
-              </w:numPr>
-              <w:spacing w:line="259" w:lineRule="auto"/>
-            </w:pPr>
-            <w:r>
-              <w:t xml:space="preserve">Een payment instantie is gecreëerd(instantie </w:t>
-            </w:r>
-            <w:r>
-              <w:t>creatie</w:t>
-            </w:r>
-            <w:r>
-              <w:t>)</w:t>
-            </w:r>
-          </w:p>
-          <w:p>
-            <w:pPr>
-              <w:pStyle w:val="Lijstalinea"/>
-              <w:numPr>
-                <w:ilvl w:val="0"/>
-                <w:numId w:val="17"/>
-              </w:numPr>
-              <w:spacing w:line="259" w:lineRule="auto"/>
-            </w:pPr>
-            <w:r>
-              <w:t>De totaal bedrag wordt gecalculeerd en gecontroleerd</w:t>
-            </w:r>
-          </w:p>
-          <w:p>
-            <w:pPr>
-              <w:pStyle w:val="Lijstalinea"/>
-              <w:numPr>
-                <w:ilvl w:val="0"/>
-                <w:numId w:val="17"/>
-              </w:numPr>
-              <w:spacing w:line="259" w:lineRule="auto"/>
-            </w:pPr>
-            <w:r>
-              <w:t>De betaal informatie wordt verzonden naar de gebruiker.</w:t>
-            </w:r>
-          </w:p>
-          <w:p/>
-        </w:tc>
-      </w:tr>
-    </w:tbl>
-    <w:p/>
-    <w:p/>
-    <w:tbl>
-      <w:tblPr>
-        <w:tblStyle w:val="Tabelraster"/>
-        <w:tblW w:w="0" w:type="auto"/>
-        <w:tblLook w:val="04A0" w:firstRow="1" w:lastRow="0" w:firstColumn="1" w:lastColumn="0" w:noHBand="0" w:noVBand="1"/>
-      </w:tblPr>
-      <w:tblGrid>
-        <w:gridCol w:w="9212"/>
-      </w:tblGrid>
-      <w:tr>
-        <w:tc>
-          <w:tcPr>
-            <w:tcW w:w="9212" w:type="dxa"/>
-          </w:tcPr>
-          <w:p>
-            <w:pPr>
-              <w:rPr>
-                <w:lang w:val="en-GB"/>
-              </w:rPr>
-            </w:pPr>
-            <w:r>
-              <w:rPr>
-                <w:lang w:val="en-GB"/>
-              </w:rPr>
-              <w:t>Oparation Contracts</w:t>
-            </w:r>
-          </w:p>
-          <w:p>
-            <w:pPr>
-              <w:rPr>
-                <w:lang w:val="en-GB"/>
-              </w:rPr>
-            </w:pPr>
-            <w:r>
-              <w:rPr>
-                <w:lang w:val="en-GB"/>
-              </w:rPr>
-              <w:t>Operation: getGolFields()</w:t>
-            </w:r>
-          </w:p>
-          <w:p>
-            <w:pPr>
-              <w:rPr>
-                <w:lang w:val="en-GB"/>
-              </w:rPr>
-            </w:pPr>
-            <w:r>
-              <w:rPr>
-                <w:lang w:val="en-GB"/>
-              </w:rPr>
-              <w:t xml:space="preserve">Cross References: UseCase: </w:t>
-            </w:r>
-            <w:r>
-              <w:rPr>
-                <w:lang w:val="en-GB"/>
-              </w:rPr>
-              <w:t xml:space="preserve">Huren golfvelden </w:t>
-            </w:r>
-          </w:p>
-          <w:p>
-            <w:pPr>
-              <w:rPr>
-                <w:lang w:val="en-GB"/>
-              </w:rPr>
-            </w:pPr>
-            <w:r>
-              <w:rPr>
-                <w:lang w:val="en-GB"/>
-              </w:rPr>
-              <w:br/>
-              <w:t>Precondition: Ingelogd als member</w:t>
-            </w:r>
-          </w:p>
-          <w:p>
-            <w:pPr>
-              <w:rPr>
-                <w:lang w:val="en-GB"/>
-              </w:rPr>
-            </w:pPr>
-            <w:r>
-              <w:rPr>
-                <w:lang w:val="en-GB"/>
-              </w:rPr>
-              <w:t xml:space="preserve">Postcondition: </w:t>
-            </w:r>
-          </w:p>
-          <w:p>
-            <w:pPr>
-              <w:pStyle w:val="Lijstalinea"/>
-              <w:numPr>
-                <w:ilvl w:val="0"/>
-                <w:numId w:val="17"/>
-              </w:numPr>
-              <w:spacing w:line="259" w:lineRule="auto"/>
-            </w:pPr>
-            <w:r>
-              <w:t>De systeem maakt een lijst van alle golfvelden.</w:t>
-            </w:r>
-          </w:p>
-          <w:p>
-            <w:pPr>
-              <w:pStyle w:val="Lijstalinea"/>
-              <w:numPr>
-                <w:ilvl w:val="0"/>
-                <w:numId w:val="17"/>
-              </w:numPr>
-              <w:spacing w:line="259" w:lineRule="auto"/>
-            </w:pPr>
-            <w:r>
-              <w:t>De systeem geeft alle golfvelden terug binnen een loop.</w:t>
-            </w:r>
-          </w:p>
-          <w:p/>
-        </w:tc>
-      </w:tr>
-    </w:tbl>
+    <w:p>
+      <w:bookmarkStart w:id="7" w:name="_GoBack"/>
+      <w:bookmarkEnd w:id="7"/>
+    </w:p>
     <w:p/>
     <w:p/>
     <w:p/>
@@ -5584,38 +7491,6 @@
     <w:p/>
     <w:p/>
     <w:p/>
-    <w:p/>
-    <w:p/>
-    <w:p/>
-    <w:p/>
-    <w:p/>
-    <w:p/>
-    <w:p/>
-    <w:p/>
-    <w:p/>
-    <w:p/>
-    <w:p/>
-    <w:p/>
-    <w:p/>
-    <w:p/>
-    <w:p/>
-    <w:p/>
-    <w:p/>
-    <w:p/>
-    <w:p/>
-    <w:p/>
-    <w:p/>
-    <w:p/>
-    <w:p/>
-    <w:p/>
-    <w:p/>
-    <w:p/>
-    <w:p/>
-    <w:p/>
-    <w:p/>
-    <w:p/>
-    <w:p/>
-    <w:p/>
     <w:p>
       <w:pPr>
         <w:pStyle w:val="Geenafstand"/>
@@ -5772,12 +7647,12 @@
       </w:pPr>
     </w:p>
     <w:sectPr>
-      <w:headerReference w:type="even" r:id="rId15"/>
-      <w:headerReference w:type="default" r:id="rId16"/>
-      <w:footerReference w:type="even" r:id="rId17"/>
-      <w:footerReference w:type="default" r:id="rId18"/>
-      <w:headerReference w:type="first" r:id="rId19"/>
-      <w:footerReference w:type="first" r:id="rId20"/>
+      <w:headerReference w:type="even" r:id="rId16"/>
+      <w:headerReference w:type="default" r:id="rId17"/>
+      <w:footerReference w:type="even" r:id="rId18"/>
+      <w:footerReference w:type="default" r:id="rId19"/>
+      <w:headerReference w:type="first" r:id="rId20"/>
+      <w:footerReference w:type="first" r:id="rId21"/>
       <w:pgSz w:w="11906" w:h="16838"/>
       <w:pgMar w:top="1417" w:right="1417" w:bottom="1417" w:left="1417" w:header="708" w:footer="708" w:gutter="0"/>
       <w:cols w:space="708"/>
@@ -7898,6 +9773,28 @@
       <w:szCs w:val="28"/>
     </w:rPr>
   </w:style>
+  <w:style w:type="paragraph" w:styleId="Kop2">
+    <w:name w:val="heading 2"/>
+    <w:basedOn w:val="Standaard"/>
+    <w:next w:val="Standaard"/>
+    <w:link w:val="Kop2Char"/>
+    <w:uiPriority w:val="9"/>
+    <w:unhideWhenUsed/>
+    <w:qFormat/>
+    <w:rsid w:val="001241D3"/>
+    <w:pPr>
+      <w:keepNext/>
+      <w:keepLines/>
+      <w:spacing w:before="40" w:after="0"/>
+      <w:outlineLvl w:val="1"/>
+    </w:pPr>
+    <w:rPr>
+      <w:rFonts w:asciiTheme="majorHAnsi" w:eastAsiaTheme="majorEastAsia" w:hAnsiTheme="majorHAnsi" w:cstheme="majorBidi"/>
+      <w:color w:val="365F91" w:themeColor="accent1" w:themeShade="BF"/>
+      <w:sz w:val="26"/>
+      <w:szCs w:val="26"/>
+    </w:rPr>
+  </w:style>
   <w:style w:type="character" w:default="1" w:styleId="Standaardalinea-lettertype">
     <w:name w:val="Default Paragraph Font"/>
     <w:uiPriority w:val="1"/>
@@ -7953,7 +9850,6 @@
     <w:name w:val="Hyperlink"/>
     <w:basedOn w:val="Standaardalinea-lettertype"/>
     <w:uiPriority w:val="99"/>
-    <w:semiHidden/>
     <w:unhideWhenUsed/>
     <w:rsid w:val="00F84AA8"/>
     <w:rPr>
@@ -8653,6 +10549,51 @@
       </w:tblBorders>
     </w:tblPr>
   </w:style>
+  <w:style w:type="character" w:customStyle="1" w:styleId="Kop2Char">
+    <w:name w:val="Kop 2 Char"/>
+    <w:basedOn w:val="Standaardalinea-lettertype"/>
+    <w:link w:val="Kop2"/>
+    <w:uiPriority w:val="9"/>
+    <w:rsid w:val="001241D3"/>
+    <w:rPr>
+      <w:rFonts w:asciiTheme="majorHAnsi" w:eastAsiaTheme="majorEastAsia" w:hAnsiTheme="majorHAnsi" w:cstheme="majorBidi"/>
+      <w:color w:val="365F91" w:themeColor="accent1" w:themeShade="BF"/>
+      <w:sz w:val="26"/>
+      <w:szCs w:val="26"/>
+    </w:rPr>
+  </w:style>
+  <w:style w:type="paragraph" w:styleId="Kopvaninhoudsopgave">
+    <w:name w:val="TOC Heading"/>
+    <w:basedOn w:val="Kop1"/>
+    <w:next w:val="Standaard"/>
+    <w:uiPriority w:val="39"/>
+    <w:unhideWhenUsed/>
+    <w:qFormat/>
+    <w:rsid w:val="001241D3"/>
+    <w:pPr>
+      <w:spacing w:before="240" w:line="259" w:lineRule="auto"/>
+      <w:outlineLvl w:val="9"/>
+    </w:pPr>
+    <w:rPr>
+      <w:b w:val="0"/>
+      <w:bCs w:val="0"/>
+      <w:sz w:val="32"/>
+      <w:szCs w:val="32"/>
+      <w:lang w:eastAsia="nl-NL"/>
+    </w:rPr>
+  </w:style>
+  <w:style w:type="paragraph" w:styleId="Inhopg1">
+    <w:name w:val="toc 1"/>
+    <w:basedOn w:val="Standaard"/>
+    <w:next w:val="Standaard"/>
+    <w:autoRedefine/>
+    <w:uiPriority w:val="39"/>
+    <w:unhideWhenUsed/>
+    <w:rsid w:val="001241D3"/>
+    <w:pPr>
+      <w:spacing w:after="100"/>
+    </w:pPr>
+  </w:style>
 </w:styles>
 </file>
 
@@ -8946,7 +10887,7 @@
 </file>
 
 <file path=customXml/itemProps1.xml><?xml version="1.0" encoding="utf-8"?>
-<ds:datastoreItem xmlns:ds="http://schemas.openxmlformats.org/officeDocument/2006/customXml" ds:itemID="{CBCF4E95-F02B-4169-AE67-40D453F6D6BF}">
+<ds:datastoreItem xmlns:ds="http://schemas.openxmlformats.org/officeDocument/2006/customXml" ds:itemID="{211C76F1-8B02-4247-B30E-F6C2D67B2DDE}">
   <ds:schemaRefs>
     <ds:schemaRef ds:uri="http://schemas.openxmlformats.org/officeDocument/2006/bibliography"/>
   </ds:schemaRefs>

</xml_diff>

<commit_message>
New update sequence diagram
</commit_message>
<xml_diff>
--- a/OOAD_Golf_volledig.docx
+++ b/OOAD_Golf_volledig.docx
@@ -224,6 +224,13 @@
     </w:p>
     <w:sdt>
       <w:sdtPr>
+        <w:rPr>
+          <w:rFonts w:asciiTheme="minorHAnsi" w:eastAsiaTheme="minorHAnsi" w:hAnsiTheme="minorHAnsi" w:cstheme="minorBidi"/>
+          <w:color w:val="auto"/>
+          <w:sz w:val="22"/>
+          <w:szCs w:val="22"/>
+          <w:lang w:eastAsia="en-US"/>
+        </w:rPr>
         <w:id w:val="535168464"/>
         <w:docPartObj>
           <w:docPartGallery w:val="Table of Contents"/>
@@ -232,13 +239,8 @@
       </w:sdtPr>
       <w:sdtEndPr>
         <w:rPr>
-          <w:rFonts w:asciiTheme="minorHAnsi" w:eastAsiaTheme="minorHAnsi" w:hAnsiTheme="minorHAnsi" w:cstheme="minorBidi"/>
           <w:b/>
           <w:bCs/>
-          <w:color w:val="auto"/>
-          <w:sz w:val="22"/>
-          <w:szCs w:val="22"/>
-          <w:lang w:eastAsia="en-US"/>
         </w:rPr>
       </w:sdtEndPr>
       <w:sdtContent>
@@ -5800,27 +5802,6 @@
     </w:p>
     <w:p>
       <w:pPr>
-        <w:rPr>
-          <w:lang w:val="en-GB"/>
-        </w:rPr>
-      </w:pPr>
-    </w:p>
-    <w:p>
-      <w:pPr>
-        <w:rPr>
-          <w:lang w:val="en-GB"/>
-        </w:rPr>
-      </w:pPr>
-    </w:p>
-    <w:p>
-      <w:pPr>
-        <w:rPr>
-          <w:lang w:val="en-GB"/>
-        </w:rPr>
-      </w:pPr>
-    </w:p>
-    <w:p>
-      <w:pPr>
         <w:pStyle w:val="Kop1"/>
         <w:rPr>
           <w:rFonts w:ascii="Harlow Solid Italic" w:hAnsi="Harlow Solid Italic"/>
@@ -5837,6 +5818,7 @@
           <w:sz w:val="40"/>
           <w:lang w:val="en-GB"/>
         </w:rPr>
+        <w:lastRenderedPageBreak/>
         <w:t>Sequence Diagram</w:t>
       </w:r>
       <w:bookmarkEnd w:id="4"/>
@@ -5860,18 +5842,10 @@
           <w:lang w:eastAsia="nl-NL"/>
         </w:rPr>
         <w:drawing>
-          <wp:anchor distT="0" distB="0" distL="114300" distR="114300" simplePos="0" relativeHeight="251675648" behindDoc="0" locked="0" layoutInCell="1" allowOverlap="1" wp14:anchorId="02C11D85" wp14:editId="45962A7E">
-            <wp:simplePos x="0" y="0"/>
-            <wp:positionH relativeFrom="column">
-              <wp:posOffset>338455</wp:posOffset>
-            </wp:positionH>
-            <wp:positionV relativeFrom="paragraph">
-              <wp:posOffset>-33020</wp:posOffset>
-            </wp:positionV>
-            <wp:extent cx="5286375" cy="6165689"/>
-            <wp:effectExtent l="0" t="0" r="0" b="6985"/>
-            <wp:wrapSquare wrapText="bothSides"/>
-            <wp:docPr id="2" name="Afbeelding 2"/>
+          <wp:inline distT="0" distB="0" distL="0" distR="0">
+            <wp:extent cx="5725324" cy="7516274"/>
+            <wp:effectExtent l="0" t="0" r="8890" b="8890"/>
+            <wp:docPr id="10" name="Afbeelding 10"/>
             <wp:cNvGraphicFramePr>
               <a:graphicFrameLocks xmlns:a="http://schemas.openxmlformats.org/drawingml/2006/main" noChangeAspect="1"/>
             </wp:cNvGraphicFramePr>
@@ -5879,7 +5853,7 @@
               <a:graphicData uri="http://schemas.openxmlformats.org/drawingml/2006/picture">
                 <pic:pic xmlns:pic="http://schemas.openxmlformats.org/drawingml/2006/picture">
                   <pic:nvPicPr>
-                    <pic:cNvPr id="2" name="SequenceMemberRentGolf2.png"/>
+                    <pic:cNvPr id="10" name="SequenceMemberRentGolf2.png"/>
                     <pic:cNvPicPr/>
                   </pic:nvPicPr>
                   <pic:blipFill>
@@ -5897,7 +5871,7 @@
                   <pic:spPr>
                     <a:xfrm>
                       <a:off x="0" y="0"/>
-                      <a:ext cx="5286375" cy="6165689"/>
+                      <a:ext cx="5725324" cy="7516274"/>
                     </a:xfrm>
                     <a:prstGeom prst="rect">
                       <a:avLst/>
@@ -5906,13 +5880,7 @@
                 </pic:pic>
               </a:graphicData>
             </a:graphic>
-            <wp14:sizeRelH relativeFrom="page">
-              <wp14:pctWidth>0</wp14:pctWidth>
-            </wp14:sizeRelH>
-            <wp14:sizeRelV relativeFrom="page">
-              <wp14:pctHeight>0</wp14:pctHeight>
-            </wp14:sizeRelV>
-          </wp:anchor>
+          </wp:inline>
         </w:drawing>
       </w:r>
     </w:p>
@@ -5941,18 +5909,11 @@
           <w:noProof/>
           <w:lang w:eastAsia="nl-NL"/>
         </w:rPr>
+        <w:lastRenderedPageBreak/>
         <w:drawing>
-          <wp:anchor distT="0" distB="0" distL="114300" distR="114300" simplePos="0" relativeHeight="251672576" behindDoc="0" locked="0" layoutInCell="1" allowOverlap="1" wp14:anchorId="3AF1C96C" wp14:editId="68C8FC2A">
-            <wp:simplePos x="0" y="0"/>
-            <wp:positionH relativeFrom="column">
-              <wp:posOffset>176225</wp:posOffset>
-            </wp:positionH>
-            <wp:positionV relativeFrom="paragraph">
-              <wp:posOffset>-13970</wp:posOffset>
-            </wp:positionV>
+          <wp:inline distT="0" distB="0" distL="0" distR="0">
             <wp:extent cx="5448935" cy="4914265"/>
             <wp:effectExtent l="0" t="0" r="0" b="635"/>
-            <wp:wrapSquare wrapText="bothSides"/>
             <wp:docPr id="13" name="Afbeelding 13"/>
             <wp:cNvGraphicFramePr>
               <a:graphicFrameLocks xmlns:a="http://schemas.openxmlformats.org/drawingml/2006/main" noChangeAspect="1"/>
@@ -5988,13 +5949,7 @@
                 </pic:pic>
               </a:graphicData>
             </a:graphic>
-            <wp14:sizeRelH relativeFrom="page">
-              <wp14:pctWidth>0</wp14:pctWidth>
-            </wp14:sizeRelH>
-            <wp14:sizeRelV relativeFrom="page">
-              <wp14:pctHeight>0</wp14:pctHeight>
-            </wp14:sizeRelV>
-          </wp:anchor>
+          </wp:inline>
         </w:drawing>
       </w:r>
     </w:p>
@@ -6085,45 +6040,16 @@
           <w:lang w:val="en-GB"/>
         </w:rPr>
       </w:pPr>
-    </w:p>
-    <w:p>
-      <w:pPr>
-        <w:rPr>
-          <w:lang w:val="en-GB"/>
-        </w:rPr>
-      </w:pPr>
-    </w:p>
-    <w:p>
-      <w:pPr>
-        <w:rPr>
-          <w:lang w:val="en-GB"/>
-        </w:rPr>
-      </w:pPr>
       <w:r>
         <w:rPr>
           <w:noProof/>
           <w:lang w:eastAsia="nl-NL"/>
         </w:rPr>
+        <w:lastRenderedPageBreak/>
         <w:drawing>
-          <wp:anchor distT="0" distB="0" distL="114300" distR="114300" simplePos="0" relativeHeight="251644928" behindDoc="1" locked="0" layoutInCell="1" allowOverlap="1" wp14:anchorId="248796FB" wp14:editId="00B7E032">
-            <wp:simplePos x="0" y="0"/>
-            <wp:positionH relativeFrom="column">
-              <wp:posOffset>271904</wp:posOffset>
-            </wp:positionH>
-            <wp:positionV relativeFrom="paragraph">
-              <wp:posOffset>-567872</wp:posOffset>
-            </wp:positionV>
+          <wp:inline distT="0" distB="0" distL="0" distR="0">
             <wp:extent cx="5286375" cy="5829300"/>
             <wp:effectExtent l="0" t="0" r="9525" b="0"/>
-            <wp:wrapThrough wrapText="bothSides">
-              <wp:wrapPolygon edited="0">
-                <wp:start x="0" y="0"/>
-                <wp:lineTo x="0" y="21529"/>
-                <wp:lineTo x="21561" y="21529"/>
-                <wp:lineTo x="21561" y="0"/>
-                <wp:lineTo x="0" y="0"/>
-              </wp:wrapPolygon>
-            </wp:wrapThrough>
             <wp:docPr id="7" name="Afbeelding 7" descr="C:\Users\Hokaki\Documents\GitHub\ULM-Golf\Trainer Sequence diagram.png"/>
             <wp:cNvGraphicFramePr>
               <a:graphicFrameLocks xmlns:a="http://schemas.openxmlformats.org/drawingml/2006/main" noChangeAspect="1"/>
@@ -6166,134 +6092,9 @@
                 </pic:pic>
               </a:graphicData>
             </a:graphic>
-            <wp14:sizeRelH relativeFrom="page">
-              <wp14:pctWidth>0</wp14:pctWidth>
-            </wp14:sizeRelH>
-            <wp14:sizeRelV relativeFrom="page">
-              <wp14:pctHeight>0</wp14:pctHeight>
-            </wp14:sizeRelV>
-          </wp:anchor>
+          </wp:inline>
         </w:drawing>
       </w:r>
-    </w:p>
-    <w:p>
-      <w:pPr>
-        <w:rPr>
-          <w:lang w:val="en-GB"/>
-        </w:rPr>
-      </w:pPr>
-    </w:p>
-    <w:p>
-      <w:pPr>
-        <w:rPr>
-          <w:lang w:val="en-GB"/>
-        </w:rPr>
-      </w:pPr>
-    </w:p>
-    <w:p>
-      <w:pPr>
-        <w:rPr>
-          <w:lang w:val="en-GB"/>
-        </w:rPr>
-      </w:pPr>
-    </w:p>
-    <w:p>
-      <w:pPr>
-        <w:rPr>
-          <w:lang w:val="en-GB"/>
-        </w:rPr>
-      </w:pPr>
-    </w:p>
-    <w:p>
-      <w:pPr>
-        <w:rPr>
-          <w:lang w:val="en-GB"/>
-        </w:rPr>
-      </w:pPr>
-    </w:p>
-    <w:p>
-      <w:pPr>
-        <w:rPr>
-          <w:lang w:val="en-GB"/>
-        </w:rPr>
-      </w:pPr>
-    </w:p>
-    <w:p>
-      <w:pPr>
-        <w:rPr>
-          <w:lang w:val="en-GB"/>
-        </w:rPr>
-      </w:pPr>
-    </w:p>
-    <w:p>
-      <w:pPr>
-        <w:rPr>
-          <w:lang w:val="en-GB"/>
-        </w:rPr>
-      </w:pPr>
-    </w:p>
-    <w:p>
-      <w:pPr>
-        <w:rPr>
-          <w:lang w:val="en-GB"/>
-        </w:rPr>
-      </w:pPr>
-    </w:p>
-    <w:p>
-      <w:pPr>
-        <w:rPr>
-          <w:lang w:val="en-GB"/>
-        </w:rPr>
-      </w:pPr>
-    </w:p>
-    <w:p>
-      <w:pPr>
-        <w:rPr>
-          <w:lang w:val="en-GB"/>
-        </w:rPr>
-      </w:pPr>
-    </w:p>
-    <w:p>
-      <w:pPr>
-        <w:rPr>
-          <w:lang w:val="en-GB"/>
-        </w:rPr>
-      </w:pPr>
-    </w:p>
-    <w:p>
-      <w:pPr>
-        <w:rPr>
-          <w:lang w:val="en-GB"/>
-        </w:rPr>
-      </w:pPr>
-    </w:p>
-    <w:p>
-      <w:pPr>
-        <w:rPr>
-          <w:lang w:val="en-GB"/>
-        </w:rPr>
-      </w:pPr>
-    </w:p>
-    <w:p>
-      <w:pPr>
-        <w:rPr>
-          <w:lang w:val="en-GB"/>
-        </w:rPr>
-      </w:pPr>
-    </w:p>
-    <w:p>
-      <w:pPr>
-        <w:rPr>
-          <w:lang w:val="en-GB"/>
-        </w:rPr>
-      </w:pPr>
-    </w:p>
-    <w:p>
-      <w:pPr>
-        <w:rPr>
-          <w:lang w:val="en-GB"/>
-        </w:rPr>
-      </w:pPr>
     </w:p>
     <w:p>
       <w:pPr>
@@ -6369,26 +6170,11 @@
           <w:noProof/>
           <w:lang w:eastAsia="nl-NL"/>
         </w:rPr>
+        <w:lastRenderedPageBreak/>
         <w:drawing>
-          <wp:anchor distT="0" distB="0" distL="114300" distR="114300" simplePos="0" relativeHeight="251650048" behindDoc="1" locked="0" layoutInCell="1" allowOverlap="1" wp14:anchorId="2DBE26BC" wp14:editId="72E0D81B">
-            <wp:simplePos x="0" y="0"/>
-            <wp:positionH relativeFrom="column">
-              <wp:posOffset>548269</wp:posOffset>
-            </wp:positionH>
-            <wp:positionV relativeFrom="paragraph">
-              <wp:posOffset>-7397</wp:posOffset>
-            </wp:positionV>
+          <wp:inline distT="0" distB="0" distL="0" distR="0">
             <wp:extent cx="4181475" cy="7334250"/>
             <wp:effectExtent l="0" t="0" r="9525" b="0"/>
-            <wp:wrapThrough wrapText="bothSides">
-              <wp:wrapPolygon edited="0">
-                <wp:start x="0" y="0"/>
-                <wp:lineTo x="0" y="21544"/>
-                <wp:lineTo x="21551" y="21544"/>
-                <wp:lineTo x="21551" y="0"/>
-                <wp:lineTo x="0" y="0"/>
-              </wp:wrapPolygon>
-            </wp:wrapThrough>
             <wp:docPr id="9" name="Afbeelding 9" descr="C:\Users\Hokaki\Documents\GitHub\ULM-Golf\Artikel Sequence diagram.png"/>
             <wp:cNvGraphicFramePr>
               <a:graphicFrameLocks xmlns:a="http://schemas.openxmlformats.org/drawingml/2006/main" noChangeAspect="1"/>
@@ -6431,176 +6217,9 @@
                 </pic:pic>
               </a:graphicData>
             </a:graphic>
-            <wp14:sizeRelH relativeFrom="page">
-              <wp14:pctWidth>0</wp14:pctWidth>
-            </wp14:sizeRelH>
-            <wp14:sizeRelV relativeFrom="page">
-              <wp14:pctHeight>0</wp14:pctHeight>
-            </wp14:sizeRelV>
-          </wp:anchor>
+          </wp:inline>
         </w:drawing>
       </w:r>
-    </w:p>
-    <w:p>
-      <w:pPr>
-        <w:rPr>
-          <w:lang w:val="en-GB"/>
-        </w:rPr>
-      </w:pPr>
-    </w:p>
-    <w:p>
-      <w:pPr>
-        <w:rPr>
-          <w:lang w:val="en-GB"/>
-        </w:rPr>
-      </w:pPr>
-    </w:p>
-    <w:p>
-      <w:pPr>
-        <w:rPr>
-          <w:lang w:val="en-GB"/>
-        </w:rPr>
-      </w:pPr>
-    </w:p>
-    <w:p>
-      <w:pPr>
-        <w:rPr>
-          <w:lang w:val="en-GB"/>
-        </w:rPr>
-      </w:pPr>
-    </w:p>
-    <w:p>
-      <w:pPr>
-        <w:rPr>
-          <w:lang w:val="en-GB"/>
-        </w:rPr>
-      </w:pPr>
-    </w:p>
-    <w:p>
-      <w:pPr>
-        <w:rPr>
-          <w:lang w:val="en-GB"/>
-        </w:rPr>
-      </w:pPr>
-    </w:p>
-    <w:p>
-      <w:pPr>
-        <w:rPr>
-          <w:lang w:val="en-GB"/>
-        </w:rPr>
-      </w:pPr>
-    </w:p>
-    <w:p>
-      <w:pPr>
-        <w:rPr>
-          <w:lang w:val="en-GB"/>
-        </w:rPr>
-      </w:pPr>
-    </w:p>
-    <w:p>
-      <w:pPr>
-        <w:rPr>
-          <w:lang w:val="en-GB"/>
-        </w:rPr>
-      </w:pPr>
-    </w:p>
-    <w:p>
-      <w:pPr>
-        <w:rPr>
-          <w:lang w:val="en-GB"/>
-        </w:rPr>
-      </w:pPr>
-    </w:p>
-    <w:p>
-      <w:pPr>
-        <w:rPr>
-          <w:lang w:val="en-GB"/>
-        </w:rPr>
-      </w:pPr>
-    </w:p>
-    <w:p>
-      <w:pPr>
-        <w:rPr>
-          <w:lang w:val="en-GB"/>
-        </w:rPr>
-      </w:pPr>
-    </w:p>
-    <w:p>
-      <w:pPr>
-        <w:rPr>
-          <w:lang w:val="en-GB"/>
-        </w:rPr>
-      </w:pPr>
-    </w:p>
-    <w:p>
-      <w:pPr>
-        <w:rPr>
-          <w:lang w:val="en-GB"/>
-        </w:rPr>
-      </w:pPr>
-    </w:p>
-    <w:p>
-      <w:pPr>
-        <w:rPr>
-          <w:lang w:val="en-GB"/>
-        </w:rPr>
-      </w:pPr>
-    </w:p>
-    <w:p>
-      <w:pPr>
-        <w:rPr>
-          <w:lang w:val="en-GB"/>
-        </w:rPr>
-      </w:pPr>
-    </w:p>
-    <w:p>
-      <w:pPr>
-        <w:rPr>
-          <w:lang w:val="en-GB"/>
-        </w:rPr>
-      </w:pPr>
-    </w:p>
-    <w:p>
-      <w:pPr>
-        <w:rPr>
-          <w:lang w:val="en-GB"/>
-        </w:rPr>
-      </w:pPr>
-    </w:p>
-    <w:p>
-      <w:pPr>
-        <w:rPr>
-          <w:lang w:val="en-GB"/>
-        </w:rPr>
-      </w:pPr>
-    </w:p>
-    <w:p>
-      <w:pPr>
-        <w:rPr>
-          <w:lang w:val="en-GB"/>
-        </w:rPr>
-      </w:pPr>
-    </w:p>
-    <w:p>
-      <w:pPr>
-        <w:rPr>
-          <w:lang w:val="en-GB"/>
-        </w:rPr>
-      </w:pPr>
-    </w:p>
-    <w:p>
-      <w:pPr>
-        <w:rPr>
-          <w:lang w:val="en-GB"/>
-        </w:rPr>
-      </w:pPr>
-    </w:p>
-    <w:p>
-      <w:pPr>
-        <w:rPr>
-          <w:lang w:val="en-GB"/>
-        </w:rPr>
-      </w:pPr>
     </w:p>
     <w:p>
       <w:pPr>
@@ -6641,6 +6260,7 @@
           <w:sz w:val="40"/>
           <w:lang w:val="en-GB"/>
         </w:rPr>
+        <w:lastRenderedPageBreak/>
         <w:t>Contracts</w:t>
       </w:r>
       <w:bookmarkEnd w:id="5"/>
@@ -6760,6 +6380,8 @@
               </w:rPr>
               <w:t xml:space="preserve"> articles.</w:t>
             </w:r>
+            <w:bookmarkStart w:id="6" w:name="_GoBack"/>
+            <w:bookmarkEnd w:id="6"/>
           </w:p>
           <w:p>
             <w:pPr>
@@ -7361,7 +6983,7 @@
           <w:sz w:val="40"/>
         </w:rPr>
       </w:pPr>
-      <w:bookmarkStart w:id="6" w:name="_Toc401405303"/>
+      <w:bookmarkStart w:id="7" w:name="_Toc401405303"/>
       <w:r>
         <w:rPr>
           <w:rFonts w:ascii="Harlow Solid Italic" w:hAnsi="Harlow Solid Italic"/>
@@ -7370,7 +6992,7 @@
         </w:rPr>
         <w:t>Deployment Diagram</w:t>
       </w:r>
-      <w:bookmarkEnd w:id="6"/>
+      <w:bookmarkEnd w:id="7"/>
     </w:p>
     <w:p/>
     <w:p>
@@ -7458,10 +7080,7 @@
     <w:p/>
     <w:p/>
     <w:p/>
-    <w:p>
-      <w:bookmarkStart w:id="7" w:name="_GoBack"/>
-      <w:bookmarkEnd w:id="7"/>
-    </w:p>
+    <w:p/>
     <w:p/>
     <w:p/>
     <w:p/>
@@ -10887,7 +10506,7 @@
 </file>
 
 <file path=customXml/itemProps1.xml><?xml version="1.0" encoding="utf-8"?>
-<ds:datastoreItem xmlns:ds="http://schemas.openxmlformats.org/officeDocument/2006/customXml" ds:itemID="{211C76F1-8B02-4247-B30E-F6C2D67B2DDE}">
+<ds:datastoreItem xmlns:ds="http://schemas.openxmlformats.org/officeDocument/2006/customXml" ds:itemID="{43EC404B-F336-471E-B3A0-F79F3B7B0181}">
   <ds:schemaRefs>
     <ds:schemaRef ds:uri="http://schemas.openxmlformats.org/officeDocument/2006/bibliography"/>
   </ds:schemaRefs>

</xml_diff>

<commit_message>
design Class diagram added
</commit_message>
<xml_diff>
--- a/OOAD_Golf_volledig.docx
+++ b/OOAD_Golf_volledig.docx
@@ -1,6 +1,6 @@
 
 <file path=word/document.xml><?xml version="1.0" encoding="utf-8"?>
-<w:document xmlns:wpc="http://schemas.microsoft.com/office/word/2010/wordprocessingCanvas" xmlns:mc="http://schemas.openxmlformats.org/markup-compatibility/2006" xmlns:o="urn:schemas-microsoft-com:office:office" xmlns:r="http://schemas.openxmlformats.org/officeDocument/2006/relationships" xmlns:m="http://schemas.openxmlformats.org/officeDocument/2006/math" xmlns:v="urn:schemas-microsoft-com:vml" xmlns:wp14="http://schemas.microsoft.com/office/word/2010/wordprocessingDrawing" xmlns:wp="http://schemas.openxmlformats.org/drawingml/2006/wordprocessingDrawing" xmlns:w10="urn:schemas-microsoft-com:office:word" xmlns:w="http://schemas.openxmlformats.org/wordprocessingml/2006/main" xmlns:w14="http://schemas.microsoft.com/office/word/2010/wordml" xmlns:w15="http://schemas.microsoft.com/office/word/2012/wordml" xmlns:wpg="http://schemas.microsoft.com/office/word/2010/wordprocessingGroup" xmlns:wpi="http://schemas.microsoft.com/office/word/2010/wordprocessingInk" xmlns:wne="http://schemas.microsoft.com/office/word/2006/wordml" xmlns:wps="http://schemas.microsoft.com/office/word/2010/wordprocessingShape" mc:Ignorable="w14 w15 wp14">
+<w:document xmlns:wpc="http://schemas.microsoft.com/office/word/2010/wordprocessingCanvas" xmlns:mc="http://schemas.openxmlformats.org/markup-compatibility/2006" xmlns:o="urn:schemas-microsoft-com:office:office" xmlns:r="http://schemas.openxmlformats.org/officeDocument/2006/relationships" xmlns:m="http://schemas.openxmlformats.org/officeDocument/2006/math" xmlns:v="urn:schemas-microsoft-com:vml" xmlns:wp14="http://schemas.microsoft.com/office/word/2010/wordprocessingDrawing" xmlns:wp="http://schemas.openxmlformats.org/drawingml/2006/wordprocessingDrawing" xmlns:w10="urn:schemas-microsoft-com:office:word" xmlns:w="http://schemas.openxmlformats.org/wordprocessingml/2006/main" xmlns:w14="http://schemas.microsoft.com/office/word/2010/wordml" xmlns:wpg="http://schemas.microsoft.com/office/word/2010/wordprocessingGroup" xmlns:wpi="http://schemas.microsoft.com/office/word/2010/wordprocessingInk" xmlns:wne="http://schemas.microsoft.com/office/word/2006/wordml" xmlns:wps="http://schemas.microsoft.com/office/word/2010/wordprocessingShape" mc:Ignorable="w14 wp14">
   <w:body>
     <w:p>
       <w:pPr>
@@ -114,7 +114,7 @@
                     </pic:cNvPicPr>
                   </pic:nvPicPr>
                   <pic:blipFill>
-                    <a:blip r:embed="rId8">
+                    <a:blip r:embed="rId9">
                       <a:extLst>
                         <a:ext uri="{28A0092B-C50C-407E-A947-70E740481C1C}">
                           <a14:useLocalDpi xmlns:a14="http://schemas.microsoft.com/office/drawing/2010/main" val="0"/>
@@ -5461,7 +5461,7 @@
                     </pic:cNvPicPr>
                   </pic:nvPicPr>
                   <pic:blipFill>
-                    <a:blip r:embed="rId9">
+                    <a:blip r:embed="rId10">
                       <a:extLst>
                         <a:ext uri="{28A0092B-C50C-407E-A947-70E740481C1C}">
                           <a14:useLocalDpi xmlns:a14="http://schemas.microsoft.com/office/drawing/2010/main" val="0"/>
@@ -5748,7 +5748,7 @@
                     </pic:cNvPicPr>
                   </pic:nvPicPr>
                   <pic:blipFill>
-                    <a:blip r:embed="rId10">
+                    <a:blip r:embed="rId11">
                       <a:extLst>
                         <a:ext uri="{28A0092B-C50C-407E-A947-70E740481C1C}">
                           <a14:useLocalDpi xmlns:a14="http://schemas.microsoft.com/office/drawing/2010/main" val="0"/>
@@ -5857,7 +5857,7 @@
                     <pic:cNvPicPr/>
                   </pic:nvPicPr>
                   <pic:blipFill>
-                    <a:blip r:embed="rId11">
+                    <a:blip r:embed="rId12">
                       <a:extLst>
                         <a:ext uri="{28A0092B-C50C-407E-A947-70E740481C1C}">
                           <a14:useLocalDpi xmlns:a14="http://schemas.microsoft.com/office/drawing/2010/main" val="0"/>
@@ -5926,7 +5926,7 @@
                     <pic:cNvPicPr/>
                   </pic:nvPicPr>
                   <pic:blipFill>
-                    <a:blip r:embed="rId12">
+                    <a:blip r:embed="rId13">
                       <a:extLst>
                         <a:ext uri="{28A0092B-C50C-407E-A947-70E740481C1C}">
                           <a14:useLocalDpi xmlns:a14="http://schemas.microsoft.com/office/drawing/2010/main" val="0"/>
@@ -6064,7 +6064,7 @@
                     </pic:cNvPicPr>
                   </pic:nvPicPr>
                   <pic:blipFill>
-                    <a:blip r:embed="rId13">
+                    <a:blip r:embed="rId14">
                       <a:extLst>
                         <a:ext uri="{28A0092B-C50C-407E-A947-70E740481C1C}">
                           <a14:useLocalDpi xmlns:a14="http://schemas.microsoft.com/office/drawing/2010/main" val="0"/>
@@ -6189,7 +6189,7 @@
                     </pic:cNvPicPr>
                   </pic:nvPicPr>
                   <pic:blipFill>
-                    <a:blip r:embed="rId14">
+                    <a:blip r:embed="rId15">
                       <a:extLst>
                         <a:ext uri="{28A0092B-C50C-407E-A947-70E740481C1C}">
                           <a14:useLocalDpi xmlns:a14="http://schemas.microsoft.com/office/drawing/2010/main" val="0"/>
@@ -6380,8 +6380,6 @@
               </w:rPr>
               <w:t xml:space="preserve"> articles.</w:t>
             </w:r>
-            <w:bookmarkStart w:id="6" w:name="_GoBack"/>
-            <w:bookmarkEnd w:id="6"/>
           </w:p>
           <w:p>
             <w:pPr>
@@ -6983,7 +6981,7 @@
           <w:sz w:val="40"/>
         </w:rPr>
       </w:pPr>
-      <w:bookmarkStart w:id="7" w:name="_Toc401405303"/>
+      <w:bookmarkStart w:id="6" w:name="_Toc401405303"/>
       <w:r>
         <w:rPr>
           <w:rFonts w:ascii="Harlow Solid Italic" w:hAnsi="Harlow Solid Italic"/>
@@ -6992,7 +6990,7 @@
         </w:rPr>
         <w:t>Deployment Diagram</w:t>
       </w:r>
-      <w:bookmarkEnd w:id="7"/>
+      <w:bookmarkEnd w:id="6"/>
     </w:p>
     <w:p/>
     <w:p>
@@ -7025,7 +7023,7 @@
                     <pic:cNvPicPr/>
                   </pic:nvPicPr>
                   <pic:blipFill>
-                    <a:blip r:embed="rId15">
+                    <a:blip r:embed="rId16">
                       <a:extLst>
                         <a:ext uri="{28A0092B-C50C-407E-A947-70E740481C1C}">
                           <a14:useLocalDpi xmlns:a14="http://schemas.microsoft.com/office/drawing/2010/main" val="0"/>
@@ -7082,6 +7080,98 @@
     <w:p/>
     <w:p/>
     <w:p/>
+    <w:p>
+      <w:pPr>
+        <w:pStyle w:val="Kop1"/>
+        <w:rPr>
+          <w:rFonts w:ascii="Harlow Solid Italic" w:hAnsi="Harlow Solid Italic"/>
+          <w:color w:val="00B050"/>
+          <w:sz w:val="40"/>
+          <w:szCs w:val="40"/>
+        </w:rPr>
+      </w:pPr>
+      <w:r>
+        <w:rPr>
+          <w:rFonts w:ascii="Harlow Solid Italic" w:hAnsi="Harlow Solid Italic"/>
+          <w:color w:val="00B050"/>
+          <w:sz w:val="40"/>
+          <w:szCs w:val="40"/>
+        </w:rPr>
+        <w:t>Design Class Diagram</w:t>
+      </w:r>
+    </w:p>
+    <w:p/>
+    <w:p/>
+    <w:p>
+      <w:r>
+        <w:rPr>
+          <w:noProof/>
+          <w:lang w:eastAsia="nl-NL"/>
+        </w:rPr>
+        <w:drawing>
+          <wp:anchor distT="0" distB="0" distL="114300" distR="114300" simplePos="0" relativeHeight="251704832" behindDoc="1" locked="0" layoutInCell="1" allowOverlap="1" wp14:anchorId="06393F2B" wp14:editId="5D39071F">
+            <wp:simplePos x="0" y="0"/>
+            <wp:positionH relativeFrom="column">
+              <wp:posOffset>-864961</wp:posOffset>
+            </wp:positionH>
+            <wp:positionV relativeFrom="paragraph">
+              <wp:posOffset>65768</wp:posOffset>
+            </wp:positionV>
+            <wp:extent cx="7515497" cy="5712920"/>
+            <wp:effectExtent l="0" t="0" r="0" b="2540"/>
+            <wp:wrapNone/>
+            <wp:docPr id="2" name="Afbeelding 2" descr="C:\Users\Hokaki\Documents\GitHub\ULM-Golf\Design Class diagram.png"/>
+            <wp:cNvGraphicFramePr>
+              <a:graphicFrameLocks xmlns:a="http://schemas.openxmlformats.org/drawingml/2006/main" noChangeAspect="1"/>
+            </wp:cNvGraphicFramePr>
+            <a:graphic xmlns:a="http://schemas.openxmlformats.org/drawingml/2006/main">
+              <a:graphicData uri="http://schemas.openxmlformats.org/drawingml/2006/picture">
+                <pic:pic xmlns:pic="http://schemas.openxmlformats.org/drawingml/2006/picture">
+                  <pic:nvPicPr>
+                    <pic:cNvPr id="0" name="Picture 1" descr="C:\Users\Hokaki\Documents\GitHub\ULM-Golf\Design Class diagram.png"/>
+                    <pic:cNvPicPr>
+                      <a:picLocks noChangeAspect="1" noChangeArrowheads="1"/>
+                    </pic:cNvPicPr>
+                  </pic:nvPicPr>
+                  <pic:blipFill>
+                    <a:blip r:embed="rId17" cstate="print">
+                      <a:extLst>
+                        <a:ext uri="{28A0092B-C50C-407E-A947-70E740481C1C}">
+                          <a14:useLocalDpi xmlns:a14="http://schemas.microsoft.com/office/drawing/2010/main" val="0"/>
+                        </a:ext>
+                      </a:extLst>
+                    </a:blip>
+                    <a:srcRect/>
+                    <a:stretch>
+                      <a:fillRect/>
+                    </a:stretch>
+                  </pic:blipFill>
+                  <pic:spPr bwMode="auto">
+                    <a:xfrm>
+                      <a:off x="0" y="0"/>
+                      <a:ext cx="7520243" cy="5716528"/>
+                    </a:xfrm>
+                    <a:prstGeom prst="rect">
+                      <a:avLst/>
+                    </a:prstGeom>
+                    <a:noFill/>
+                    <a:ln>
+                      <a:noFill/>
+                    </a:ln>
+                  </pic:spPr>
+                </pic:pic>
+              </a:graphicData>
+            </a:graphic>
+            <wp14:sizeRelH relativeFrom="page">
+              <wp14:pctWidth>0</wp14:pctWidth>
+            </wp14:sizeRelH>
+            <wp14:sizeRelV relativeFrom="page">
+              <wp14:pctHeight>0</wp14:pctHeight>
+            </wp14:sizeRelV>
+          </wp:anchor>
+        </w:drawing>
+      </w:r>
+    </w:p>
     <w:p/>
     <w:p/>
     <w:p/>
@@ -7100,16 +7190,15 @@
     <w:p/>
     <w:p/>
     <w:p/>
+    <w:p>
+      <w:bookmarkStart w:id="7" w:name="_GoBack"/>
+      <w:bookmarkEnd w:id="7"/>
+    </w:p>
     <w:p/>
     <w:p/>
     <w:p/>
     <w:p/>
     <w:p/>
-    <w:p/>
-    <w:p/>
-    <w:p/>
-    <w:p/>
-    <w:p/>
     <w:p>
       <w:pPr>
         <w:pStyle w:val="Geenafstand"/>
@@ -7266,12 +7355,12 @@
       </w:pPr>
     </w:p>
     <w:sectPr>
-      <w:headerReference w:type="even" r:id="rId16"/>
-      <w:headerReference w:type="default" r:id="rId17"/>
-      <w:footerReference w:type="even" r:id="rId18"/>
-      <w:footerReference w:type="default" r:id="rId19"/>
-      <w:headerReference w:type="first" r:id="rId20"/>
-      <w:footerReference w:type="first" r:id="rId21"/>
+      <w:headerReference w:type="even" r:id="rId18"/>
+      <w:headerReference w:type="default" r:id="rId19"/>
+      <w:footerReference w:type="even" r:id="rId20"/>
+      <w:footerReference w:type="default" r:id="rId21"/>
+      <w:headerReference w:type="first" r:id="rId22"/>
+      <w:footerReference w:type="first" r:id="rId23"/>
       <w:pgSz w:w="11906" w:h="16838"/>
       <w:pgMar w:top="1417" w:right="1417" w:bottom="1417" w:left="1417" w:header="708" w:footer="708" w:gutter="0"/>
       <w:cols w:space="708"/>
@@ -7282,7 +7371,7 @@
 </file>
 
 <file path=word/endnotes.xml><?xml version="1.0" encoding="utf-8"?>
-<w:endnotes xmlns:wpc="http://schemas.microsoft.com/office/word/2010/wordprocessingCanvas" xmlns:mc="http://schemas.openxmlformats.org/markup-compatibility/2006" xmlns:o="urn:schemas-microsoft-com:office:office" xmlns:r="http://schemas.openxmlformats.org/officeDocument/2006/relationships" xmlns:m="http://schemas.openxmlformats.org/officeDocument/2006/math" xmlns:v="urn:schemas-microsoft-com:vml" xmlns:wp14="http://schemas.microsoft.com/office/word/2010/wordprocessingDrawing" xmlns:wp="http://schemas.openxmlformats.org/drawingml/2006/wordprocessingDrawing" xmlns:w10="urn:schemas-microsoft-com:office:word" xmlns:w="http://schemas.openxmlformats.org/wordprocessingml/2006/main" xmlns:w14="http://schemas.microsoft.com/office/word/2010/wordml" xmlns:w15="http://schemas.microsoft.com/office/word/2012/wordml" xmlns:wpg="http://schemas.microsoft.com/office/word/2010/wordprocessingGroup" xmlns:wpi="http://schemas.microsoft.com/office/word/2010/wordprocessingInk" xmlns:wne="http://schemas.microsoft.com/office/word/2006/wordml" xmlns:wps="http://schemas.microsoft.com/office/word/2010/wordprocessingShape" mc:Ignorable="w14 w15 wp14">
+<w:endnotes xmlns:wpc="http://schemas.microsoft.com/office/word/2010/wordprocessingCanvas" xmlns:mc="http://schemas.openxmlformats.org/markup-compatibility/2006" xmlns:o="urn:schemas-microsoft-com:office:office" xmlns:r="http://schemas.openxmlformats.org/officeDocument/2006/relationships" xmlns:m="http://schemas.openxmlformats.org/officeDocument/2006/math" xmlns:v="urn:schemas-microsoft-com:vml" xmlns:wp14="http://schemas.microsoft.com/office/word/2010/wordprocessingDrawing" xmlns:wp="http://schemas.openxmlformats.org/drawingml/2006/wordprocessingDrawing" xmlns:w10="urn:schemas-microsoft-com:office:word" xmlns:w="http://schemas.openxmlformats.org/wordprocessingml/2006/main" xmlns:w14="http://schemas.microsoft.com/office/word/2010/wordml" xmlns:wpg="http://schemas.microsoft.com/office/word/2010/wordprocessingGroup" xmlns:wpi="http://schemas.microsoft.com/office/word/2010/wordprocessingInk" xmlns:wne="http://schemas.microsoft.com/office/word/2006/wordml" xmlns:wps="http://schemas.microsoft.com/office/word/2010/wordprocessingShape" mc:Ignorable="w14 wp14">
   <w:endnote w:type="separator" w:id="-1">
     <w:p>
       <w:pPr>
@@ -7307,7 +7396,7 @@
 </file>
 
 <file path=word/footer1.xml><?xml version="1.0" encoding="utf-8"?>
-<w:ftr xmlns:wpc="http://schemas.microsoft.com/office/word/2010/wordprocessingCanvas" xmlns:mc="http://schemas.openxmlformats.org/markup-compatibility/2006" xmlns:o="urn:schemas-microsoft-com:office:office" xmlns:r="http://schemas.openxmlformats.org/officeDocument/2006/relationships" xmlns:m="http://schemas.openxmlformats.org/officeDocument/2006/math" xmlns:v="urn:schemas-microsoft-com:vml" xmlns:wp14="http://schemas.microsoft.com/office/word/2010/wordprocessingDrawing" xmlns:wp="http://schemas.openxmlformats.org/drawingml/2006/wordprocessingDrawing" xmlns:w10="urn:schemas-microsoft-com:office:word" xmlns:w="http://schemas.openxmlformats.org/wordprocessingml/2006/main" xmlns:w14="http://schemas.microsoft.com/office/word/2010/wordml" xmlns:w15="http://schemas.microsoft.com/office/word/2012/wordml" xmlns:wpg="http://schemas.microsoft.com/office/word/2010/wordprocessingGroup" xmlns:wpi="http://schemas.microsoft.com/office/word/2010/wordprocessingInk" xmlns:wne="http://schemas.microsoft.com/office/word/2006/wordml" xmlns:wps="http://schemas.microsoft.com/office/word/2010/wordprocessingShape" mc:Ignorable="w14 w15 wp14">
+<w:ftr xmlns:wpc="http://schemas.microsoft.com/office/word/2010/wordprocessingCanvas" xmlns:mc="http://schemas.openxmlformats.org/markup-compatibility/2006" xmlns:o="urn:schemas-microsoft-com:office:office" xmlns:r="http://schemas.openxmlformats.org/officeDocument/2006/relationships" xmlns:m="http://schemas.openxmlformats.org/officeDocument/2006/math" xmlns:v="urn:schemas-microsoft-com:vml" xmlns:wp14="http://schemas.microsoft.com/office/word/2010/wordprocessingDrawing" xmlns:wp="http://schemas.openxmlformats.org/drawingml/2006/wordprocessingDrawing" xmlns:w10="urn:schemas-microsoft-com:office:word" xmlns:w="http://schemas.openxmlformats.org/wordprocessingml/2006/main" xmlns:w14="http://schemas.microsoft.com/office/word/2010/wordml" xmlns:wpg="http://schemas.microsoft.com/office/word/2010/wordprocessingGroup" xmlns:wpi="http://schemas.microsoft.com/office/word/2010/wordprocessingInk" xmlns:wne="http://schemas.microsoft.com/office/word/2006/wordml" xmlns:wps="http://schemas.microsoft.com/office/word/2010/wordprocessingShape" mc:Ignorable="w14 wp14">
   <w:p>
     <w:pPr>
       <w:pStyle w:val="Voettekst"/>
@@ -7317,7 +7406,7 @@
 </file>
 
 <file path=word/footer2.xml><?xml version="1.0" encoding="utf-8"?>
-<w:ftr xmlns:wpc="http://schemas.microsoft.com/office/word/2010/wordprocessingCanvas" xmlns:mc="http://schemas.openxmlformats.org/markup-compatibility/2006" xmlns:o="urn:schemas-microsoft-com:office:office" xmlns:r="http://schemas.openxmlformats.org/officeDocument/2006/relationships" xmlns:m="http://schemas.openxmlformats.org/officeDocument/2006/math" xmlns:v="urn:schemas-microsoft-com:vml" xmlns:wp14="http://schemas.microsoft.com/office/word/2010/wordprocessingDrawing" xmlns:wp="http://schemas.openxmlformats.org/drawingml/2006/wordprocessingDrawing" xmlns:w10="urn:schemas-microsoft-com:office:word" xmlns:w="http://schemas.openxmlformats.org/wordprocessingml/2006/main" xmlns:w14="http://schemas.microsoft.com/office/word/2010/wordml" xmlns:w15="http://schemas.microsoft.com/office/word/2012/wordml" xmlns:wpg="http://schemas.microsoft.com/office/word/2010/wordprocessingGroup" xmlns:wpi="http://schemas.microsoft.com/office/word/2010/wordprocessingInk" xmlns:wne="http://schemas.microsoft.com/office/word/2006/wordml" xmlns:wps="http://schemas.microsoft.com/office/word/2010/wordprocessingShape" mc:Ignorable="w14 w15 wp14">
+<w:ftr xmlns:wpc="http://schemas.microsoft.com/office/word/2010/wordprocessingCanvas" xmlns:mc="http://schemas.openxmlformats.org/markup-compatibility/2006" xmlns:o="urn:schemas-microsoft-com:office:office" xmlns:r="http://schemas.openxmlformats.org/officeDocument/2006/relationships" xmlns:m="http://schemas.openxmlformats.org/officeDocument/2006/math" xmlns:v="urn:schemas-microsoft-com:vml" xmlns:wp14="http://schemas.microsoft.com/office/word/2010/wordprocessingDrawing" xmlns:wp="http://schemas.openxmlformats.org/drawingml/2006/wordprocessingDrawing" xmlns:w10="urn:schemas-microsoft-com:office:word" xmlns:w="http://schemas.openxmlformats.org/wordprocessingml/2006/main" xmlns:w14="http://schemas.microsoft.com/office/word/2010/wordml" xmlns:wpg="http://schemas.microsoft.com/office/word/2010/wordprocessingGroup" xmlns:wpi="http://schemas.microsoft.com/office/word/2010/wordprocessingInk" xmlns:wne="http://schemas.microsoft.com/office/word/2006/wordml" xmlns:wps="http://schemas.microsoft.com/office/word/2010/wordprocessingShape" mc:Ignorable="w14 wp14">
   <w:p>
     <w:pPr>
       <w:pStyle w:val="Voettekst"/>
@@ -7393,7 +7482,7 @@
 </file>
 
 <file path=word/footer3.xml><?xml version="1.0" encoding="utf-8"?>
-<w:ftr xmlns:wpc="http://schemas.microsoft.com/office/word/2010/wordprocessingCanvas" xmlns:mc="http://schemas.openxmlformats.org/markup-compatibility/2006" xmlns:o="urn:schemas-microsoft-com:office:office" xmlns:r="http://schemas.openxmlformats.org/officeDocument/2006/relationships" xmlns:m="http://schemas.openxmlformats.org/officeDocument/2006/math" xmlns:v="urn:schemas-microsoft-com:vml" xmlns:wp14="http://schemas.microsoft.com/office/word/2010/wordprocessingDrawing" xmlns:wp="http://schemas.openxmlformats.org/drawingml/2006/wordprocessingDrawing" xmlns:w10="urn:schemas-microsoft-com:office:word" xmlns:w="http://schemas.openxmlformats.org/wordprocessingml/2006/main" xmlns:w14="http://schemas.microsoft.com/office/word/2010/wordml" xmlns:w15="http://schemas.microsoft.com/office/word/2012/wordml" xmlns:wpg="http://schemas.microsoft.com/office/word/2010/wordprocessingGroup" xmlns:wpi="http://schemas.microsoft.com/office/word/2010/wordprocessingInk" xmlns:wne="http://schemas.microsoft.com/office/word/2006/wordml" xmlns:wps="http://schemas.microsoft.com/office/word/2010/wordprocessingShape" mc:Ignorable="w14 w15 wp14">
+<w:ftr xmlns:wpc="http://schemas.microsoft.com/office/word/2010/wordprocessingCanvas" xmlns:mc="http://schemas.openxmlformats.org/markup-compatibility/2006" xmlns:o="urn:schemas-microsoft-com:office:office" xmlns:r="http://schemas.openxmlformats.org/officeDocument/2006/relationships" xmlns:m="http://schemas.openxmlformats.org/officeDocument/2006/math" xmlns:v="urn:schemas-microsoft-com:vml" xmlns:wp14="http://schemas.microsoft.com/office/word/2010/wordprocessingDrawing" xmlns:wp="http://schemas.openxmlformats.org/drawingml/2006/wordprocessingDrawing" xmlns:w10="urn:schemas-microsoft-com:office:word" xmlns:w="http://schemas.openxmlformats.org/wordprocessingml/2006/main" xmlns:w14="http://schemas.microsoft.com/office/word/2010/wordml" xmlns:wpg="http://schemas.microsoft.com/office/word/2010/wordprocessingGroup" xmlns:wpi="http://schemas.microsoft.com/office/word/2010/wordprocessingInk" xmlns:wne="http://schemas.microsoft.com/office/word/2006/wordml" xmlns:wps="http://schemas.microsoft.com/office/word/2010/wordprocessingShape" mc:Ignorable="w14 wp14">
   <w:p>
     <w:pPr>
       <w:pStyle w:val="Voettekst"/>
@@ -7403,7 +7492,7 @@
 </file>
 
 <file path=word/footnotes.xml><?xml version="1.0" encoding="utf-8"?>
-<w:footnotes xmlns:wpc="http://schemas.microsoft.com/office/word/2010/wordprocessingCanvas" xmlns:mc="http://schemas.openxmlformats.org/markup-compatibility/2006" xmlns:o="urn:schemas-microsoft-com:office:office" xmlns:r="http://schemas.openxmlformats.org/officeDocument/2006/relationships" xmlns:m="http://schemas.openxmlformats.org/officeDocument/2006/math" xmlns:v="urn:schemas-microsoft-com:vml" xmlns:wp14="http://schemas.microsoft.com/office/word/2010/wordprocessingDrawing" xmlns:wp="http://schemas.openxmlformats.org/drawingml/2006/wordprocessingDrawing" xmlns:w10="urn:schemas-microsoft-com:office:word" xmlns:w="http://schemas.openxmlformats.org/wordprocessingml/2006/main" xmlns:w14="http://schemas.microsoft.com/office/word/2010/wordml" xmlns:w15="http://schemas.microsoft.com/office/word/2012/wordml" xmlns:wpg="http://schemas.microsoft.com/office/word/2010/wordprocessingGroup" xmlns:wpi="http://schemas.microsoft.com/office/word/2010/wordprocessingInk" xmlns:wne="http://schemas.microsoft.com/office/word/2006/wordml" xmlns:wps="http://schemas.microsoft.com/office/word/2010/wordprocessingShape" mc:Ignorable="w14 w15 wp14">
+<w:footnotes xmlns:wpc="http://schemas.microsoft.com/office/word/2010/wordprocessingCanvas" xmlns:mc="http://schemas.openxmlformats.org/markup-compatibility/2006" xmlns:o="urn:schemas-microsoft-com:office:office" xmlns:r="http://schemas.openxmlformats.org/officeDocument/2006/relationships" xmlns:m="http://schemas.openxmlformats.org/officeDocument/2006/math" xmlns:v="urn:schemas-microsoft-com:vml" xmlns:wp14="http://schemas.microsoft.com/office/word/2010/wordprocessingDrawing" xmlns:wp="http://schemas.openxmlformats.org/drawingml/2006/wordprocessingDrawing" xmlns:w10="urn:schemas-microsoft-com:office:word" xmlns:w="http://schemas.openxmlformats.org/wordprocessingml/2006/main" xmlns:w14="http://schemas.microsoft.com/office/word/2010/wordml" xmlns:wpg="http://schemas.microsoft.com/office/word/2010/wordprocessingGroup" xmlns:wpi="http://schemas.microsoft.com/office/word/2010/wordprocessingInk" xmlns:wne="http://schemas.microsoft.com/office/word/2006/wordml" xmlns:wps="http://schemas.microsoft.com/office/word/2010/wordprocessingShape" mc:Ignorable="w14 wp14">
   <w:footnote w:type="separator" w:id="-1">
     <w:p>
       <w:pPr>
@@ -7428,7 +7517,7 @@
 </file>
 
 <file path=word/header1.xml><?xml version="1.0" encoding="utf-8"?>
-<w:hdr xmlns:wpc="http://schemas.microsoft.com/office/word/2010/wordprocessingCanvas" xmlns:mc="http://schemas.openxmlformats.org/markup-compatibility/2006" xmlns:o="urn:schemas-microsoft-com:office:office" xmlns:r="http://schemas.openxmlformats.org/officeDocument/2006/relationships" xmlns:m="http://schemas.openxmlformats.org/officeDocument/2006/math" xmlns:v="urn:schemas-microsoft-com:vml" xmlns:wp14="http://schemas.microsoft.com/office/word/2010/wordprocessingDrawing" xmlns:wp="http://schemas.openxmlformats.org/drawingml/2006/wordprocessingDrawing" xmlns:w10="urn:schemas-microsoft-com:office:word" xmlns:w="http://schemas.openxmlformats.org/wordprocessingml/2006/main" xmlns:w14="http://schemas.microsoft.com/office/word/2010/wordml" xmlns:w15="http://schemas.microsoft.com/office/word/2012/wordml" xmlns:wpg="http://schemas.microsoft.com/office/word/2010/wordprocessingGroup" xmlns:wpi="http://schemas.microsoft.com/office/word/2010/wordprocessingInk" xmlns:wne="http://schemas.microsoft.com/office/word/2006/wordml" xmlns:wps="http://schemas.microsoft.com/office/word/2010/wordprocessingShape" mc:Ignorable="w14 w15 wp14">
+<w:hdr xmlns:wpc="http://schemas.microsoft.com/office/word/2010/wordprocessingCanvas" xmlns:mc="http://schemas.openxmlformats.org/markup-compatibility/2006" xmlns:o="urn:schemas-microsoft-com:office:office" xmlns:r="http://schemas.openxmlformats.org/officeDocument/2006/relationships" xmlns:m="http://schemas.openxmlformats.org/officeDocument/2006/math" xmlns:v="urn:schemas-microsoft-com:vml" xmlns:wp14="http://schemas.microsoft.com/office/word/2010/wordprocessingDrawing" xmlns:wp="http://schemas.openxmlformats.org/drawingml/2006/wordprocessingDrawing" xmlns:w10="urn:schemas-microsoft-com:office:word" xmlns:w="http://schemas.openxmlformats.org/wordprocessingml/2006/main" xmlns:w14="http://schemas.microsoft.com/office/word/2010/wordml" xmlns:wpg="http://schemas.microsoft.com/office/word/2010/wordprocessingGroup" xmlns:wpi="http://schemas.microsoft.com/office/word/2010/wordprocessingInk" xmlns:wne="http://schemas.microsoft.com/office/word/2006/wordml" xmlns:wps="http://schemas.microsoft.com/office/word/2010/wordprocessingShape" mc:Ignorable="w14 wp14">
   <w:p>
     <w:pPr>
       <w:pStyle w:val="Koptekst"/>
@@ -7438,7 +7527,7 @@
 </file>
 
 <file path=word/header2.xml><?xml version="1.0" encoding="utf-8"?>
-<w:hdr xmlns:wpc="http://schemas.microsoft.com/office/word/2010/wordprocessingCanvas" xmlns:mc="http://schemas.openxmlformats.org/markup-compatibility/2006" xmlns:o="urn:schemas-microsoft-com:office:office" xmlns:r="http://schemas.openxmlformats.org/officeDocument/2006/relationships" xmlns:m="http://schemas.openxmlformats.org/officeDocument/2006/math" xmlns:v="urn:schemas-microsoft-com:vml" xmlns:wp14="http://schemas.microsoft.com/office/word/2010/wordprocessingDrawing" xmlns:wp="http://schemas.openxmlformats.org/drawingml/2006/wordprocessingDrawing" xmlns:w10="urn:schemas-microsoft-com:office:word" xmlns:w="http://schemas.openxmlformats.org/wordprocessingml/2006/main" xmlns:w14="http://schemas.microsoft.com/office/word/2010/wordml" xmlns:w15="http://schemas.microsoft.com/office/word/2012/wordml" xmlns:wpg="http://schemas.microsoft.com/office/word/2010/wordprocessingGroup" xmlns:wpi="http://schemas.microsoft.com/office/word/2010/wordprocessingInk" xmlns:wne="http://schemas.microsoft.com/office/word/2006/wordml" xmlns:wps="http://schemas.microsoft.com/office/word/2010/wordprocessingShape" mc:Ignorable="w14 w15 wp14">
+<w:hdr xmlns:wpc="http://schemas.microsoft.com/office/word/2010/wordprocessingCanvas" xmlns:mc="http://schemas.openxmlformats.org/markup-compatibility/2006" xmlns:o="urn:schemas-microsoft-com:office:office" xmlns:r="http://schemas.openxmlformats.org/officeDocument/2006/relationships" xmlns:m="http://schemas.openxmlformats.org/officeDocument/2006/math" xmlns:v="urn:schemas-microsoft-com:vml" xmlns:wp14="http://schemas.microsoft.com/office/word/2010/wordprocessingDrawing" xmlns:wp="http://schemas.openxmlformats.org/drawingml/2006/wordprocessingDrawing" xmlns:w10="urn:schemas-microsoft-com:office:word" xmlns:w="http://schemas.openxmlformats.org/wordprocessingml/2006/main" xmlns:w14="http://schemas.microsoft.com/office/word/2010/wordml" xmlns:wpg="http://schemas.microsoft.com/office/word/2010/wordprocessingGroup" xmlns:wpi="http://schemas.microsoft.com/office/word/2010/wordprocessingInk" xmlns:wne="http://schemas.microsoft.com/office/word/2006/wordml" xmlns:wps="http://schemas.microsoft.com/office/word/2010/wordprocessingShape" mc:Ignorable="w14 wp14">
   <w:p>
     <w:pPr>
       <w:pStyle w:val="Koptekst"/>
@@ -7448,7 +7537,7 @@
 </file>
 
 <file path=word/header3.xml><?xml version="1.0" encoding="utf-8"?>
-<w:hdr xmlns:wpc="http://schemas.microsoft.com/office/word/2010/wordprocessingCanvas" xmlns:mc="http://schemas.openxmlformats.org/markup-compatibility/2006" xmlns:o="urn:schemas-microsoft-com:office:office" xmlns:r="http://schemas.openxmlformats.org/officeDocument/2006/relationships" xmlns:m="http://schemas.openxmlformats.org/officeDocument/2006/math" xmlns:v="urn:schemas-microsoft-com:vml" xmlns:wp14="http://schemas.microsoft.com/office/word/2010/wordprocessingDrawing" xmlns:wp="http://schemas.openxmlformats.org/drawingml/2006/wordprocessingDrawing" xmlns:w10="urn:schemas-microsoft-com:office:word" xmlns:w="http://schemas.openxmlformats.org/wordprocessingml/2006/main" xmlns:w14="http://schemas.microsoft.com/office/word/2010/wordml" xmlns:w15="http://schemas.microsoft.com/office/word/2012/wordml" xmlns:wpg="http://schemas.microsoft.com/office/word/2010/wordprocessingGroup" xmlns:wpi="http://schemas.microsoft.com/office/word/2010/wordprocessingInk" xmlns:wne="http://schemas.microsoft.com/office/word/2006/wordml" xmlns:wps="http://schemas.microsoft.com/office/word/2010/wordprocessingShape" mc:Ignorable="w14 w15 wp14">
+<w:hdr xmlns:wpc="http://schemas.microsoft.com/office/word/2010/wordprocessingCanvas" xmlns:mc="http://schemas.openxmlformats.org/markup-compatibility/2006" xmlns:o="urn:schemas-microsoft-com:office:office" xmlns:r="http://schemas.openxmlformats.org/officeDocument/2006/relationships" xmlns:m="http://schemas.openxmlformats.org/officeDocument/2006/math" xmlns:v="urn:schemas-microsoft-com:vml" xmlns:wp14="http://schemas.microsoft.com/office/word/2010/wordprocessingDrawing" xmlns:wp="http://schemas.openxmlformats.org/drawingml/2006/wordprocessingDrawing" xmlns:w10="urn:schemas-microsoft-com:office:word" xmlns:w="http://schemas.openxmlformats.org/wordprocessingml/2006/main" xmlns:w14="http://schemas.microsoft.com/office/word/2010/wordml" xmlns:wpg="http://schemas.microsoft.com/office/word/2010/wordprocessingGroup" xmlns:wpi="http://schemas.microsoft.com/office/word/2010/wordprocessingInk" xmlns:wne="http://schemas.microsoft.com/office/word/2006/wordml" xmlns:wps="http://schemas.microsoft.com/office/word/2010/wordprocessingShape" mc:Ignorable="w14 wp14">
   <w:p>
     <w:pPr>
       <w:pStyle w:val="Koptekst"/>
@@ -7458,7 +7547,7 @@
 </file>
 
 <file path=word/numbering.xml><?xml version="1.0" encoding="utf-8"?>
-<w:numbering xmlns:wpc="http://schemas.microsoft.com/office/word/2010/wordprocessingCanvas" xmlns:mc="http://schemas.openxmlformats.org/markup-compatibility/2006" xmlns:o="urn:schemas-microsoft-com:office:office" xmlns:r="http://schemas.openxmlformats.org/officeDocument/2006/relationships" xmlns:m="http://schemas.openxmlformats.org/officeDocument/2006/math" xmlns:v="urn:schemas-microsoft-com:vml" xmlns:wp14="http://schemas.microsoft.com/office/word/2010/wordprocessingDrawing" xmlns:wp="http://schemas.openxmlformats.org/drawingml/2006/wordprocessingDrawing" xmlns:w10="urn:schemas-microsoft-com:office:word" xmlns:w="http://schemas.openxmlformats.org/wordprocessingml/2006/main" xmlns:w14="http://schemas.microsoft.com/office/word/2010/wordml" xmlns:w15="http://schemas.microsoft.com/office/word/2012/wordml" xmlns:wpg="http://schemas.microsoft.com/office/word/2010/wordprocessingGroup" xmlns:wpi="http://schemas.microsoft.com/office/word/2010/wordprocessingInk" xmlns:wne="http://schemas.microsoft.com/office/word/2006/wordml" xmlns:wps="http://schemas.microsoft.com/office/word/2010/wordprocessingShape" mc:Ignorable="w14 w15 wp14">
+<w:numbering xmlns:wpc="http://schemas.microsoft.com/office/word/2010/wordprocessingCanvas" xmlns:mc="http://schemas.openxmlformats.org/markup-compatibility/2006" xmlns:o="urn:schemas-microsoft-com:office:office" xmlns:r="http://schemas.openxmlformats.org/officeDocument/2006/relationships" xmlns:m="http://schemas.openxmlformats.org/officeDocument/2006/math" xmlns:v="urn:schemas-microsoft-com:vml" xmlns:wp14="http://schemas.microsoft.com/office/word/2010/wordprocessingDrawing" xmlns:wp="http://schemas.openxmlformats.org/drawingml/2006/wordprocessingDrawing" xmlns:w10="urn:schemas-microsoft-com:office:word" xmlns:w="http://schemas.openxmlformats.org/wordprocessingml/2006/main" xmlns:w14="http://schemas.microsoft.com/office/word/2010/wordml" xmlns:wpg="http://schemas.microsoft.com/office/word/2010/wordprocessingGroup" xmlns:wpi="http://schemas.microsoft.com/office/word/2010/wordprocessingInk" xmlns:wne="http://schemas.microsoft.com/office/word/2006/wordml" xmlns:wps="http://schemas.microsoft.com/office/word/2010/wordprocessingShape" mc:Ignorable="w14 wp14">
   <w:abstractNum w:abstractNumId="0">
     <w:nsid w:val="006C6BED"/>
     <w:multiLevelType w:val="hybridMultilevel"/>
@@ -8976,7 +9065,7 @@
 </file>
 
 <file path=word/styles.xml><?xml version="1.0" encoding="utf-8"?>
-<w:styles xmlns:mc="http://schemas.openxmlformats.org/markup-compatibility/2006" xmlns:r="http://schemas.openxmlformats.org/officeDocument/2006/relationships" xmlns:w="http://schemas.openxmlformats.org/wordprocessingml/2006/main" xmlns:w14="http://schemas.microsoft.com/office/word/2010/wordml" xmlns:w15="http://schemas.microsoft.com/office/word/2012/wordml" mc:Ignorable="w14 w15">
+<w:styles xmlns:mc="http://schemas.openxmlformats.org/markup-compatibility/2006" xmlns:r="http://schemas.openxmlformats.org/officeDocument/2006/relationships" xmlns:w="http://schemas.openxmlformats.org/wordprocessingml/2006/main" xmlns:w14="http://schemas.microsoft.com/office/word/2010/wordml" mc:Ignorable="w14">
   <w:docDefaults>
     <w:rPrDefault>
       <w:rPr>
@@ -8992,378 +9081,1151 @@
       </w:pPr>
     </w:pPrDefault>
   </w:docDefaults>
-  <w:latentStyles w:defLockedState="0" w:defUIPriority="99" w:defSemiHidden="0" w:defUnhideWhenUsed="0" w:defQFormat="0" w:count="371">
-    <w:lsdException w:name="Normal" w:uiPriority="0" w:qFormat="1"/>
-    <w:lsdException w:name="heading 1" w:uiPriority="9" w:qFormat="1"/>
-    <w:lsdException w:name="heading 2" w:semiHidden="1" w:uiPriority="9" w:unhideWhenUsed="1" w:qFormat="1"/>
-    <w:lsdException w:name="heading 3" w:semiHidden="1" w:uiPriority="9" w:unhideWhenUsed="1" w:qFormat="1"/>
-    <w:lsdException w:name="heading 4" w:semiHidden="1" w:uiPriority="9" w:unhideWhenUsed="1" w:qFormat="1"/>
-    <w:lsdException w:name="heading 5" w:semiHidden="1" w:uiPriority="9" w:unhideWhenUsed="1" w:qFormat="1"/>
-    <w:lsdException w:name="heading 6" w:semiHidden="1" w:uiPriority="9" w:unhideWhenUsed="1" w:qFormat="1"/>
-    <w:lsdException w:name="heading 7" w:semiHidden="1" w:uiPriority="9" w:unhideWhenUsed="1" w:qFormat="1"/>
-    <w:lsdException w:name="heading 8" w:semiHidden="1" w:uiPriority="9" w:unhideWhenUsed="1" w:qFormat="1"/>
-    <w:lsdException w:name="heading 9" w:semiHidden="1" w:uiPriority="9" w:unhideWhenUsed="1" w:qFormat="1"/>
-    <w:lsdException w:name="index 1" w:semiHidden="1" w:unhideWhenUsed="1"/>
-    <w:lsdException w:name="index 2" w:semiHidden="1" w:unhideWhenUsed="1"/>
-    <w:lsdException w:name="index 3" w:semiHidden="1" w:unhideWhenUsed="1"/>
-    <w:lsdException w:name="index 4" w:semiHidden="1" w:unhideWhenUsed="1"/>
-    <w:lsdException w:name="index 5" w:semiHidden="1" w:unhideWhenUsed="1"/>
-    <w:lsdException w:name="index 6" w:semiHidden="1" w:unhideWhenUsed="1"/>
-    <w:lsdException w:name="index 7" w:semiHidden="1" w:unhideWhenUsed="1"/>
-    <w:lsdException w:name="index 8" w:semiHidden="1" w:unhideWhenUsed="1"/>
-    <w:lsdException w:name="index 9" w:semiHidden="1" w:unhideWhenUsed="1"/>
-    <w:lsdException w:name="toc 1" w:semiHidden="1" w:uiPriority="39" w:unhideWhenUsed="1"/>
-    <w:lsdException w:name="toc 2" w:semiHidden="1" w:uiPriority="39" w:unhideWhenUsed="1"/>
-    <w:lsdException w:name="toc 3" w:semiHidden="1" w:uiPriority="39" w:unhideWhenUsed="1"/>
-    <w:lsdException w:name="toc 4" w:semiHidden="1" w:uiPriority="39" w:unhideWhenUsed="1"/>
-    <w:lsdException w:name="toc 5" w:semiHidden="1" w:uiPriority="39" w:unhideWhenUsed="1"/>
-    <w:lsdException w:name="toc 6" w:semiHidden="1" w:uiPriority="39" w:unhideWhenUsed="1"/>
-    <w:lsdException w:name="toc 7" w:semiHidden="1" w:uiPriority="39" w:unhideWhenUsed="1"/>
-    <w:lsdException w:name="toc 8" w:semiHidden="1" w:uiPriority="39" w:unhideWhenUsed="1"/>
-    <w:lsdException w:name="toc 9" w:semiHidden="1" w:uiPriority="39" w:unhideWhenUsed="1"/>
-    <w:lsdException w:name="Normal Indent" w:semiHidden="1" w:unhideWhenUsed="1"/>
-    <w:lsdException w:name="footnote text" w:semiHidden="1" w:unhideWhenUsed="1"/>
-    <w:lsdException w:name="annotation text" w:semiHidden="1" w:unhideWhenUsed="1"/>
-    <w:lsdException w:name="header" w:semiHidden="1" w:unhideWhenUsed="1"/>
-    <w:lsdException w:name="footer" w:semiHidden="1" w:unhideWhenUsed="1"/>
-    <w:lsdException w:name="index heading" w:semiHidden="1" w:unhideWhenUsed="1"/>
-    <w:lsdException w:name="caption" w:semiHidden="1" w:uiPriority="35" w:unhideWhenUsed="1" w:qFormat="1"/>
-    <w:lsdException w:name="table of figures" w:semiHidden="1" w:unhideWhenUsed="1"/>
-    <w:lsdException w:name="envelope address" w:semiHidden="1" w:unhideWhenUsed="1"/>
-    <w:lsdException w:name="envelope return" w:semiHidden="1" w:unhideWhenUsed="1"/>
-    <w:lsdException w:name="footnote reference" w:semiHidden="1" w:unhideWhenUsed="1"/>
-    <w:lsdException w:name="annotation reference" w:semiHidden="1" w:unhideWhenUsed="1"/>
-    <w:lsdException w:name="line number" w:semiHidden="1" w:unhideWhenUsed="1"/>
-    <w:lsdException w:name="page number" w:semiHidden="1" w:unhideWhenUsed="1"/>
-    <w:lsdException w:name="endnote reference" w:semiHidden="1" w:unhideWhenUsed="1"/>
-    <w:lsdException w:name="endnote text" w:semiHidden="1" w:unhideWhenUsed="1"/>
-    <w:lsdException w:name="table of authorities" w:semiHidden="1" w:unhideWhenUsed="1"/>
-    <w:lsdException w:name="macro" w:semiHidden="1" w:unhideWhenUsed="1"/>
-    <w:lsdException w:name="toa heading" w:semiHidden="1" w:unhideWhenUsed="1"/>
-    <w:lsdException w:name="List" w:semiHidden="1" w:unhideWhenUsed="1"/>
-    <w:lsdException w:name="List Bullet" w:semiHidden="1" w:unhideWhenUsed="1"/>
-    <w:lsdException w:name="List Number" w:semiHidden="1" w:unhideWhenUsed="1"/>
-    <w:lsdException w:name="List 2" w:semiHidden="1" w:unhideWhenUsed="1"/>
-    <w:lsdException w:name="List 3" w:semiHidden="1" w:unhideWhenUsed="1"/>
-    <w:lsdException w:name="List 4" w:semiHidden="1" w:unhideWhenUsed="1"/>
-    <w:lsdException w:name="List 5" w:semiHidden="1" w:unhideWhenUsed="1"/>
-    <w:lsdException w:name="List Bullet 2" w:semiHidden="1" w:unhideWhenUsed="1"/>
-    <w:lsdException w:name="List Bullet 3" w:semiHidden="1" w:unhideWhenUsed="1"/>
-    <w:lsdException w:name="List Bullet 4" w:semiHidden="1" w:unhideWhenUsed="1"/>
-    <w:lsdException w:name="List Bullet 5" w:semiHidden="1" w:unhideWhenUsed="1"/>
-    <w:lsdException w:name="List Number 2" w:semiHidden="1" w:unhideWhenUsed="1"/>
-    <w:lsdException w:name="List Number 3" w:semiHidden="1" w:unhideWhenUsed="1"/>
-    <w:lsdException w:name="List Number 4" w:semiHidden="1" w:unhideWhenUsed="1"/>
-    <w:lsdException w:name="List Number 5" w:semiHidden="1" w:unhideWhenUsed="1"/>
-    <w:lsdException w:name="Title" w:uiPriority="10" w:qFormat="1"/>
-    <w:lsdException w:name="Closing" w:semiHidden="1" w:unhideWhenUsed="1"/>
-    <w:lsdException w:name="Signature" w:semiHidden="1" w:unhideWhenUsed="1"/>
-    <w:lsdException w:name="Default Paragraph Font" w:semiHidden="1" w:uiPriority="1" w:unhideWhenUsed="1"/>
-    <w:lsdException w:name="Body Text" w:semiHidden="1" w:unhideWhenUsed="1"/>
-    <w:lsdException w:name="Body Text Indent" w:semiHidden="1" w:unhideWhenUsed="1"/>
-    <w:lsdException w:name="List Continue" w:semiHidden="1" w:unhideWhenUsed="1"/>
-    <w:lsdException w:name="List Continue 2" w:semiHidden="1" w:unhideWhenUsed="1"/>
-    <w:lsdException w:name="List Continue 3" w:semiHidden="1" w:unhideWhenUsed="1"/>
-    <w:lsdException w:name="List Continue 4" w:semiHidden="1" w:unhideWhenUsed="1"/>
-    <w:lsdException w:name="List Continue 5" w:semiHidden="1" w:unhideWhenUsed="1"/>
-    <w:lsdException w:name="Message Header" w:semiHidden="1" w:unhideWhenUsed="1"/>
-    <w:lsdException w:name="Subtitle" w:uiPriority="11" w:qFormat="1"/>
-    <w:lsdException w:name="Salutation" w:semiHidden="1" w:unhideWhenUsed="1"/>
-    <w:lsdException w:name="Date" w:semiHidden="1" w:unhideWhenUsed="1"/>
-    <w:lsdException w:name="Body Text First Indent" w:semiHidden="1" w:unhideWhenUsed="1"/>
-    <w:lsdException w:name="Body Text First Indent 2" w:semiHidden="1" w:unhideWhenUsed="1"/>
-    <w:lsdException w:name="Note Heading" w:semiHidden="1" w:unhideWhenUsed="1"/>
-    <w:lsdException w:name="Body Text 2" w:semiHidden="1" w:unhideWhenUsed="1"/>
-    <w:lsdException w:name="Body Text 3" w:semiHidden="1" w:unhideWhenUsed="1"/>
-    <w:lsdException w:name="Body Text Indent 2" w:semiHidden="1" w:unhideWhenUsed="1"/>
-    <w:lsdException w:name="Body Text Indent 3" w:semiHidden="1" w:unhideWhenUsed="1"/>
-    <w:lsdException w:name="Block Text" w:semiHidden="1" w:unhideWhenUsed="1"/>
-    <w:lsdException w:name="Hyperlink" w:semiHidden="1" w:unhideWhenUsed="1"/>
-    <w:lsdException w:name="FollowedHyperlink" w:semiHidden="1" w:unhideWhenUsed="1"/>
-    <w:lsdException w:name="Strong" w:uiPriority="22" w:qFormat="1"/>
-    <w:lsdException w:name="Emphasis" w:uiPriority="20" w:qFormat="1"/>
-    <w:lsdException w:name="Document Map" w:semiHidden="1" w:unhideWhenUsed="1"/>
-    <w:lsdException w:name="Plain Text" w:semiHidden="1" w:unhideWhenUsed="1"/>
-    <w:lsdException w:name="E-mail Signature" w:semiHidden="1" w:unhideWhenUsed="1"/>
-    <w:lsdException w:name="HTML Top of Form" w:semiHidden="1" w:unhideWhenUsed="1"/>
-    <w:lsdException w:name="HTML Bottom of Form" w:semiHidden="1" w:unhideWhenUsed="1"/>
-    <w:lsdException w:name="Normal (Web)" w:semiHidden="1" w:unhideWhenUsed="1"/>
-    <w:lsdException w:name="HTML Acronym" w:semiHidden="1" w:unhideWhenUsed="1"/>
-    <w:lsdException w:name="HTML Address" w:semiHidden="1" w:unhideWhenUsed="1"/>
-    <w:lsdException w:name="HTML Cite" w:semiHidden="1" w:unhideWhenUsed="1"/>
-    <w:lsdException w:name="HTML Code" w:semiHidden="1" w:unhideWhenUsed="1"/>
-    <w:lsdException w:name="HTML Definition" w:semiHidden="1" w:unhideWhenUsed="1"/>
-    <w:lsdException w:name="HTML Keyboard" w:semiHidden="1" w:unhideWhenUsed="1"/>
-    <w:lsdException w:name="HTML Preformatted" w:semiHidden="1" w:unhideWhenUsed="1"/>
-    <w:lsdException w:name="HTML Sample" w:semiHidden="1" w:unhideWhenUsed="1"/>
-    <w:lsdException w:name="HTML Typewriter" w:semiHidden="1" w:unhideWhenUsed="1"/>
-    <w:lsdException w:name="HTML Variable" w:semiHidden="1" w:unhideWhenUsed="1"/>
-    <w:lsdException w:name="Normal Table" w:semiHidden="1" w:unhideWhenUsed="1"/>
-    <w:lsdException w:name="annotation subject" w:semiHidden="1" w:unhideWhenUsed="1"/>
-    <w:lsdException w:name="No List" w:semiHidden="1" w:unhideWhenUsed="1"/>
-    <w:lsdException w:name="Outline List 1" w:semiHidden="1" w:unhideWhenUsed="1"/>
-    <w:lsdException w:name="Outline List 2" w:semiHidden="1" w:unhideWhenUsed="1"/>
-    <w:lsdException w:name="Outline List 3" w:semiHidden="1" w:unhideWhenUsed="1"/>
-    <w:lsdException w:name="Table Simple 1" w:semiHidden="1" w:unhideWhenUsed="1"/>
-    <w:lsdException w:name="Table Simple 2" w:semiHidden="1" w:unhideWhenUsed="1"/>
-    <w:lsdException w:name="Table Simple 3" w:semiHidden="1" w:unhideWhenUsed="1"/>
-    <w:lsdException w:name="Table Classic 1" w:semiHidden="1" w:unhideWhenUsed="1"/>
-    <w:lsdException w:name="Table Classic 2" w:semiHidden="1" w:unhideWhenUsed="1"/>
-    <w:lsdException w:name="Table Classic 3" w:semiHidden="1" w:unhideWhenUsed="1"/>
-    <w:lsdException w:name="Table Classic 4" w:semiHidden="1" w:unhideWhenUsed="1"/>
-    <w:lsdException w:name="Table Colorful 1" w:semiHidden="1" w:unhideWhenUsed="1"/>
-    <w:lsdException w:name="Table Colorful 2" w:semiHidden="1" w:unhideWhenUsed="1"/>
-    <w:lsdException w:name="Table Colorful 3" w:semiHidden="1" w:unhideWhenUsed="1"/>
-    <w:lsdException w:name="Table Columns 1" w:semiHidden="1" w:unhideWhenUsed="1"/>
-    <w:lsdException w:name="Table Columns 2" w:semiHidden="1" w:unhideWhenUsed="1"/>
-    <w:lsdException w:name="Table Columns 3" w:semiHidden="1" w:unhideWhenUsed="1"/>
-    <w:lsdException w:name="Table Columns 4" w:semiHidden="1" w:unhideWhenUsed="1"/>
-    <w:lsdException w:name="Table Columns 5" w:semiHidden="1" w:unhideWhenUsed="1"/>
-    <w:lsdException w:name="Table Grid 1" w:semiHidden="1" w:unhideWhenUsed="1"/>
-    <w:lsdException w:name="Table Grid 2" w:semiHidden="1" w:unhideWhenUsed="1"/>
-    <w:lsdException w:name="Table Grid 3" w:semiHidden="1" w:unhideWhenUsed="1"/>
-    <w:lsdException w:name="Table Grid 4" w:semiHidden="1" w:unhideWhenUsed="1"/>
-    <w:lsdException w:name="Table Grid 5" w:semiHidden="1" w:unhideWhenUsed="1"/>
-    <w:lsdException w:name="Table Grid 6" w:semiHidden="1" w:unhideWhenUsed="1"/>
-    <w:lsdException w:name="Table Grid 7" w:semiHidden="1" w:unhideWhenUsed="1"/>
-    <w:lsdException w:name="Table Grid 8" w:semiHidden="1" w:unhideWhenUsed="1"/>
-    <w:lsdException w:name="Table List 1" w:semiHidden="1" w:unhideWhenUsed="1"/>
-    <w:lsdException w:name="Table List 2" w:semiHidden="1" w:unhideWhenUsed="1"/>
-    <w:lsdException w:name="Table List 3" w:semiHidden="1" w:unhideWhenUsed="1"/>
-    <w:lsdException w:name="Table List 4" w:semiHidden="1" w:unhideWhenUsed="1"/>
-    <w:lsdException w:name="Table List 5" w:semiHidden="1" w:unhideWhenUsed="1"/>
-    <w:lsdException w:name="Table List 6" w:semiHidden="1" w:unhideWhenUsed="1"/>
-    <w:lsdException w:name="Table List 7" w:semiHidden="1" w:unhideWhenUsed="1"/>
-    <w:lsdException w:name="Table List 8" w:semiHidden="1" w:unhideWhenUsed="1"/>
-    <w:lsdException w:name="Table 3D effects 1" w:semiHidden="1" w:unhideWhenUsed="1"/>
-    <w:lsdException w:name="Table 3D effects 2" w:semiHidden="1" w:unhideWhenUsed="1"/>
-    <w:lsdException w:name="Table 3D effects 3" w:semiHidden="1" w:unhideWhenUsed="1"/>
-    <w:lsdException w:name="Table Contemporary" w:semiHidden="1" w:unhideWhenUsed="1"/>
-    <w:lsdException w:name="Table Elegant" w:semiHidden="1" w:unhideWhenUsed="1"/>
-    <w:lsdException w:name="Table Professional" w:semiHidden="1" w:unhideWhenUsed="1"/>
-    <w:lsdException w:name="Table Subtle 1" w:semiHidden="1" w:unhideWhenUsed="1"/>
-    <w:lsdException w:name="Table Subtle 2" w:semiHidden="1" w:unhideWhenUsed="1"/>
-    <w:lsdException w:name="Table Web 1" w:semiHidden="1" w:unhideWhenUsed="1"/>
-    <w:lsdException w:name="Table Web 2" w:semiHidden="1" w:unhideWhenUsed="1"/>
-    <w:lsdException w:name="Table Web 3" w:semiHidden="1" w:unhideWhenUsed="1"/>
-    <w:lsdException w:name="Balloon Text" w:semiHidden="1" w:unhideWhenUsed="1"/>
-    <w:lsdException w:name="Table Grid" w:uiPriority="59"/>
-    <w:lsdException w:name="Table Theme" w:semiHidden="1" w:unhideWhenUsed="1"/>
-    <w:lsdException w:name="Placeholder Text" w:semiHidden="1"/>
-    <w:lsdException w:name="No Spacing" w:uiPriority="1" w:qFormat="1"/>
-    <w:lsdException w:name="Light Shading" w:uiPriority="60"/>
-    <w:lsdException w:name="Light List" w:uiPriority="61"/>
-    <w:lsdException w:name="Light Grid" w:uiPriority="62"/>
-    <w:lsdException w:name="Medium Shading 1" w:uiPriority="63"/>
-    <w:lsdException w:name="Medium Shading 2" w:uiPriority="64"/>
-    <w:lsdException w:name="Medium List 1" w:uiPriority="65"/>
-    <w:lsdException w:name="Medium List 2" w:uiPriority="66"/>
-    <w:lsdException w:name="Medium Grid 1" w:uiPriority="67"/>
-    <w:lsdException w:name="Medium Grid 2" w:uiPriority="68"/>
-    <w:lsdException w:name="Medium Grid 3" w:uiPriority="69"/>
-    <w:lsdException w:name="Dark List" w:uiPriority="70"/>
-    <w:lsdException w:name="Colorful Shading" w:uiPriority="71"/>
-    <w:lsdException w:name="Colorful List" w:uiPriority="72"/>
-    <w:lsdException w:name="Colorful Grid" w:uiPriority="73"/>
-    <w:lsdException w:name="Light Shading Accent 1" w:uiPriority="60"/>
-    <w:lsdException w:name="Light List Accent 1" w:uiPriority="61"/>
-    <w:lsdException w:name="Light Grid Accent 1" w:uiPriority="62"/>
-    <w:lsdException w:name="Medium Shading 1 Accent 1" w:uiPriority="63"/>
-    <w:lsdException w:name="Medium Shading 2 Accent 1" w:uiPriority="64"/>
-    <w:lsdException w:name="Medium List 1 Accent 1" w:uiPriority="65"/>
-    <w:lsdException w:name="Revision" w:semiHidden="1"/>
-    <w:lsdException w:name="List Paragraph" w:uiPriority="34" w:qFormat="1"/>
-    <w:lsdException w:name="Quote" w:uiPriority="29" w:qFormat="1"/>
-    <w:lsdException w:name="Intense Quote" w:uiPriority="30" w:qFormat="1"/>
-    <w:lsdException w:name="Medium List 2 Accent 1" w:uiPriority="66"/>
-    <w:lsdException w:name="Medium Grid 1 Accent 1" w:uiPriority="67"/>
-    <w:lsdException w:name="Medium Grid 2 Accent 1" w:uiPriority="68"/>
-    <w:lsdException w:name="Medium Grid 3 Accent 1" w:uiPriority="69"/>
-    <w:lsdException w:name="Dark List Accent 1" w:uiPriority="70"/>
-    <w:lsdException w:name="Colorful Shading Accent 1" w:uiPriority="71"/>
-    <w:lsdException w:name="Colorful List Accent 1" w:uiPriority="72"/>
-    <w:lsdException w:name="Colorful Grid Accent 1" w:uiPriority="73"/>
-    <w:lsdException w:name="Light Shading Accent 2" w:uiPriority="60"/>
-    <w:lsdException w:name="Light List Accent 2" w:uiPriority="61"/>
-    <w:lsdException w:name="Light Grid Accent 2" w:uiPriority="62"/>
-    <w:lsdException w:name="Medium Shading 1 Accent 2" w:uiPriority="63"/>
-    <w:lsdException w:name="Medium Shading 2 Accent 2" w:uiPriority="64"/>
-    <w:lsdException w:name="Medium List 1 Accent 2" w:uiPriority="65"/>
-    <w:lsdException w:name="Medium List 2 Accent 2" w:uiPriority="66"/>
-    <w:lsdException w:name="Medium Grid 1 Accent 2" w:uiPriority="67"/>
-    <w:lsdException w:name="Medium Grid 2 Accent 2" w:uiPriority="68"/>
-    <w:lsdException w:name="Medium Grid 3 Accent 2" w:uiPriority="69"/>
-    <w:lsdException w:name="Dark List Accent 2" w:uiPriority="70"/>
-    <w:lsdException w:name="Colorful Shading Accent 2" w:uiPriority="71"/>
-    <w:lsdException w:name="Colorful List Accent 2" w:uiPriority="72"/>
-    <w:lsdException w:name="Colorful Grid Accent 2" w:uiPriority="73"/>
-    <w:lsdException w:name="Light Shading Accent 3" w:uiPriority="60"/>
-    <w:lsdException w:name="Light List Accent 3" w:uiPriority="61"/>
-    <w:lsdException w:name="Light Grid Accent 3" w:uiPriority="62"/>
-    <w:lsdException w:name="Medium Shading 1 Accent 3" w:uiPriority="63"/>
-    <w:lsdException w:name="Medium Shading 2 Accent 3" w:uiPriority="64"/>
-    <w:lsdException w:name="Medium List 1 Accent 3" w:uiPriority="65"/>
-    <w:lsdException w:name="Medium List 2 Accent 3" w:uiPriority="66"/>
-    <w:lsdException w:name="Medium Grid 1 Accent 3" w:uiPriority="67"/>
-    <w:lsdException w:name="Medium Grid 2 Accent 3" w:uiPriority="68"/>
-    <w:lsdException w:name="Medium Grid 3 Accent 3" w:uiPriority="69"/>
-    <w:lsdException w:name="Dark List Accent 3" w:uiPriority="70"/>
-    <w:lsdException w:name="Colorful Shading Accent 3" w:uiPriority="71"/>
-    <w:lsdException w:name="Colorful List Accent 3" w:uiPriority="72"/>
-    <w:lsdException w:name="Colorful Grid Accent 3" w:uiPriority="73"/>
-    <w:lsdException w:name="Light Shading Accent 4" w:uiPriority="60"/>
-    <w:lsdException w:name="Light List Accent 4" w:uiPriority="61"/>
-    <w:lsdException w:name="Light Grid Accent 4" w:uiPriority="62"/>
-    <w:lsdException w:name="Medium Shading 1 Accent 4" w:uiPriority="63"/>
-    <w:lsdException w:name="Medium Shading 2 Accent 4" w:uiPriority="64"/>
-    <w:lsdException w:name="Medium List 1 Accent 4" w:uiPriority="65"/>
-    <w:lsdException w:name="Medium List 2 Accent 4" w:uiPriority="66"/>
-    <w:lsdException w:name="Medium Grid 1 Accent 4" w:uiPriority="67"/>
-    <w:lsdException w:name="Medium Grid 2 Accent 4" w:uiPriority="68"/>
-    <w:lsdException w:name="Medium Grid 3 Accent 4" w:uiPriority="69"/>
-    <w:lsdException w:name="Dark List Accent 4" w:uiPriority="70"/>
-    <w:lsdException w:name="Colorful Shading Accent 4" w:uiPriority="71"/>
-    <w:lsdException w:name="Colorful List Accent 4" w:uiPriority="72"/>
-    <w:lsdException w:name="Colorful Grid Accent 4" w:uiPriority="73"/>
-    <w:lsdException w:name="Light Shading Accent 5" w:uiPriority="60"/>
-    <w:lsdException w:name="Light List Accent 5" w:uiPriority="61"/>
-    <w:lsdException w:name="Light Grid Accent 5" w:uiPriority="62"/>
-    <w:lsdException w:name="Medium Shading 1 Accent 5" w:uiPriority="63"/>
-    <w:lsdException w:name="Medium Shading 2 Accent 5" w:uiPriority="64"/>
-    <w:lsdException w:name="Medium List 1 Accent 5" w:uiPriority="65"/>
-    <w:lsdException w:name="Medium List 2 Accent 5" w:uiPriority="66"/>
-    <w:lsdException w:name="Medium Grid 1 Accent 5" w:uiPriority="67"/>
-    <w:lsdException w:name="Medium Grid 2 Accent 5" w:uiPriority="68"/>
-    <w:lsdException w:name="Medium Grid 3 Accent 5" w:uiPriority="69"/>
-    <w:lsdException w:name="Dark List Accent 5" w:uiPriority="70"/>
-    <w:lsdException w:name="Colorful Shading Accent 5" w:uiPriority="71"/>
-    <w:lsdException w:name="Colorful List Accent 5" w:uiPriority="72"/>
-    <w:lsdException w:name="Colorful Grid Accent 5" w:uiPriority="73"/>
-    <w:lsdException w:name="Light Shading Accent 6" w:uiPriority="60"/>
-    <w:lsdException w:name="Light List Accent 6" w:uiPriority="61"/>
-    <w:lsdException w:name="Light Grid Accent 6" w:uiPriority="62"/>
-    <w:lsdException w:name="Medium Shading 1 Accent 6" w:uiPriority="63"/>
-    <w:lsdException w:name="Medium Shading 2 Accent 6" w:uiPriority="64"/>
-    <w:lsdException w:name="Medium List 1 Accent 6" w:uiPriority="65"/>
-    <w:lsdException w:name="Medium List 2 Accent 6" w:uiPriority="66"/>
-    <w:lsdException w:name="Medium Grid 1 Accent 6" w:uiPriority="67"/>
-    <w:lsdException w:name="Medium Grid 2 Accent 6" w:uiPriority="68"/>
-    <w:lsdException w:name="Medium Grid 3 Accent 6" w:uiPriority="69"/>
-    <w:lsdException w:name="Dark List Accent 6" w:uiPriority="70"/>
-    <w:lsdException w:name="Colorful Shading Accent 6" w:uiPriority="71"/>
-    <w:lsdException w:name="Colorful List Accent 6" w:uiPriority="72"/>
-    <w:lsdException w:name="Colorful Grid Accent 6" w:uiPriority="73"/>
-    <w:lsdException w:name="Subtle Emphasis" w:uiPriority="19" w:qFormat="1"/>
-    <w:lsdException w:name="Intense Emphasis" w:uiPriority="21" w:qFormat="1"/>
-    <w:lsdException w:name="Subtle Reference" w:uiPriority="31" w:qFormat="1"/>
-    <w:lsdException w:name="Intense Reference" w:uiPriority="32" w:qFormat="1"/>
-    <w:lsdException w:name="Book Title" w:uiPriority="33" w:qFormat="1"/>
-    <w:lsdException w:name="Bibliography" w:semiHidden="1" w:uiPriority="37" w:unhideWhenUsed="1"/>
-    <w:lsdException w:name="TOC Heading" w:semiHidden="1" w:uiPriority="39" w:unhideWhenUsed="1" w:qFormat="1"/>
-    <w:lsdException w:name="Plain Table 1" w:uiPriority="41"/>
-    <w:lsdException w:name="Plain Table 2" w:uiPriority="42"/>
-    <w:lsdException w:name="Plain Table 3" w:uiPriority="43"/>
-    <w:lsdException w:name="Plain Table 4" w:uiPriority="44"/>
-    <w:lsdException w:name="Plain Table 5" w:uiPriority="45"/>
-    <w:lsdException w:name="Grid Table Light" w:uiPriority="40"/>
-    <w:lsdException w:name="Grid Table 1 Light" w:uiPriority="46"/>
-    <w:lsdException w:name="Grid Table 2" w:uiPriority="47"/>
-    <w:lsdException w:name="Grid Table 3" w:uiPriority="48"/>
-    <w:lsdException w:name="Grid Table 4" w:uiPriority="49"/>
-    <w:lsdException w:name="Grid Table 5 Dark" w:uiPriority="50"/>
-    <w:lsdException w:name="Grid Table 6 Colorful" w:uiPriority="51"/>
-    <w:lsdException w:name="Grid Table 7 Colorful" w:uiPriority="52"/>
-    <w:lsdException w:name="Grid Table 1 Light Accent 1" w:uiPriority="46"/>
-    <w:lsdException w:name="Grid Table 2 Accent 1" w:uiPriority="47"/>
-    <w:lsdException w:name="Grid Table 3 Accent 1" w:uiPriority="48"/>
-    <w:lsdException w:name="Grid Table 4 Accent 1" w:uiPriority="49"/>
-    <w:lsdException w:name="Grid Table 5 Dark Accent 1" w:uiPriority="50"/>
-    <w:lsdException w:name="Grid Table 6 Colorful Accent 1" w:uiPriority="51"/>
-    <w:lsdException w:name="Grid Table 7 Colorful Accent 1" w:uiPriority="52"/>
-    <w:lsdException w:name="Grid Table 1 Light Accent 2" w:uiPriority="46"/>
-    <w:lsdException w:name="Grid Table 2 Accent 2" w:uiPriority="47"/>
-    <w:lsdException w:name="Grid Table 3 Accent 2" w:uiPriority="48"/>
-    <w:lsdException w:name="Grid Table 4 Accent 2" w:uiPriority="49"/>
-    <w:lsdException w:name="Grid Table 5 Dark Accent 2" w:uiPriority="50"/>
-    <w:lsdException w:name="Grid Table 6 Colorful Accent 2" w:uiPriority="51"/>
-    <w:lsdException w:name="Grid Table 7 Colorful Accent 2" w:uiPriority="52"/>
-    <w:lsdException w:name="Grid Table 1 Light Accent 3" w:uiPriority="46"/>
-    <w:lsdException w:name="Grid Table 2 Accent 3" w:uiPriority="47"/>
-    <w:lsdException w:name="Grid Table 3 Accent 3" w:uiPriority="48"/>
-    <w:lsdException w:name="Grid Table 4 Accent 3" w:uiPriority="49"/>
-    <w:lsdException w:name="Grid Table 5 Dark Accent 3" w:uiPriority="50"/>
-    <w:lsdException w:name="Grid Table 6 Colorful Accent 3" w:uiPriority="51"/>
-    <w:lsdException w:name="Grid Table 7 Colorful Accent 3" w:uiPriority="52"/>
-    <w:lsdException w:name="Grid Table 1 Light Accent 4" w:uiPriority="46"/>
-    <w:lsdException w:name="Grid Table 2 Accent 4" w:uiPriority="47"/>
-    <w:lsdException w:name="Grid Table 3 Accent 4" w:uiPriority="48"/>
-    <w:lsdException w:name="Grid Table 4 Accent 4" w:uiPriority="49"/>
-    <w:lsdException w:name="Grid Table 5 Dark Accent 4" w:uiPriority="50"/>
-    <w:lsdException w:name="Grid Table 6 Colorful Accent 4" w:uiPriority="51"/>
-    <w:lsdException w:name="Grid Table 7 Colorful Accent 4" w:uiPriority="52"/>
-    <w:lsdException w:name="Grid Table 1 Light Accent 5" w:uiPriority="46"/>
-    <w:lsdException w:name="Grid Table 2 Accent 5" w:uiPriority="47"/>
-    <w:lsdException w:name="Grid Table 3 Accent 5" w:uiPriority="48"/>
-    <w:lsdException w:name="Grid Table 4 Accent 5" w:uiPriority="49"/>
-    <w:lsdException w:name="Grid Table 5 Dark Accent 5" w:uiPriority="50"/>
-    <w:lsdException w:name="Grid Table 6 Colorful Accent 5" w:uiPriority="51"/>
-    <w:lsdException w:name="Grid Table 7 Colorful Accent 5" w:uiPriority="52"/>
-    <w:lsdException w:name="Grid Table 1 Light Accent 6" w:uiPriority="46"/>
-    <w:lsdException w:name="Grid Table 2 Accent 6" w:uiPriority="47"/>
-    <w:lsdException w:name="Grid Table 3 Accent 6" w:uiPriority="48"/>
-    <w:lsdException w:name="Grid Table 4 Accent 6" w:uiPriority="49"/>
-    <w:lsdException w:name="Grid Table 5 Dark Accent 6" w:uiPriority="50"/>
-    <w:lsdException w:name="Grid Table 6 Colorful Accent 6" w:uiPriority="51"/>
-    <w:lsdException w:name="Grid Table 7 Colorful Accent 6" w:uiPriority="52"/>
-    <w:lsdException w:name="List Table 1 Light" w:uiPriority="46"/>
-    <w:lsdException w:name="List Table 2" w:uiPriority="47"/>
-    <w:lsdException w:name="List Table 3" w:uiPriority="48"/>
-    <w:lsdException w:name="List Table 4" w:uiPriority="49"/>
-    <w:lsdException w:name="List Table 5 Dark" w:uiPriority="50"/>
-    <w:lsdException w:name="List Table 6 Colorful" w:uiPriority="51"/>
-    <w:lsdException w:name="List Table 7 Colorful" w:uiPriority="52"/>
-    <w:lsdException w:name="List Table 1 Light Accent 1" w:uiPriority="46"/>
-    <w:lsdException w:name="List Table 2 Accent 1" w:uiPriority="47"/>
-    <w:lsdException w:name="List Table 3 Accent 1" w:uiPriority="48"/>
-    <w:lsdException w:name="List Table 4 Accent 1" w:uiPriority="49"/>
-    <w:lsdException w:name="List Table 5 Dark Accent 1" w:uiPriority="50"/>
-    <w:lsdException w:name="List Table 6 Colorful Accent 1" w:uiPriority="51"/>
-    <w:lsdException w:name="List Table 7 Colorful Accent 1" w:uiPriority="52"/>
-    <w:lsdException w:name="List Table 1 Light Accent 2" w:uiPriority="46"/>
-    <w:lsdException w:name="List Table 2 Accent 2" w:uiPriority="47"/>
-    <w:lsdException w:name="List Table 3 Accent 2" w:uiPriority="48"/>
-    <w:lsdException w:name="List Table 4 Accent 2" w:uiPriority="49"/>
-    <w:lsdException w:name="List Table 5 Dark Accent 2" w:uiPriority="50"/>
-    <w:lsdException w:name="List Table 6 Colorful Accent 2" w:uiPriority="51"/>
-    <w:lsdException w:name="List Table 7 Colorful Accent 2" w:uiPriority="52"/>
-    <w:lsdException w:name="List Table 1 Light Accent 3" w:uiPriority="46"/>
-    <w:lsdException w:name="List Table 2 Accent 3" w:uiPriority="47"/>
-    <w:lsdException w:name="List Table 3 Accent 3" w:uiPriority="48"/>
-    <w:lsdException w:name="List Table 4 Accent 3" w:uiPriority="49"/>
-    <w:lsdException w:name="List Table 5 Dark Accent 3" w:uiPriority="50"/>
-    <w:lsdException w:name="List Table 6 Colorful Accent 3" w:uiPriority="51"/>
-    <w:lsdException w:name="List Table 7 Colorful Accent 3" w:uiPriority="52"/>
-    <w:lsdException w:name="List Table 1 Light Accent 4" w:uiPriority="46"/>
-    <w:lsdException w:name="List Table 2 Accent 4" w:uiPriority="47"/>
-    <w:lsdException w:name="List Table 3 Accent 4" w:uiPriority="48"/>
-    <w:lsdException w:name="List Table 4 Accent 4" w:uiPriority="49"/>
-    <w:lsdException w:name="List Table 5 Dark Accent 4" w:uiPriority="50"/>
-    <w:lsdException w:name="List Table 6 Colorful Accent 4" w:uiPriority="51"/>
-    <w:lsdException w:name="List Table 7 Colorful Accent 4" w:uiPriority="52"/>
-    <w:lsdException w:name="List Table 1 Light Accent 5" w:uiPriority="46"/>
-    <w:lsdException w:name="List Table 2 Accent 5" w:uiPriority="47"/>
-    <w:lsdException w:name="List Table 3 Accent 5" w:uiPriority="48"/>
-    <w:lsdException w:name="List Table 4 Accent 5" w:uiPriority="49"/>
-    <w:lsdException w:name="List Table 5 Dark Accent 5" w:uiPriority="50"/>
-    <w:lsdException w:name="List Table 6 Colorful Accent 5" w:uiPriority="51"/>
-    <w:lsdException w:name="List Table 7 Colorful Accent 5" w:uiPriority="52"/>
-    <w:lsdException w:name="List Table 1 Light Accent 6" w:uiPriority="46"/>
-    <w:lsdException w:name="List Table 2 Accent 6" w:uiPriority="47"/>
-    <w:lsdException w:name="List Table 3 Accent 6" w:uiPriority="48"/>
-    <w:lsdException w:name="List Table 4 Accent 6" w:uiPriority="49"/>
-    <w:lsdException w:name="List Table 5 Dark Accent 6" w:uiPriority="50"/>
-    <w:lsdException w:name="List Table 6 Colorful Accent 6" w:uiPriority="51"/>
-    <w:lsdException w:name="List Table 7 Colorful Accent 6" w:uiPriority="52"/>
+  <w:latentStyles w:defLockedState="0" w:defUIPriority="99" w:defSemiHidden="1" w:defUnhideWhenUsed="1" w:defQFormat="0" w:count="267">
+    <w:lsdException w:name="Normal" w:semiHidden="0" w:uiPriority="0" w:unhideWhenUsed="0" w:qFormat="1"/>
+    <w:lsdException w:name="heading 1" w:semiHidden="0" w:uiPriority="9" w:unhideWhenUsed="0" w:qFormat="1"/>
+    <w:lsdException w:name="heading 2" w:uiPriority="9" w:qFormat="1"/>
+    <w:lsdException w:name="heading 3" w:uiPriority="9" w:qFormat="1"/>
+    <w:lsdException w:name="heading 4" w:uiPriority="9" w:qFormat="1"/>
+    <w:lsdException w:name="heading 5" w:uiPriority="9" w:qFormat="1"/>
+    <w:lsdException w:name="heading 6" w:uiPriority="9" w:qFormat="1"/>
+    <w:lsdException w:name="heading 7" w:uiPriority="9" w:qFormat="1"/>
+    <w:lsdException w:name="heading 8" w:uiPriority="9" w:qFormat="1"/>
+    <w:lsdException w:name="heading 9" w:uiPriority="9" w:qFormat="1"/>
+    <w:lsdException w:name="toc 1" w:uiPriority="39"/>
+    <w:lsdException w:name="toc 2" w:uiPriority="39"/>
+    <w:lsdException w:name="toc 3" w:uiPriority="39"/>
+    <w:lsdException w:name="toc 4" w:uiPriority="39"/>
+    <w:lsdException w:name="toc 5" w:uiPriority="39"/>
+    <w:lsdException w:name="toc 6" w:uiPriority="39"/>
+    <w:lsdException w:name="toc 7" w:uiPriority="39"/>
+    <w:lsdException w:name="toc 8" w:uiPriority="39"/>
+    <w:lsdException w:name="toc 9" w:uiPriority="39"/>
+    <w:lsdException w:name="caption" w:uiPriority="35" w:qFormat="1"/>
+    <w:lsdException w:name="Title" w:semiHidden="0" w:uiPriority="10" w:unhideWhenUsed="0" w:qFormat="1"/>
+    <w:lsdException w:name="Default Paragraph Font" w:uiPriority="1"/>
+    <w:lsdException w:name="Subtitle" w:semiHidden="0" w:uiPriority="11" w:unhideWhenUsed="0" w:qFormat="1"/>
+    <w:lsdException w:name="Strong" w:semiHidden="0" w:uiPriority="22" w:unhideWhenUsed="0" w:qFormat="1"/>
+    <w:lsdException w:name="Emphasis" w:semiHidden="0" w:uiPriority="20" w:unhideWhenUsed="0" w:qFormat="1"/>
+    <w:lsdException w:name="Table Grid" w:semiHidden="0" w:uiPriority="59" w:unhideWhenUsed="0"/>
+    <w:lsdException w:name="Placeholder Text" w:unhideWhenUsed="0"/>
+    <w:lsdException w:name="No Spacing" w:semiHidden="0" w:uiPriority="1" w:unhideWhenUsed="0" w:qFormat="1"/>
+    <w:lsdException w:name="Light Shading" w:semiHidden="0" w:uiPriority="60" w:unhideWhenUsed="0"/>
+    <w:lsdException w:name="Light List" w:semiHidden="0" w:uiPriority="61" w:unhideWhenUsed="0"/>
+    <w:lsdException w:name="Light Grid" w:semiHidden="0" w:uiPriority="62" w:unhideWhenUsed="0"/>
+    <w:lsdException w:name="Medium Shading 1" w:semiHidden="0" w:uiPriority="63" w:unhideWhenUsed="0"/>
+    <w:lsdException w:name="Medium Shading 2" w:semiHidden="0" w:uiPriority="64" w:unhideWhenUsed="0"/>
+    <w:lsdException w:name="Medium List 1" w:semiHidden="0" w:uiPriority="65" w:unhideWhenUsed="0"/>
+    <w:lsdException w:name="Medium List 2" w:semiHidden="0" w:uiPriority="66" w:unhideWhenUsed="0"/>
+    <w:lsdException w:name="Medium Grid 1" w:semiHidden="0" w:uiPriority="67" w:unhideWhenUsed="0"/>
+    <w:lsdException w:name="Medium Grid 2" w:semiHidden="0" w:uiPriority="68" w:unhideWhenUsed="0"/>
+    <w:lsdException w:name="Medium Grid 3" w:semiHidden="0" w:uiPriority="69" w:unhideWhenUsed="0"/>
+    <w:lsdException w:name="Dark List" w:semiHidden="0" w:uiPriority="70" w:unhideWhenUsed="0"/>
+    <w:lsdException w:name="Colorful Shading" w:semiHidden="0" w:uiPriority="71" w:unhideWhenUsed="0"/>
+    <w:lsdException w:name="Colorful List" w:semiHidden="0" w:uiPriority="72" w:unhideWhenUsed="0"/>
+    <w:lsdException w:name="Colorful Grid" w:semiHidden="0" w:uiPriority="73" w:unhideWhenUsed="0"/>
+    <w:lsdException w:name="Light Shading Accent 1" w:semiHidden="0" w:uiPriority="60" w:unhideWhenUsed="0"/>
+    <w:lsdException w:name="Light List Accent 1" w:semiHidden="0" w:uiPriority="61" w:unhideWhenUsed="0"/>
+    <w:lsdException w:name="Light Grid Accent 1" w:semiHidden="0" w:uiPriority="62" w:unhideWhenUsed="0"/>
+    <w:lsdException w:name="Medium Shading 1 Accent 1" w:semiHidden="0" w:uiPriority="63" w:unhideWhenUsed="0"/>
+    <w:lsdException w:name="Medium Shading 2 Accent 1" w:semiHidden="0" w:uiPriority="64" w:unhideWhenUsed="0"/>
+    <w:lsdException w:name="Medium List 1 Accent 1" w:semiHidden="0" w:uiPriority="65" w:unhideWhenUsed="0"/>
+    <w:lsdException w:name="Revision" w:unhideWhenUsed="0"/>
+    <w:lsdException w:name="List Paragraph" w:semiHidden="0" w:uiPriority="34" w:unhideWhenUsed="0" w:qFormat="1"/>
+    <w:lsdException w:name="Quote" w:semiHidden="0" w:uiPriority="29" w:unhideWhenUsed="0" w:qFormat="1"/>
+    <w:lsdException w:name="Intense Quote" w:semiHidden="0" w:uiPriority="30" w:unhideWhenUsed="0" w:qFormat="1"/>
+    <w:lsdException w:name="Medium List 2 Accent 1" w:semiHidden="0" w:uiPriority="66" w:unhideWhenUsed="0"/>
+    <w:lsdException w:name="Medium Grid 1 Accent 1" w:semiHidden="0" w:uiPriority="67" w:unhideWhenUsed="0"/>
+    <w:lsdException w:name="Medium Grid 2 Accent 1" w:semiHidden="0" w:uiPriority="68" w:unhideWhenUsed="0"/>
+    <w:lsdException w:name="Medium Grid 3 Accent 1" w:semiHidden="0" w:uiPriority="69" w:unhideWhenUsed="0"/>
+    <w:lsdException w:name="Dark List Accent 1" w:semiHidden="0" w:uiPriority="70" w:unhideWhenUsed="0"/>
+    <w:lsdException w:name="Colorful Shading Accent 1" w:semiHidden="0" w:uiPriority="71" w:unhideWhenUsed="0"/>
+    <w:lsdException w:name="Colorful List Accent 1" w:semiHidden="0" w:uiPriority="72" w:unhideWhenUsed="0"/>
+    <w:lsdException w:name="Colorful Grid Accent 1" w:semiHidden="0" w:uiPriority="73" w:unhideWhenUsed="0"/>
+    <w:lsdException w:name="Light Shading Accent 2" w:semiHidden="0" w:uiPriority="60" w:unhideWhenUsed="0"/>
+    <w:lsdException w:name="Light List Accent 2" w:semiHidden="0" w:uiPriority="61" w:unhideWhenUsed="0"/>
+    <w:lsdException w:name="Light Grid Accent 2" w:semiHidden="0" w:uiPriority="62" w:unhideWhenUsed="0"/>
+    <w:lsdException w:name="Medium Shading 1 Accent 2" w:semiHidden="0" w:uiPriority="63" w:unhideWhenUsed="0"/>
+    <w:lsdException w:name="Medium Shading 2 Accent 2" w:semiHidden="0" w:uiPriority="64" w:unhideWhenUsed="0"/>
+    <w:lsdException w:name="Medium List 1 Accent 2" w:semiHidden="0" w:uiPriority="65" w:unhideWhenUsed="0"/>
+    <w:lsdException w:name="Medium List 2 Accent 2" w:semiHidden="0" w:uiPriority="66" w:unhideWhenUsed="0"/>
+    <w:lsdException w:name="Medium Grid 1 Accent 2" w:semiHidden="0" w:uiPriority="67" w:unhideWhenUsed="0"/>
+    <w:lsdException w:name="Medium Grid 2 Accent 2" w:semiHidden="0" w:uiPriority="68" w:unhideWhenUsed="0"/>
+    <w:lsdException w:name="Medium Grid 3 Accent 2" w:semiHidden="0" w:uiPriority="69" w:unhideWhenUsed="0"/>
+    <w:lsdException w:name="Dark List Accent 2" w:semiHidden="0" w:uiPriority="70" w:unhideWhenUsed="0"/>
+    <w:lsdException w:name="Colorful Shading Accent 2" w:semiHidden="0" w:uiPriority="71" w:unhideWhenUsed="0"/>
+    <w:lsdException w:name="Colorful List Accent 2" w:semiHidden="0" w:uiPriority="72" w:unhideWhenUsed="0"/>
+    <w:lsdException w:name="Colorful Grid Accent 2" w:semiHidden="0" w:uiPriority="73" w:unhideWhenUsed="0"/>
+    <w:lsdException w:name="Light Shading Accent 3" w:semiHidden="0" w:uiPriority="60" w:unhideWhenUsed="0"/>
+    <w:lsdException w:name="Light List Accent 3" w:semiHidden="0" w:uiPriority="61" w:unhideWhenUsed="0"/>
+    <w:lsdException w:name="Light Grid Accent 3" w:semiHidden="0" w:uiPriority="62" w:unhideWhenUsed="0"/>
+    <w:lsdException w:name="Medium Shading 1 Accent 3" w:semiHidden="0" w:uiPriority="63" w:unhideWhenUsed="0"/>
+    <w:lsdException w:name="Medium Shading 2 Accent 3" w:semiHidden="0" w:uiPriority="64" w:unhideWhenUsed="0"/>
+    <w:lsdException w:name="Medium List 1 Accent 3" w:semiHidden="0" w:uiPriority="65" w:unhideWhenUsed="0"/>
+    <w:lsdException w:name="Medium List 2 Accent 3" w:semiHidden="0" w:uiPriority="66" w:unhideWhenUsed="0"/>
+    <w:lsdException w:name="Medium Grid 1 Accent 3" w:semiHidden="0" w:uiPriority="67" w:unhideWhenUsed="0"/>
+    <w:lsdException w:name="Medium Grid 2 Accent 3" w:semiHidden="0" w:uiPriority="68" w:unhideWhenUsed="0"/>
+    <w:lsdException w:name="Medium Grid 3 Accent 3" w:semiHidden="0" w:uiPriority="69" w:unhideWhenUsed="0"/>
+    <w:lsdException w:name="Dark List Accent 3" w:semiHidden="0" w:uiPriority="70" w:unhideWhenUsed="0"/>
+    <w:lsdException w:name="Colorful Shading Accent 3" w:semiHidden="0" w:uiPriority="71" w:unhideWhenUsed="0"/>
+    <w:lsdException w:name="Colorful List Accent 3" w:semiHidden="0" w:uiPriority="72" w:unhideWhenUsed="0"/>
+    <w:lsdException w:name="Colorful Grid Accent 3" w:semiHidden="0" w:uiPriority="73" w:unhideWhenUsed="0"/>
+    <w:lsdException w:name="Light Shading Accent 4" w:semiHidden="0" w:uiPriority="60" w:unhideWhenUsed="0"/>
+    <w:lsdException w:name="Light List Accent 4" w:semiHidden="0" w:uiPriority="61" w:unhideWhenUsed="0"/>
+    <w:lsdException w:name="Light Grid Accent 4" w:semiHidden="0" w:uiPriority="62" w:unhideWhenUsed="0"/>
+    <w:lsdException w:name="Medium Shading 1 Accent 4" w:semiHidden="0" w:uiPriority="63" w:unhideWhenUsed="0"/>
+    <w:lsdException w:name="Medium Shading 2 Accent 4" w:semiHidden="0" w:uiPriority="64" w:unhideWhenUsed="0"/>
+    <w:lsdException w:name="Medium List 1 Accent 4" w:semiHidden="0" w:uiPriority="65" w:unhideWhenUsed="0"/>
+    <w:lsdException w:name="Medium List 2 Accent 4" w:semiHidden="0" w:uiPriority="66" w:unhideWhenUsed="0"/>
+    <w:lsdException w:name="Medium Grid 1 Accent 4" w:semiHidden="0" w:uiPriority="67" w:unhideWhenUsed="0"/>
+    <w:lsdException w:name="Medium Grid 2 Accent 4" w:semiHidden="0" w:uiPriority="68" w:unhideWhenUsed="0"/>
+    <w:lsdException w:name="Medium Grid 3 Accent 4" w:semiHidden="0" w:uiPriority="69" w:unhideWhenUsed="0"/>
+    <w:lsdException w:name="Dark List Accent 4" w:semiHidden="0" w:uiPriority="70" w:unhideWhenUsed="0"/>
+    <w:lsdException w:name="Colorful Shading Accent 4" w:semiHidden="0" w:uiPriority="71" w:unhideWhenUsed="0"/>
+    <w:lsdException w:name="Colorful List Accent 4" w:semiHidden="0" w:uiPriority="72" w:unhideWhenUsed="0"/>
+    <w:lsdException w:name="Colorful Grid Accent 4" w:semiHidden="0" w:uiPriority="73" w:unhideWhenUsed="0"/>
+    <w:lsdException w:name="Light Shading Accent 5" w:semiHidden="0" w:uiPriority="60" w:unhideWhenUsed="0"/>
+    <w:lsdException w:name="Light List Accent 5" w:semiHidden="0" w:uiPriority="61" w:unhideWhenUsed="0"/>
+    <w:lsdException w:name="Light Grid Accent 5" w:semiHidden="0" w:uiPriority="62" w:unhideWhenUsed="0"/>
+    <w:lsdException w:name="Medium Shading 1 Accent 5" w:semiHidden="0" w:uiPriority="63" w:unhideWhenUsed="0"/>
+    <w:lsdException w:name="Medium Shading 2 Accent 5" w:semiHidden="0" w:uiPriority="64" w:unhideWhenUsed="0"/>
+    <w:lsdException w:name="Medium List 1 Accent 5" w:semiHidden="0" w:uiPriority="65" w:unhideWhenUsed="0"/>
+    <w:lsdException w:name="Medium List 2 Accent 5" w:semiHidden="0" w:uiPriority="66" w:unhideWhenUsed="0"/>
+    <w:lsdException w:name="Medium Grid 1 Accent 5" w:semiHidden="0" w:uiPriority="67" w:unhideWhenUsed="0"/>
+    <w:lsdException w:name="Medium Grid 2 Accent 5" w:semiHidden="0" w:uiPriority="68" w:unhideWhenUsed="0"/>
+    <w:lsdException w:name="Medium Grid 3 Accent 5" w:semiHidden="0" w:uiPriority="69" w:unhideWhenUsed="0"/>
+    <w:lsdException w:name="Dark List Accent 5" w:semiHidden="0" w:uiPriority="70" w:unhideWhenUsed="0"/>
+    <w:lsdException w:name="Colorful Shading Accent 5" w:semiHidden="0" w:uiPriority="71" w:unhideWhenUsed="0"/>
+    <w:lsdException w:name="Colorful List Accent 5" w:semiHidden="0" w:uiPriority="72" w:unhideWhenUsed="0"/>
+    <w:lsdException w:name="Colorful Grid Accent 5" w:semiHidden="0" w:uiPriority="73" w:unhideWhenUsed="0"/>
+    <w:lsdException w:name="Light Shading Accent 6" w:semiHidden="0" w:uiPriority="60" w:unhideWhenUsed="0"/>
+    <w:lsdException w:name="Light List Accent 6" w:semiHidden="0" w:uiPriority="61" w:unhideWhenUsed="0"/>
+    <w:lsdException w:name="Light Grid Accent 6" w:semiHidden="0" w:uiPriority="62" w:unhideWhenUsed="0"/>
+    <w:lsdException w:name="Medium Shading 1 Accent 6" w:semiHidden="0" w:uiPriority="63" w:unhideWhenUsed="0"/>
+    <w:lsdException w:name="Medium Shading 2 Accent 6" w:semiHidden="0" w:uiPriority="64" w:unhideWhenUsed="0"/>
+    <w:lsdException w:name="Medium List 1 Accent 6" w:semiHidden="0" w:uiPriority="65" w:unhideWhenUsed="0"/>
+    <w:lsdException w:name="Medium List 2 Accent 6" w:semiHidden="0" w:uiPriority="66" w:unhideWhenUsed="0"/>
+    <w:lsdException w:name="Medium Grid 1 Accent 6" w:semiHidden="0" w:uiPriority="67" w:unhideWhenUsed="0"/>
+    <w:lsdException w:name="Medium Grid 2 Accent 6" w:semiHidden="0" w:uiPriority="68" w:unhideWhenUsed="0"/>
+    <w:lsdException w:name="Medium Grid 3 Accent 6" w:semiHidden="0" w:uiPriority="69" w:unhideWhenUsed="0"/>
+    <w:lsdException w:name="Dark List Accent 6" w:semiHidden="0" w:uiPriority="70" w:unhideWhenUsed="0"/>
+    <w:lsdException w:name="Colorful Shading Accent 6" w:semiHidden="0" w:uiPriority="71" w:unhideWhenUsed="0"/>
+    <w:lsdException w:name="Colorful List Accent 6" w:semiHidden="0" w:uiPriority="72" w:unhideWhenUsed="0"/>
+    <w:lsdException w:name="Colorful Grid Accent 6" w:semiHidden="0" w:uiPriority="73" w:unhideWhenUsed="0"/>
+    <w:lsdException w:name="Subtle Emphasis" w:semiHidden="0" w:uiPriority="19" w:unhideWhenUsed="0" w:qFormat="1"/>
+    <w:lsdException w:name="Intense Emphasis" w:semiHidden="0" w:uiPriority="21" w:unhideWhenUsed="0" w:qFormat="1"/>
+    <w:lsdException w:name="Subtle Reference" w:semiHidden="0" w:uiPriority="31" w:unhideWhenUsed="0" w:qFormat="1"/>
+    <w:lsdException w:name="Intense Reference" w:semiHidden="0" w:uiPriority="32" w:unhideWhenUsed="0" w:qFormat="1"/>
+    <w:lsdException w:name="Book Title" w:semiHidden="0" w:uiPriority="33" w:unhideWhenUsed="0" w:qFormat="1"/>
+    <w:lsdException w:name="Bibliography" w:uiPriority="37"/>
+    <w:lsdException w:name="TOC Heading" w:uiPriority="39" w:qFormat="1"/>
+  </w:latentStyles>
+  <w:style w:type="paragraph" w:default="1" w:styleId="Standaard">
+    <w:name w:val="Normal"/>
+    <w:qFormat/>
+  </w:style>
+  <w:style w:type="paragraph" w:styleId="Kop1">
+    <w:name w:val="heading 1"/>
+    <w:basedOn w:val="Standaard"/>
+    <w:next w:val="Standaard"/>
+    <w:link w:val="Kop1Char"/>
+    <w:uiPriority w:val="9"/>
+    <w:qFormat/>
+    <w:rsid w:val="00D31AFB"/>
+    <w:pPr>
+      <w:keepNext/>
+      <w:keepLines/>
+      <w:spacing w:before="480" w:after="0"/>
+      <w:outlineLvl w:val="0"/>
+    </w:pPr>
+    <w:rPr>
+      <w:rFonts w:asciiTheme="majorHAnsi" w:eastAsiaTheme="majorEastAsia" w:hAnsiTheme="majorHAnsi" w:cstheme="majorBidi"/>
+      <w:b/>
+      <w:bCs/>
+      <w:color w:val="365F91" w:themeColor="accent1" w:themeShade="BF"/>
+      <w:sz w:val="28"/>
+      <w:szCs w:val="28"/>
+    </w:rPr>
+  </w:style>
+  <w:style w:type="paragraph" w:styleId="Kop2">
+    <w:name w:val="heading 2"/>
+    <w:basedOn w:val="Standaard"/>
+    <w:next w:val="Standaard"/>
+    <w:link w:val="Kop2Char"/>
+    <w:uiPriority w:val="9"/>
+    <w:unhideWhenUsed/>
+    <w:qFormat/>
+    <w:rsid w:val="001241D3"/>
+    <w:pPr>
+      <w:keepNext/>
+      <w:keepLines/>
+      <w:spacing w:before="40" w:after="0"/>
+      <w:outlineLvl w:val="1"/>
+    </w:pPr>
+    <w:rPr>
+      <w:rFonts w:asciiTheme="majorHAnsi" w:eastAsiaTheme="majorEastAsia" w:hAnsiTheme="majorHAnsi" w:cstheme="majorBidi"/>
+      <w:color w:val="365F91" w:themeColor="accent1" w:themeShade="BF"/>
+      <w:sz w:val="26"/>
+      <w:szCs w:val="26"/>
+    </w:rPr>
+  </w:style>
+  <w:style w:type="character" w:default="1" w:styleId="Standaardalinea-lettertype">
+    <w:name w:val="Default Paragraph Font"/>
+    <w:uiPriority w:val="1"/>
+    <w:semiHidden/>
+    <w:unhideWhenUsed/>
+  </w:style>
+  <w:style w:type="table" w:default="1" w:styleId="Standaardtabel">
+    <w:name w:val="Normal Table"/>
+    <w:uiPriority w:val="99"/>
+    <w:semiHidden/>
+    <w:unhideWhenUsed/>
+    <w:tblPr>
+      <w:tblInd w:w="0" w:type="dxa"/>
+      <w:tblCellMar>
+        <w:top w:w="0" w:type="dxa"/>
+        <w:left w:w="108" w:type="dxa"/>
+        <w:bottom w:w="0" w:type="dxa"/>
+        <w:right w:w="108" w:type="dxa"/>
+      </w:tblCellMar>
+    </w:tblPr>
+  </w:style>
+  <w:style w:type="numbering" w:default="1" w:styleId="Geenlijst">
+    <w:name w:val="No List"/>
+    <w:uiPriority w:val="99"/>
+    <w:semiHidden/>
+    <w:unhideWhenUsed/>
+  </w:style>
+  <w:style w:type="paragraph" w:styleId="Geenafstand">
+    <w:name w:val="No Spacing"/>
+    <w:uiPriority w:val="1"/>
+    <w:qFormat/>
+    <w:rsid w:val="001E680B"/>
+    <w:pPr>
+      <w:spacing w:after="0" w:line="240" w:lineRule="auto"/>
+    </w:pPr>
+  </w:style>
+  <w:style w:type="character" w:customStyle="1" w:styleId="Kop1Char">
+    <w:name w:val="Kop 1 Char"/>
+    <w:basedOn w:val="Standaardalinea-lettertype"/>
+    <w:link w:val="Kop1"/>
+    <w:uiPriority w:val="9"/>
+    <w:rsid w:val="00D31AFB"/>
+    <w:rPr>
+      <w:rFonts w:asciiTheme="majorHAnsi" w:eastAsiaTheme="majorEastAsia" w:hAnsiTheme="majorHAnsi" w:cstheme="majorBidi"/>
+      <w:b/>
+      <w:bCs/>
+      <w:color w:val="365F91" w:themeColor="accent1" w:themeShade="BF"/>
+      <w:sz w:val="28"/>
+      <w:szCs w:val="28"/>
+    </w:rPr>
+  </w:style>
+  <w:style w:type="character" w:styleId="Hyperlink">
+    <w:name w:val="Hyperlink"/>
+    <w:basedOn w:val="Standaardalinea-lettertype"/>
+    <w:uiPriority w:val="99"/>
+    <w:unhideWhenUsed/>
+    <w:rsid w:val="00F84AA8"/>
+    <w:rPr>
+      <w:color w:val="0000FF"/>
+      <w:u w:val="single"/>
+    </w:rPr>
+  </w:style>
+  <w:style w:type="paragraph" w:styleId="Ballontekst">
+    <w:name w:val="Balloon Text"/>
+    <w:basedOn w:val="Standaard"/>
+    <w:link w:val="BallontekstChar"/>
+    <w:uiPriority w:val="99"/>
+    <w:semiHidden/>
+    <w:unhideWhenUsed/>
+    <w:rsid w:val="00F84AA8"/>
+    <w:pPr>
+      <w:spacing w:after="0" w:line="240" w:lineRule="auto"/>
+    </w:pPr>
+    <w:rPr>
+      <w:rFonts w:ascii="Tahoma" w:hAnsi="Tahoma" w:cs="Tahoma"/>
+      <w:sz w:val="16"/>
+      <w:szCs w:val="16"/>
+    </w:rPr>
+  </w:style>
+  <w:style w:type="character" w:customStyle="1" w:styleId="BallontekstChar">
+    <w:name w:val="Ballontekst Char"/>
+    <w:basedOn w:val="Standaardalinea-lettertype"/>
+    <w:link w:val="Ballontekst"/>
+    <w:uiPriority w:val="99"/>
+    <w:semiHidden/>
+    <w:rsid w:val="00F84AA8"/>
+    <w:rPr>
+      <w:rFonts w:ascii="Tahoma" w:hAnsi="Tahoma" w:cs="Tahoma"/>
+      <w:sz w:val="16"/>
+      <w:szCs w:val="16"/>
+    </w:rPr>
+  </w:style>
+  <w:style w:type="paragraph" w:styleId="Lijstalinea">
+    <w:name w:val="List Paragraph"/>
+    <w:basedOn w:val="Standaard"/>
+    <w:uiPriority w:val="34"/>
+    <w:qFormat/>
+    <w:rsid w:val="007B4D1A"/>
+    <w:pPr>
+      <w:spacing w:after="160" w:line="256" w:lineRule="auto"/>
+      <w:ind w:left="720"/>
+      <w:contextualSpacing/>
+    </w:pPr>
+  </w:style>
+  <w:style w:type="table" w:styleId="Gemiddeldraster3-accent6">
+    <w:name w:val="Medium Grid 3 Accent 6"/>
+    <w:basedOn w:val="Standaardtabel"/>
+    <w:uiPriority w:val="69"/>
+    <w:rsid w:val="007B4D1A"/>
+    <w:pPr>
+      <w:spacing w:after="0" w:line="240" w:lineRule="auto"/>
+    </w:pPr>
+    <w:tblPr>
+      <w:tblStyleRowBandSize w:val="1"/>
+      <w:tblStyleColBandSize w:val="1"/>
+      <w:tblInd w:w="0" w:type="nil"/>
+      <w:tblBorders>
+        <w:top w:val="single" w:sz="8" w:space="0" w:color="FFFFFF" w:themeColor="background1"/>
+        <w:left w:val="single" w:sz="8" w:space="0" w:color="FFFFFF" w:themeColor="background1"/>
+        <w:bottom w:val="single" w:sz="8" w:space="0" w:color="FFFFFF" w:themeColor="background1"/>
+        <w:right w:val="single" w:sz="8" w:space="0" w:color="FFFFFF" w:themeColor="background1"/>
+        <w:insideH w:val="single" w:sz="6" w:space="0" w:color="FFFFFF" w:themeColor="background1"/>
+        <w:insideV w:val="single" w:sz="6" w:space="0" w:color="FFFFFF" w:themeColor="background1"/>
+      </w:tblBorders>
+    </w:tblPr>
+    <w:tcPr>
+      <w:shd w:val="clear" w:color="auto" w:fill="FDE4D0" w:themeFill="accent6" w:themeFillTint="3F"/>
+    </w:tcPr>
+    <w:tblStylePr w:type="firstRow">
+      <w:rPr>
+        <w:b/>
+        <w:bCs/>
+        <w:i w:val="0"/>
+        <w:iCs w:val="0"/>
+        <w:color w:val="FFFFFF" w:themeColor="background1"/>
+      </w:rPr>
+      <w:tblPr/>
+      <w:tcPr>
+        <w:tcBorders>
+          <w:top w:val="single" w:sz="8" w:space="0" w:color="FFFFFF" w:themeColor="background1"/>
+          <w:left w:val="single" w:sz="8" w:space="0" w:color="FFFFFF" w:themeColor="background1"/>
+          <w:bottom w:val="single" w:sz="24" w:space="0" w:color="FFFFFF" w:themeColor="background1"/>
+          <w:right w:val="single" w:sz="8" w:space="0" w:color="FFFFFF" w:themeColor="background1"/>
+          <w:insideH w:val="nil"/>
+          <w:insideV w:val="single" w:sz="8" w:space="0" w:color="FFFFFF" w:themeColor="background1"/>
+        </w:tcBorders>
+        <w:shd w:val="clear" w:color="auto" w:fill="F79646" w:themeFill="accent6"/>
+      </w:tcPr>
+    </w:tblStylePr>
+    <w:tblStylePr w:type="lastRow">
+      <w:rPr>
+        <w:b/>
+        <w:bCs/>
+        <w:i w:val="0"/>
+        <w:iCs w:val="0"/>
+        <w:color w:val="FFFFFF" w:themeColor="background1"/>
+      </w:rPr>
+      <w:tblPr/>
+      <w:tcPr>
+        <w:tcBorders>
+          <w:top w:val="single" w:sz="24" w:space="0" w:color="FFFFFF" w:themeColor="background1"/>
+          <w:left w:val="single" w:sz="8" w:space="0" w:color="FFFFFF" w:themeColor="background1"/>
+          <w:bottom w:val="single" w:sz="8" w:space="0" w:color="FFFFFF" w:themeColor="background1"/>
+          <w:right w:val="single" w:sz="8" w:space="0" w:color="FFFFFF" w:themeColor="background1"/>
+          <w:insideH w:val="nil"/>
+          <w:insideV w:val="single" w:sz="8" w:space="0" w:color="FFFFFF" w:themeColor="background1"/>
+        </w:tcBorders>
+        <w:shd w:val="clear" w:color="auto" w:fill="F79646" w:themeFill="accent6"/>
+      </w:tcPr>
+    </w:tblStylePr>
+    <w:tblStylePr w:type="firstCol">
+      <w:rPr>
+        <w:b/>
+        <w:bCs/>
+        <w:i w:val="0"/>
+        <w:iCs w:val="0"/>
+        <w:color w:val="FFFFFF" w:themeColor="background1"/>
+      </w:rPr>
+      <w:tblPr/>
+      <w:tcPr>
+        <w:tcBorders>
+          <w:left w:val="single" w:sz="8" w:space="0" w:color="FFFFFF" w:themeColor="background1"/>
+          <w:right w:val="single" w:sz="24" w:space="0" w:color="FFFFFF" w:themeColor="background1"/>
+          <w:insideH w:val="nil"/>
+          <w:insideV w:val="nil"/>
+        </w:tcBorders>
+        <w:shd w:val="clear" w:color="auto" w:fill="F79646" w:themeFill="accent6"/>
+      </w:tcPr>
+    </w:tblStylePr>
+    <w:tblStylePr w:type="lastCol">
+      <w:rPr>
+        <w:b/>
+        <w:bCs/>
+        <w:i w:val="0"/>
+        <w:iCs w:val="0"/>
+        <w:color w:val="FFFFFF" w:themeColor="background1"/>
+      </w:rPr>
+      <w:tblPr/>
+      <w:tcPr>
+        <w:tcBorders>
+          <w:top w:val="nil"/>
+          <w:left w:val="single" w:sz="24" w:space="0" w:color="FFFFFF" w:themeColor="background1"/>
+          <w:bottom w:val="nil"/>
+          <w:right w:val="nil"/>
+          <w:insideH w:val="nil"/>
+          <w:insideV w:val="nil"/>
+        </w:tcBorders>
+        <w:shd w:val="clear" w:color="auto" w:fill="F79646" w:themeFill="accent6"/>
+      </w:tcPr>
+    </w:tblStylePr>
+    <w:tblStylePr w:type="band1Vert">
+      <w:tblPr/>
+      <w:tcPr>
+        <w:tcBorders>
+          <w:top w:val="single" w:sz="8" w:space="0" w:color="FFFFFF" w:themeColor="background1"/>
+          <w:left w:val="single" w:sz="8" w:space="0" w:color="FFFFFF" w:themeColor="background1"/>
+          <w:bottom w:val="single" w:sz="8" w:space="0" w:color="FFFFFF" w:themeColor="background1"/>
+          <w:right w:val="single" w:sz="8" w:space="0" w:color="FFFFFF" w:themeColor="background1"/>
+          <w:insideH w:val="nil"/>
+          <w:insideV w:val="nil"/>
+        </w:tcBorders>
+        <w:shd w:val="clear" w:color="auto" w:fill="FBCAA2" w:themeFill="accent6" w:themeFillTint="7F"/>
+      </w:tcPr>
+    </w:tblStylePr>
+    <w:tblStylePr w:type="band1Horz">
+      <w:tblPr/>
+      <w:tcPr>
+        <w:tcBorders>
+          <w:top w:val="single" w:sz="8" w:space="0" w:color="FFFFFF" w:themeColor="background1"/>
+          <w:left w:val="single" w:sz="8" w:space="0" w:color="FFFFFF" w:themeColor="background1"/>
+          <w:bottom w:val="single" w:sz="8" w:space="0" w:color="FFFFFF" w:themeColor="background1"/>
+          <w:right w:val="single" w:sz="8" w:space="0" w:color="FFFFFF" w:themeColor="background1"/>
+          <w:insideH w:val="single" w:sz="8" w:space="0" w:color="FFFFFF" w:themeColor="background1"/>
+          <w:insideV w:val="single" w:sz="8" w:space="0" w:color="FFFFFF" w:themeColor="background1"/>
+        </w:tcBorders>
+        <w:shd w:val="clear" w:color="auto" w:fill="FBCAA2" w:themeFill="accent6" w:themeFillTint="7F"/>
+      </w:tcPr>
+    </w:tblStylePr>
+  </w:style>
+  <w:style w:type="table" w:customStyle="1" w:styleId="Rastertabel5donker-Accent61">
+    <w:name w:val="Rastertabel 5 donker - Accent 61"/>
+    <w:basedOn w:val="Standaardtabel"/>
+    <w:uiPriority w:val="50"/>
+    <w:rsid w:val="007B4D1A"/>
+    <w:pPr>
+      <w:spacing w:after="0" w:line="240" w:lineRule="auto"/>
+    </w:pPr>
+    <w:tblPr>
+      <w:tblStyleRowBandSize w:val="1"/>
+      <w:tblStyleColBandSize w:val="1"/>
+      <w:tblInd w:w="0" w:type="nil"/>
+      <w:tblBorders>
+        <w:top w:val="single" w:sz="4" w:space="0" w:color="FFFFFF" w:themeColor="background1"/>
+        <w:left w:val="single" w:sz="4" w:space="0" w:color="FFFFFF" w:themeColor="background1"/>
+        <w:bottom w:val="single" w:sz="4" w:space="0" w:color="FFFFFF" w:themeColor="background1"/>
+        <w:right w:val="single" w:sz="4" w:space="0" w:color="FFFFFF" w:themeColor="background1"/>
+        <w:insideH w:val="single" w:sz="4" w:space="0" w:color="FFFFFF" w:themeColor="background1"/>
+        <w:insideV w:val="single" w:sz="4" w:space="0" w:color="FFFFFF" w:themeColor="background1"/>
+      </w:tblBorders>
+    </w:tblPr>
+    <w:tcPr>
+      <w:shd w:val="clear" w:color="auto" w:fill="FDE9D9" w:themeFill="accent6" w:themeFillTint="33"/>
+    </w:tcPr>
+    <w:tblStylePr w:type="firstRow">
+      <w:rPr>
+        <w:b/>
+        <w:bCs/>
+        <w:color w:val="FFFFFF" w:themeColor="background1"/>
+      </w:rPr>
+      <w:tblPr/>
+      <w:tcPr>
+        <w:tcBorders>
+          <w:top w:val="single" w:sz="4" w:space="0" w:color="FFFFFF" w:themeColor="background1"/>
+          <w:left w:val="single" w:sz="4" w:space="0" w:color="FFFFFF" w:themeColor="background1"/>
+          <w:right w:val="single" w:sz="4" w:space="0" w:color="FFFFFF" w:themeColor="background1"/>
+          <w:insideH w:val="nil"/>
+          <w:insideV w:val="nil"/>
+        </w:tcBorders>
+        <w:shd w:val="clear" w:color="auto" w:fill="F79646" w:themeFill="accent6"/>
+      </w:tcPr>
+    </w:tblStylePr>
+    <w:tblStylePr w:type="lastRow">
+      <w:rPr>
+        <w:b/>
+        <w:bCs/>
+        <w:color w:val="FFFFFF" w:themeColor="background1"/>
+      </w:rPr>
+      <w:tblPr/>
+      <w:tcPr>
+        <w:tcBorders>
+          <w:left w:val="single" w:sz="4" w:space="0" w:color="FFFFFF" w:themeColor="background1"/>
+          <w:bottom w:val="single" w:sz="4" w:space="0" w:color="FFFFFF" w:themeColor="background1"/>
+          <w:right w:val="single" w:sz="4" w:space="0" w:color="FFFFFF" w:themeColor="background1"/>
+          <w:insideH w:val="nil"/>
+          <w:insideV w:val="nil"/>
+        </w:tcBorders>
+        <w:shd w:val="clear" w:color="auto" w:fill="F79646" w:themeFill="accent6"/>
+      </w:tcPr>
+    </w:tblStylePr>
+    <w:tblStylePr w:type="firstCol">
+      <w:rPr>
+        <w:b/>
+        <w:bCs/>
+        <w:color w:val="FFFFFF" w:themeColor="background1"/>
+      </w:rPr>
+      <w:tblPr/>
+      <w:tcPr>
+        <w:tcBorders>
+          <w:top w:val="single" w:sz="4" w:space="0" w:color="FFFFFF" w:themeColor="background1"/>
+          <w:left w:val="single" w:sz="4" w:space="0" w:color="FFFFFF" w:themeColor="background1"/>
+          <w:bottom w:val="single" w:sz="4" w:space="0" w:color="FFFFFF" w:themeColor="background1"/>
+          <w:insideV w:val="nil"/>
+        </w:tcBorders>
+        <w:shd w:val="clear" w:color="auto" w:fill="F79646" w:themeFill="accent6"/>
+      </w:tcPr>
+    </w:tblStylePr>
+    <w:tblStylePr w:type="lastCol">
+      <w:rPr>
+        <w:b/>
+        <w:bCs/>
+        <w:color w:val="FFFFFF" w:themeColor="background1"/>
+      </w:rPr>
+      <w:tblPr/>
+      <w:tcPr>
+        <w:tcBorders>
+          <w:top w:val="single" w:sz="4" w:space="0" w:color="FFFFFF" w:themeColor="background1"/>
+          <w:bottom w:val="single" w:sz="4" w:space="0" w:color="FFFFFF" w:themeColor="background1"/>
+          <w:right w:val="single" w:sz="4" w:space="0" w:color="FFFFFF" w:themeColor="background1"/>
+          <w:insideV w:val="nil"/>
+        </w:tcBorders>
+        <w:shd w:val="clear" w:color="auto" w:fill="F79646" w:themeFill="accent6"/>
+      </w:tcPr>
+    </w:tblStylePr>
+    <w:tblStylePr w:type="band1Vert">
+      <w:tblPr/>
+      <w:tcPr>
+        <w:shd w:val="clear" w:color="auto" w:fill="FBD4B4" w:themeFill="accent6" w:themeFillTint="66"/>
+      </w:tcPr>
+    </w:tblStylePr>
+    <w:tblStylePr w:type="band1Horz">
+      <w:tblPr/>
+      <w:tcPr>
+        <w:shd w:val="clear" w:color="auto" w:fill="FBD4B4" w:themeFill="accent6" w:themeFillTint="66"/>
+      </w:tcPr>
+    </w:tblStylePr>
+  </w:style>
+  <w:style w:type="table" w:styleId="Gemiddeldraster3-accent3">
+    <w:name w:val="Medium Grid 3 Accent 3"/>
+    <w:basedOn w:val="Standaardtabel"/>
+    <w:uiPriority w:val="69"/>
+    <w:rsid w:val="007B4D1A"/>
+    <w:pPr>
+      <w:spacing w:after="0" w:line="240" w:lineRule="auto"/>
+    </w:pPr>
+    <w:tblPr>
+      <w:tblStyleRowBandSize w:val="1"/>
+      <w:tblStyleColBandSize w:val="1"/>
+      <w:tblBorders>
+        <w:top w:val="single" w:sz="8" w:space="0" w:color="FFFFFF" w:themeColor="background1"/>
+        <w:left w:val="single" w:sz="8" w:space="0" w:color="FFFFFF" w:themeColor="background1"/>
+        <w:bottom w:val="single" w:sz="8" w:space="0" w:color="FFFFFF" w:themeColor="background1"/>
+        <w:right w:val="single" w:sz="8" w:space="0" w:color="FFFFFF" w:themeColor="background1"/>
+        <w:insideH w:val="single" w:sz="6" w:space="0" w:color="FFFFFF" w:themeColor="background1"/>
+        <w:insideV w:val="single" w:sz="6" w:space="0" w:color="FFFFFF" w:themeColor="background1"/>
+      </w:tblBorders>
+    </w:tblPr>
+    <w:tcPr>
+      <w:shd w:val="clear" w:color="auto" w:fill="E6EED5" w:themeFill="accent3" w:themeFillTint="3F"/>
+    </w:tcPr>
+    <w:tblStylePr w:type="firstRow">
+      <w:rPr>
+        <w:b/>
+        <w:bCs/>
+        <w:i w:val="0"/>
+        <w:iCs w:val="0"/>
+        <w:color w:val="FFFFFF" w:themeColor="background1"/>
+      </w:rPr>
+      <w:tblPr/>
+      <w:tcPr>
+        <w:tcBorders>
+          <w:top w:val="single" w:sz="8" w:space="0" w:color="FFFFFF" w:themeColor="background1"/>
+          <w:left w:val="single" w:sz="8" w:space="0" w:color="FFFFFF" w:themeColor="background1"/>
+          <w:bottom w:val="single" w:sz="24" w:space="0" w:color="FFFFFF" w:themeColor="background1"/>
+          <w:right w:val="single" w:sz="8" w:space="0" w:color="FFFFFF" w:themeColor="background1"/>
+          <w:insideH w:val="nil"/>
+          <w:insideV w:val="single" w:sz="8" w:space="0" w:color="FFFFFF" w:themeColor="background1"/>
+        </w:tcBorders>
+        <w:shd w:val="clear" w:color="auto" w:fill="9BBB59" w:themeFill="accent3"/>
+      </w:tcPr>
+    </w:tblStylePr>
+    <w:tblStylePr w:type="lastRow">
+      <w:rPr>
+        <w:b/>
+        <w:bCs/>
+        <w:i w:val="0"/>
+        <w:iCs w:val="0"/>
+        <w:color w:val="FFFFFF" w:themeColor="background1"/>
+      </w:rPr>
+      <w:tblPr/>
+      <w:tcPr>
+        <w:tcBorders>
+          <w:top w:val="single" w:sz="24" w:space="0" w:color="FFFFFF" w:themeColor="background1"/>
+          <w:left w:val="single" w:sz="8" w:space="0" w:color="FFFFFF" w:themeColor="background1"/>
+          <w:bottom w:val="single" w:sz="8" w:space="0" w:color="FFFFFF" w:themeColor="background1"/>
+          <w:right w:val="single" w:sz="8" w:space="0" w:color="FFFFFF" w:themeColor="background1"/>
+          <w:insideH w:val="nil"/>
+          <w:insideV w:val="single" w:sz="8" w:space="0" w:color="FFFFFF" w:themeColor="background1"/>
+        </w:tcBorders>
+        <w:shd w:val="clear" w:color="auto" w:fill="9BBB59" w:themeFill="accent3"/>
+      </w:tcPr>
+    </w:tblStylePr>
+    <w:tblStylePr w:type="firstCol">
+      <w:rPr>
+        <w:b/>
+        <w:bCs/>
+        <w:i w:val="0"/>
+        <w:iCs w:val="0"/>
+        <w:color w:val="FFFFFF" w:themeColor="background1"/>
+      </w:rPr>
+      <w:tblPr/>
+      <w:tcPr>
+        <w:tcBorders>
+          <w:left w:val="single" w:sz="8" w:space="0" w:color="FFFFFF" w:themeColor="background1"/>
+          <w:right w:val="single" w:sz="24" w:space="0" w:color="FFFFFF" w:themeColor="background1"/>
+          <w:insideH w:val="nil"/>
+          <w:insideV w:val="nil"/>
+        </w:tcBorders>
+        <w:shd w:val="clear" w:color="auto" w:fill="9BBB59" w:themeFill="accent3"/>
+      </w:tcPr>
+    </w:tblStylePr>
+    <w:tblStylePr w:type="lastCol">
+      <w:rPr>
+        <w:b/>
+        <w:bCs/>
+        <w:i w:val="0"/>
+        <w:iCs w:val="0"/>
+        <w:color w:val="FFFFFF" w:themeColor="background1"/>
+      </w:rPr>
+      <w:tblPr/>
+      <w:tcPr>
+        <w:tcBorders>
+          <w:top w:val="nil"/>
+          <w:left w:val="single" w:sz="24" w:space="0" w:color="FFFFFF" w:themeColor="background1"/>
+          <w:bottom w:val="nil"/>
+          <w:right w:val="nil"/>
+          <w:insideH w:val="nil"/>
+          <w:insideV w:val="nil"/>
+        </w:tcBorders>
+        <w:shd w:val="clear" w:color="auto" w:fill="9BBB59" w:themeFill="accent3"/>
+      </w:tcPr>
+    </w:tblStylePr>
+    <w:tblStylePr w:type="band1Vert">
+      <w:tblPr/>
+      <w:tcPr>
+        <w:tcBorders>
+          <w:top w:val="single" w:sz="8" w:space="0" w:color="FFFFFF" w:themeColor="background1"/>
+          <w:left w:val="single" w:sz="8" w:space="0" w:color="FFFFFF" w:themeColor="background1"/>
+          <w:bottom w:val="single" w:sz="8" w:space="0" w:color="FFFFFF" w:themeColor="background1"/>
+          <w:right w:val="single" w:sz="8" w:space="0" w:color="FFFFFF" w:themeColor="background1"/>
+          <w:insideH w:val="nil"/>
+          <w:insideV w:val="nil"/>
+        </w:tcBorders>
+        <w:shd w:val="clear" w:color="auto" w:fill="CDDDAC" w:themeFill="accent3" w:themeFillTint="7F"/>
+      </w:tcPr>
+    </w:tblStylePr>
+    <w:tblStylePr w:type="band1Horz">
+      <w:tblPr/>
+      <w:tcPr>
+        <w:tcBorders>
+          <w:top w:val="single" w:sz="8" w:space="0" w:color="FFFFFF" w:themeColor="background1"/>
+          <w:left w:val="single" w:sz="8" w:space="0" w:color="FFFFFF" w:themeColor="background1"/>
+          <w:bottom w:val="single" w:sz="8" w:space="0" w:color="FFFFFF" w:themeColor="background1"/>
+          <w:right w:val="single" w:sz="8" w:space="0" w:color="FFFFFF" w:themeColor="background1"/>
+          <w:insideH w:val="single" w:sz="8" w:space="0" w:color="FFFFFF" w:themeColor="background1"/>
+          <w:insideV w:val="single" w:sz="8" w:space="0" w:color="FFFFFF" w:themeColor="background1"/>
+        </w:tcBorders>
+        <w:shd w:val="clear" w:color="auto" w:fill="CDDDAC" w:themeFill="accent3" w:themeFillTint="7F"/>
+      </w:tcPr>
+    </w:tblStylePr>
+  </w:style>
+  <w:style w:type="paragraph" w:styleId="Koptekst">
+    <w:name w:val="header"/>
+    <w:basedOn w:val="Standaard"/>
+    <w:link w:val="KoptekstChar"/>
+    <w:uiPriority w:val="99"/>
+    <w:unhideWhenUsed/>
+    <w:rsid w:val="002D4441"/>
+    <w:pPr>
+      <w:tabs>
+        <w:tab w:val="center" w:pos="4536"/>
+        <w:tab w:val="right" w:pos="9072"/>
+      </w:tabs>
+      <w:spacing w:after="0" w:line="240" w:lineRule="auto"/>
+    </w:pPr>
+  </w:style>
+  <w:style w:type="character" w:customStyle="1" w:styleId="KoptekstChar">
+    <w:name w:val="Koptekst Char"/>
+    <w:basedOn w:val="Standaardalinea-lettertype"/>
+    <w:link w:val="Koptekst"/>
+    <w:uiPriority w:val="99"/>
+    <w:rsid w:val="002D4441"/>
+  </w:style>
+  <w:style w:type="paragraph" w:styleId="Voettekst">
+    <w:name w:val="footer"/>
+    <w:basedOn w:val="Standaard"/>
+    <w:link w:val="VoettekstChar"/>
+    <w:uiPriority w:val="99"/>
+    <w:unhideWhenUsed/>
+    <w:rsid w:val="002D4441"/>
+    <w:pPr>
+      <w:tabs>
+        <w:tab w:val="center" w:pos="4536"/>
+        <w:tab w:val="right" w:pos="9072"/>
+      </w:tabs>
+      <w:spacing w:after="0" w:line="240" w:lineRule="auto"/>
+    </w:pPr>
+  </w:style>
+  <w:style w:type="character" w:customStyle="1" w:styleId="VoettekstChar">
+    <w:name w:val="Voettekst Char"/>
+    <w:basedOn w:val="Standaardalinea-lettertype"/>
+    <w:link w:val="Voettekst"/>
+    <w:uiPriority w:val="99"/>
+    <w:rsid w:val="002D4441"/>
+  </w:style>
+  <w:style w:type="table" w:customStyle="1" w:styleId="Rastertabel5donker-Accent610">
+    <w:name w:val="Rastertabel 5 donker - Accent 61"/>
+    <w:basedOn w:val="Standaardtabel"/>
+    <w:uiPriority w:val="50"/>
+    <w:rsid w:val="00F86CE9"/>
+    <w:pPr>
+      <w:spacing w:after="0" w:line="240" w:lineRule="auto"/>
+    </w:pPr>
+    <w:tblPr>
+      <w:tblStyleRowBandSize w:val="1"/>
+      <w:tblStyleColBandSize w:val="1"/>
+      <w:tblBorders>
+        <w:top w:val="single" w:sz="4" w:space="0" w:color="FFFFFF" w:themeColor="background1"/>
+        <w:left w:val="single" w:sz="4" w:space="0" w:color="FFFFFF" w:themeColor="background1"/>
+        <w:bottom w:val="single" w:sz="4" w:space="0" w:color="FFFFFF" w:themeColor="background1"/>
+        <w:right w:val="single" w:sz="4" w:space="0" w:color="FFFFFF" w:themeColor="background1"/>
+        <w:insideH w:val="single" w:sz="4" w:space="0" w:color="FFFFFF" w:themeColor="background1"/>
+        <w:insideV w:val="single" w:sz="4" w:space="0" w:color="FFFFFF" w:themeColor="background1"/>
+      </w:tblBorders>
+    </w:tblPr>
+    <w:tcPr>
+      <w:shd w:val="clear" w:color="auto" w:fill="FDE9D9" w:themeFill="accent6" w:themeFillTint="33"/>
+    </w:tcPr>
+    <w:tblStylePr w:type="firstRow">
+      <w:rPr>
+        <w:b/>
+        <w:bCs/>
+        <w:color w:val="FFFFFF" w:themeColor="background1"/>
+      </w:rPr>
+      <w:tblPr/>
+      <w:tcPr>
+        <w:tcBorders>
+          <w:top w:val="single" w:sz="4" w:space="0" w:color="FFFFFF" w:themeColor="background1"/>
+          <w:left w:val="single" w:sz="4" w:space="0" w:color="FFFFFF" w:themeColor="background1"/>
+          <w:right w:val="single" w:sz="4" w:space="0" w:color="FFFFFF" w:themeColor="background1"/>
+          <w:insideH w:val="nil"/>
+          <w:insideV w:val="nil"/>
+        </w:tcBorders>
+        <w:shd w:val="clear" w:color="auto" w:fill="F79646" w:themeFill="accent6"/>
+      </w:tcPr>
+    </w:tblStylePr>
+    <w:tblStylePr w:type="lastRow">
+      <w:rPr>
+        <w:b/>
+        <w:bCs/>
+        <w:color w:val="FFFFFF" w:themeColor="background1"/>
+      </w:rPr>
+      <w:tblPr/>
+      <w:tcPr>
+        <w:tcBorders>
+          <w:left w:val="single" w:sz="4" w:space="0" w:color="FFFFFF" w:themeColor="background1"/>
+          <w:bottom w:val="single" w:sz="4" w:space="0" w:color="FFFFFF" w:themeColor="background1"/>
+          <w:right w:val="single" w:sz="4" w:space="0" w:color="FFFFFF" w:themeColor="background1"/>
+          <w:insideH w:val="nil"/>
+          <w:insideV w:val="nil"/>
+        </w:tcBorders>
+        <w:shd w:val="clear" w:color="auto" w:fill="F79646" w:themeFill="accent6"/>
+      </w:tcPr>
+    </w:tblStylePr>
+    <w:tblStylePr w:type="firstCol">
+      <w:rPr>
+        <w:b/>
+        <w:bCs/>
+        <w:color w:val="FFFFFF" w:themeColor="background1"/>
+      </w:rPr>
+      <w:tblPr/>
+      <w:tcPr>
+        <w:tcBorders>
+          <w:top w:val="single" w:sz="4" w:space="0" w:color="FFFFFF" w:themeColor="background1"/>
+          <w:left w:val="single" w:sz="4" w:space="0" w:color="FFFFFF" w:themeColor="background1"/>
+          <w:bottom w:val="single" w:sz="4" w:space="0" w:color="FFFFFF" w:themeColor="background1"/>
+          <w:insideV w:val="nil"/>
+        </w:tcBorders>
+        <w:shd w:val="clear" w:color="auto" w:fill="F79646" w:themeFill="accent6"/>
+      </w:tcPr>
+    </w:tblStylePr>
+    <w:tblStylePr w:type="lastCol">
+      <w:rPr>
+        <w:b/>
+        <w:bCs/>
+        <w:color w:val="FFFFFF" w:themeColor="background1"/>
+      </w:rPr>
+      <w:tblPr/>
+      <w:tcPr>
+        <w:tcBorders>
+          <w:top w:val="single" w:sz="4" w:space="0" w:color="FFFFFF" w:themeColor="background1"/>
+          <w:bottom w:val="single" w:sz="4" w:space="0" w:color="FFFFFF" w:themeColor="background1"/>
+          <w:right w:val="single" w:sz="4" w:space="0" w:color="FFFFFF" w:themeColor="background1"/>
+          <w:insideV w:val="nil"/>
+        </w:tcBorders>
+        <w:shd w:val="clear" w:color="auto" w:fill="F79646" w:themeFill="accent6"/>
+      </w:tcPr>
+    </w:tblStylePr>
+    <w:tblStylePr w:type="band1Vert">
+      <w:tblPr/>
+      <w:tcPr>
+        <w:shd w:val="clear" w:color="auto" w:fill="FBD4B4" w:themeFill="accent6" w:themeFillTint="66"/>
+      </w:tcPr>
+    </w:tblStylePr>
+    <w:tblStylePr w:type="band1Horz">
+      <w:tblPr/>
+      <w:tcPr>
+        <w:shd w:val="clear" w:color="auto" w:fill="FBD4B4" w:themeFill="accent6" w:themeFillTint="66"/>
+      </w:tcPr>
+    </w:tblStylePr>
+  </w:style>
+  <w:style w:type="table" w:styleId="Kleurrijkearcering-accent3">
+    <w:name w:val="Colorful Shading Accent 3"/>
+    <w:basedOn w:val="Standaardtabel"/>
+    <w:uiPriority w:val="71"/>
+    <w:rsid w:val="00F86CE9"/>
+    <w:pPr>
+      <w:spacing w:after="0" w:line="240" w:lineRule="auto"/>
+    </w:pPr>
+    <w:rPr>
+      <w:color w:val="000000" w:themeColor="text1"/>
+    </w:rPr>
+    <w:tblPr>
+      <w:tblStyleRowBandSize w:val="1"/>
+      <w:tblStyleColBandSize w:val="1"/>
+      <w:tblBorders>
+        <w:top w:val="single" w:sz="24" w:space="0" w:color="8064A2" w:themeColor="accent4"/>
+        <w:left w:val="single" w:sz="4" w:space="0" w:color="9BBB59" w:themeColor="accent3"/>
+        <w:bottom w:val="single" w:sz="4" w:space="0" w:color="9BBB59" w:themeColor="accent3"/>
+        <w:right w:val="single" w:sz="4" w:space="0" w:color="9BBB59" w:themeColor="accent3"/>
+        <w:insideH w:val="single" w:sz="4" w:space="0" w:color="FFFFFF" w:themeColor="background1"/>
+        <w:insideV w:val="single" w:sz="4" w:space="0" w:color="FFFFFF" w:themeColor="background1"/>
+      </w:tblBorders>
+    </w:tblPr>
+    <w:tcPr>
+      <w:shd w:val="clear" w:color="auto" w:fill="F5F8EE" w:themeFill="accent3" w:themeFillTint="19"/>
+    </w:tcPr>
+    <w:tblStylePr w:type="firstRow">
+      <w:rPr>
+        <w:b/>
+        <w:bCs/>
+      </w:rPr>
+      <w:tblPr/>
+      <w:tcPr>
+        <w:tcBorders>
+          <w:top w:val="nil"/>
+          <w:left w:val="nil"/>
+          <w:bottom w:val="single" w:sz="24" w:space="0" w:color="8064A2" w:themeColor="accent4"/>
+          <w:right w:val="nil"/>
+          <w:insideH w:val="nil"/>
+          <w:insideV w:val="nil"/>
+        </w:tcBorders>
+        <w:shd w:val="clear" w:color="auto" w:fill="FFFFFF" w:themeFill="background1"/>
+      </w:tcPr>
+    </w:tblStylePr>
+    <w:tblStylePr w:type="lastRow">
+      <w:rPr>
+        <w:b/>
+        <w:bCs/>
+        <w:color w:val="FFFFFF" w:themeColor="background1"/>
+      </w:rPr>
+      <w:tblPr/>
+      <w:tcPr>
+        <w:tcBorders>
+          <w:top w:val="single" w:sz="6" w:space="0" w:color="FFFFFF" w:themeColor="background1"/>
+        </w:tcBorders>
+        <w:shd w:val="clear" w:color="auto" w:fill="5E7530" w:themeFill="accent3" w:themeFillShade="99"/>
+      </w:tcPr>
+    </w:tblStylePr>
+    <w:tblStylePr w:type="firstCol">
+      <w:rPr>
+        <w:color w:val="FFFFFF" w:themeColor="background1"/>
+      </w:rPr>
+      <w:tblPr/>
+      <w:tcPr>
+        <w:tcBorders>
+          <w:top w:val="nil"/>
+          <w:left w:val="nil"/>
+          <w:bottom w:val="nil"/>
+          <w:right w:val="nil"/>
+          <w:insideH w:val="single" w:sz="4" w:space="0" w:color="5E7530" w:themeColor="accent3" w:themeShade="99"/>
+          <w:insideV w:val="nil"/>
+        </w:tcBorders>
+        <w:shd w:val="clear" w:color="auto" w:fill="5E7530" w:themeFill="accent3" w:themeFillShade="99"/>
+      </w:tcPr>
+    </w:tblStylePr>
+    <w:tblStylePr w:type="lastCol">
+      <w:rPr>
+        <w:color w:val="FFFFFF" w:themeColor="background1"/>
+      </w:rPr>
+      <w:tblPr/>
+      <w:tcPr>
+        <w:tcBorders>
+          <w:top w:val="nil"/>
+          <w:left w:val="nil"/>
+          <w:bottom w:val="nil"/>
+          <w:right w:val="nil"/>
+          <w:insideH w:val="nil"/>
+          <w:insideV w:val="nil"/>
+        </w:tcBorders>
+        <w:shd w:val="clear" w:color="auto" w:fill="5E7530" w:themeFill="accent3" w:themeFillShade="99"/>
+      </w:tcPr>
+    </w:tblStylePr>
+    <w:tblStylePr w:type="band1Vert">
+      <w:tblPr/>
+      <w:tcPr>
+        <w:shd w:val="clear" w:color="auto" w:fill="D6E3BC" w:themeFill="accent3" w:themeFillTint="66"/>
+      </w:tcPr>
+    </w:tblStylePr>
+    <w:tblStylePr w:type="band1Horz">
+      <w:tblPr/>
+      <w:tcPr>
+        <w:shd w:val="clear" w:color="auto" w:fill="CDDDAC" w:themeFill="accent3" w:themeFillTint="7F"/>
+      </w:tcPr>
+    </w:tblStylePr>
+  </w:style>
+  <w:style w:type="table" w:styleId="Tabelraster">
+    <w:name w:val="Table Grid"/>
+    <w:basedOn w:val="Standaardtabel"/>
+    <w:uiPriority w:val="59"/>
+    <w:rsid w:val="00FA7AC8"/>
+    <w:pPr>
+      <w:spacing w:after="0" w:line="240" w:lineRule="auto"/>
+    </w:pPr>
+    <w:tblPr>
+      <w:tblBorders>
+        <w:top w:val="single" w:sz="4" w:space="0" w:color="auto"/>
+        <w:left w:val="single" w:sz="4" w:space="0" w:color="auto"/>
+        <w:bottom w:val="single" w:sz="4" w:space="0" w:color="auto"/>
+        <w:right w:val="single" w:sz="4" w:space="0" w:color="auto"/>
+        <w:insideH w:val="single" w:sz="4" w:space="0" w:color="auto"/>
+        <w:insideV w:val="single" w:sz="4" w:space="0" w:color="auto"/>
+      </w:tblBorders>
+    </w:tblPr>
+  </w:style>
+  <w:style w:type="character" w:customStyle="1" w:styleId="Kop2Char">
+    <w:name w:val="Kop 2 Char"/>
+    <w:basedOn w:val="Standaardalinea-lettertype"/>
+    <w:link w:val="Kop2"/>
+    <w:uiPriority w:val="9"/>
+    <w:rsid w:val="001241D3"/>
+    <w:rPr>
+      <w:rFonts w:asciiTheme="majorHAnsi" w:eastAsiaTheme="majorEastAsia" w:hAnsiTheme="majorHAnsi" w:cstheme="majorBidi"/>
+      <w:color w:val="365F91" w:themeColor="accent1" w:themeShade="BF"/>
+      <w:sz w:val="26"/>
+      <w:szCs w:val="26"/>
+    </w:rPr>
+  </w:style>
+  <w:style w:type="paragraph" w:styleId="Kopvaninhoudsopgave">
+    <w:name w:val="TOC Heading"/>
+    <w:basedOn w:val="Kop1"/>
+    <w:next w:val="Standaard"/>
+    <w:uiPriority w:val="39"/>
+    <w:unhideWhenUsed/>
+    <w:qFormat/>
+    <w:rsid w:val="001241D3"/>
+    <w:pPr>
+      <w:spacing w:before="240" w:line="259" w:lineRule="auto"/>
+      <w:outlineLvl w:val="9"/>
+    </w:pPr>
+    <w:rPr>
+      <w:b w:val="0"/>
+      <w:bCs w:val="0"/>
+      <w:sz w:val="32"/>
+      <w:szCs w:val="32"/>
+      <w:lang w:eastAsia="nl-NL"/>
+    </w:rPr>
+  </w:style>
+  <w:style w:type="paragraph" w:styleId="Inhopg1">
+    <w:name w:val="toc 1"/>
+    <w:basedOn w:val="Standaard"/>
+    <w:next w:val="Standaard"/>
+    <w:autoRedefine/>
+    <w:uiPriority w:val="39"/>
+    <w:unhideWhenUsed/>
+    <w:rsid w:val="001241D3"/>
+    <w:pPr>
+      <w:spacing w:after="100"/>
+    </w:pPr>
+  </w:style>
+</w:styles>
+</file>
+
+<file path=word/stylesWithEffects.xml><?xml version="1.0" encoding="utf-8"?>
+<w:styles xmlns:wpc="http://schemas.microsoft.com/office/word/2010/wordprocessingCanvas" xmlns:mc="http://schemas.openxmlformats.org/markup-compatibility/2006" xmlns:o="urn:schemas-microsoft-com:office:office" xmlns:r="http://schemas.openxmlformats.org/officeDocument/2006/relationships" xmlns:m="http://schemas.openxmlformats.org/officeDocument/2006/math" xmlns:v="urn:schemas-microsoft-com:vml" xmlns:wp14="http://schemas.microsoft.com/office/word/2010/wordprocessingDrawing" xmlns:wp="http://schemas.openxmlformats.org/drawingml/2006/wordprocessingDrawing" xmlns:w10="urn:schemas-microsoft-com:office:word" xmlns:w="http://schemas.openxmlformats.org/wordprocessingml/2006/main" xmlns:w14="http://schemas.microsoft.com/office/word/2010/wordml" xmlns:wpg="http://schemas.microsoft.com/office/word/2010/wordprocessingGroup" xmlns:wpi="http://schemas.microsoft.com/office/word/2010/wordprocessingInk" xmlns:wne="http://schemas.microsoft.com/office/word/2006/wordml" xmlns:wps="http://schemas.microsoft.com/office/word/2010/wordprocessingShape" mc:Ignorable="w14 wp14">
+  <w:docDefaults>
+    <w:rPrDefault>
+      <w:rPr>
+        <w:rFonts w:asciiTheme="minorHAnsi" w:eastAsiaTheme="minorHAnsi" w:hAnsiTheme="minorHAnsi" w:cstheme="minorBidi"/>
+        <w:sz w:val="22"/>
+        <w:szCs w:val="22"/>
+        <w:lang w:val="nl-NL" w:eastAsia="en-US" w:bidi="ar-SA"/>
+      </w:rPr>
+    </w:rPrDefault>
+    <w:pPrDefault>
+      <w:pPr>
+        <w:spacing w:after="200" w:line="276" w:lineRule="auto"/>
+      </w:pPr>
+    </w:pPrDefault>
+  </w:docDefaults>
+  <w:latentStyles w:defLockedState="0" w:defUIPriority="99" w:defSemiHidden="1" w:defUnhideWhenUsed="1" w:defQFormat="0" w:count="267">
+    <w:lsdException w:name="Normal" w:semiHidden="0" w:uiPriority="0" w:unhideWhenUsed="0" w:qFormat="1"/>
+    <w:lsdException w:name="heading 1" w:semiHidden="0" w:uiPriority="9" w:unhideWhenUsed="0" w:qFormat="1"/>
+    <w:lsdException w:name="heading 2" w:uiPriority="9" w:qFormat="1"/>
+    <w:lsdException w:name="heading 3" w:uiPriority="9" w:qFormat="1"/>
+    <w:lsdException w:name="heading 4" w:uiPriority="9" w:qFormat="1"/>
+    <w:lsdException w:name="heading 5" w:uiPriority="9" w:qFormat="1"/>
+    <w:lsdException w:name="heading 6" w:uiPriority="9" w:qFormat="1"/>
+    <w:lsdException w:name="heading 7" w:uiPriority="9" w:qFormat="1"/>
+    <w:lsdException w:name="heading 8" w:uiPriority="9" w:qFormat="1"/>
+    <w:lsdException w:name="heading 9" w:uiPriority="9" w:qFormat="1"/>
+    <w:lsdException w:name="toc 1" w:uiPriority="39"/>
+    <w:lsdException w:name="toc 2" w:uiPriority="39"/>
+    <w:lsdException w:name="toc 3" w:uiPriority="39"/>
+    <w:lsdException w:name="toc 4" w:uiPriority="39"/>
+    <w:lsdException w:name="toc 5" w:uiPriority="39"/>
+    <w:lsdException w:name="toc 6" w:uiPriority="39"/>
+    <w:lsdException w:name="toc 7" w:uiPriority="39"/>
+    <w:lsdException w:name="toc 8" w:uiPriority="39"/>
+    <w:lsdException w:name="toc 9" w:uiPriority="39"/>
+    <w:lsdException w:name="caption" w:uiPriority="35" w:qFormat="1"/>
+    <w:lsdException w:name="Title" w:semiHidden="0" w:uiPriority="10" w:unhideWhenUsed="0" w:qFormat="1"/>
+    <w:lsdException w:name="Default Paragraph Font" w:uiPriority="1"/>
+    <w:lsdException w:name="Subtitle" w:semiHidden="0" w:uiPriority="11" w:unhideWhenUsed="0" w:qFormat="1"/>
+    <w:lsdException w:name="Strong" w:semiHidden="0" w:uiPriority="22" w:unhideWhenUsed="0" w:qFormat="1"/>
+    <w:lsdException w:name="Emphasis" w:semiHidden="0" w:uiPriority="20" w:unhideWhenUsed="0" w:qFormat="1"/>
+    <w:lsdException w:name="Table Grid" w:semiHidden="0" w:uiPriority="59" w:unhideWhenUsed="0"/>
+    <w:lsdException w:name="Placeholder Text" w:unhideWhenUsed="0"/>
+    <w:lsdException w:name="No Spacing" w:semiHidden="0" w:uiPriority="1" w:unhideWhenUsed="0" w:qFormat="1"/>
+    <w:lsdException w:name="Light Shading" w:semiHidden="0" w:uiPriority="60" w:unhideWhenUsed="0"/>
+    <w:lsdException w:name="Light List" w:semiHidden="0" w:uiPriority="61" w:unhideWhenUsed="0"/>
+    <w:lsdException w:name="Light Grid" w:semiHidden="0" w:uiPriority="62" w:unhideWhenUsed="0"/>
+    <w:lsdException w:name="Medium Shading 1" w:semiHidden="0" w:uiPriority="63" w:unhideWhenUsed="0"/>
+    <w:lsdException w:name="Medium Shading 2" w:semiHidden="0" w:uiPriority="64" w:unhideWhenUsed="0"/>
+    <w:lsdException w:name="Medium List 1" w:semiHidden="0" w:uiPriority="65" w:unhideWhenUsed="0"/>
+    <w:lsdException w:name="Medium List 2" w:semiHidden="0" w:uiPriority="66" w:unhideWhenUsed="0"/>
+    <w:lsdException w:name="Medium Grid 1" w:semiHidden="0" w:uiPriority="67" w:unhideWhenUsed="0"/>
+    <w:lsdException w:name="Medium Grid 2" w:semiHidden="0" w:uiPriority="68" w:unhideWhenUsed="0"/>
+    <w:lsdException w:name="Medium Grid 3" w:semiHidden="0" w:uiPriority="69" w:unhideWhenUsed="0"/>
+    <w:lsdException w:name="Dark List" w:semiHidden="0" w:uiPriority="70" w:unhideWhenUsed="0"/>
+    <w:lsdException w:name="Colorful Shading" w:semiHidden="0" w:uiPriority="71" w:unhideWhenUsed="0"/>
+    <w:lsdException w:name="Colorful List" w:semiHidden="0" w:uiPriority="72" w:unhideWhenUsed="0"/>
+    <w:lsdException w:name="Colorful Grid" w:semiHidden="0" w:uiPriority="73" w:unhideWhenUsed="0"/>
+    <w:lsdException w:name="Light Shading Accent 1" w:semiHidden="0" w:uiPriority="60" w:unhideWhenUsed="0"/>
+    <w:lsdException w:name="Light List Accent 1" w:semiHidden="0" w:uiPriority="61" w:unhideWhenUsed="0"/>
+    <w:lsdException w:name="Light Grid Accent 1" w:semiHidden="0" w:uiPriority="62" w:unhideWhenUsed="0"/>
+    <w:lsdException w:name="Medium Shading 1 Accent 1" w:semiHidden="0" w:uiPriority="63" w:unhideWhenUsed="0"/>
+    <w:lsdException w:name="Medium Shading 2 Accent 1" w:semiHidden="0" w:uiPriority="64" w:unhideWhenUsed="0"/>
+    <w:lsdException w:name="Medium List 1 Accent 1" w:semiHidden="0" w:uiPriority="65" w:unhideWhenUsed="0"/>
+    <w:lsdException w:name="Revision" w:unhideWhenUsed="0"/>
+    <w:lsdException w:name="List Paragraph" w:semiHidden="0" w:uiPriority="34" w:unhideWhenUsed="0" w:qFormat="1"/>
+    <w:lsdException w:name="Quote" w:semiHidden="0" w:uiPriority="29" w:unhideWhenUsed="0" w:qFormat="1"/>
+    <w:lsdException w:name="Intense Quote" w:semiHidden="0" w:uiPriority="30" w:unhideWhenUsed="0" w:qFormat="1"/>
+    <w:lsdException w:name="Medium List 2 Accent 1" w:semiHidden="0" w:uiPriority="66" w:unhideWhenUsed="0"/>
+    <w:lsdException w:name="Medium Grid 1 Accent 1" w:semiHidden="0" w:uiPriority="67" w:unhideWhenUsed="0"/>
+    <w:lsdException w:name="Medium Grid 2 Accent 1" w:semiHidden="0" w:uiPriority="68" w:unhideWhenUsed="0"/>
+    <w:lsdException w:name="Medium Grid 3 Accent 1" w:semiHidden="0" w:uiPriority="69" w:unhideWhenUsed="0"/>
+    <w:lsdException w:name="Dark List Accent 1" w:semiHidden="0" w:uiPriority="70" w:unhideWhenUsed="0"/>
+    <w:lsdException w:name="Colorful Shading Accent 1" w:semiHidden="0" w:uiPriority="71" w:unhideWhenUsed="0"/>
+    <w:lsdException w:name="Colorful List Accent 1" w:semiHidden="0" w:uiPriority="72" w:unhideWhenUsed="0"/>
+    <w:lsdException w:name="Colorful Grid Accent 1" w:semiHidden="0" w:uiPriority="73" w:unhideWhenUsed="0"/>
+    <w:lsdException w:name="Light Shading Accent 2" w:semiHidden="0" w:uiPriority="60" w:unhideWhenUsed="0"/>
+    <w:lsdException w:name="Light List Accent 2" w:semiHidden="0" w:uiPriority="61" w:unhideWhenUsed="0"/>
+    <w:lsdException w:name="Light Grid Accent 2" w:semiHidden="0" w:uiPriority="62" w:unhideWhenUsed="0"/>
+    <w:lsdException w:name="Medium Shading 1 Accent 2" w:semiHidden="0" w:uiPriority="63" w:unhideWhenUsed="0"/>
+    <w:lsdException w:name="Medium Shading 2 Accent 2" w:semiHidden="0" w:uiPriority="64" w:unhideWhenUsed="0"/>
+    <w:lsdException w:name="Medium List 1 Accent 2" w:semiHidden="0" w:uiPriority="65" w:unhideWhenUsed="0"/>
+    <w:lsdException w:name="Medium List 2 Accent 2" w:semiHidden="0" w:uiPriority="66" w:unhideWhenUsed="0"/>
+    <w:lsdException w:name="Medium Grid 1 Accent 2" w:semiHidden="0" w:uiPriority="67" w:unhideWhenUsed="0"/>
+    <w:lsdException w:name="Medium Grid 2 Accent 2" w:semiHidden="0" w:uiPriority="68" w:unhideWhenUsed="0"/>
+    <w:lsdException w:name="Medium Grid 3 Accent 2" w:semiHidden="0" w:uiPriority="69" w:unhideWhenUsed="0"/>
+    <w:lsdException w:name="Dark List Accent 2" w:semiHidden="0" w:uiPriority="70" w:unhideWhenUsed="0"/>
+    <w:lsdException w:name="Colorful Shading Accent 2" w:semiHidden="0" w:uiPriority="71" w:unhideWhenUsed="0"/>
+    <w:lsdException w:name="Colorful List Accent 2" w:semiHidden="0" w:uiPriority="72" w:unhideWhenUsed="0"/>
+    <w:lsdException w:name="Colorful Grid Accent 2" w:semiHidden="0" w:uiPriority="73" w:unhideWhenUsed="0"/>
+    <w:lsdException w:name="Light Shading Accent 3" w:semiHidden="0" w:uiPriority="60" w:unhideWhenUsed="0"/>
+    <w:lsdException w:name="Light List Accent 3" w:semiHidden="0" w:uiPriority="61" w:unhideWhenUsed="0"/>
+    <w:lsdException w:name="Light Grid Accent 3" w:semiHidden="0" w:uiPriority="62" w:unhideWhenUsed="0"/>
+    <w:lsdException w:name="Medium Shading 1 Accent 3" w:semiHidden="0" w:uiPriority="63" w:unhideWhenUsed="0"/>
+    <w:lsdException w:name="Medium Shading 2 Accent 3" w:semiHidden="0" w:uiPriority="64" w:unhideWhenUsed="0"/>
+    <w:lsdException w:name="Medium List 1 Accent 3" w:semiHidden="0" w:uiPriority="65" w:unhideWhenUsed="0"/>
+    <w:lsdException w:name="Medium List 2 Accent 3" w:semiHidden="0" w:uiPriority="66" w:unhideWhenUsed="0"/>
+    <w:lsdException w:name="Medium Grid 1 Accent 3" w:semiHidden="0" w:uiPriority="67" w:unhideWhenUsed="0"/>
+    <w:lsdException w:name="Medium Grid 2 Accent 3" w:semiHidden="0" w:uiPriority="68" w:unhideWhenUsed="0"/>
+    <w:lsdException w:name="Medium Grid 3 Accent 3" w:semiHidden="0" w:uiPriority="69" w:unhideWhenUsed="0"/>
+    <w:lsdException w:name="Dark List Accent 3" w:semiHidden="0" w:uiPriority="70" w:unhideWhenUsed="0"/>
+    <w:lsdException w:name="Colorful Shading Accent 3" w:semiHidden="0" w:uiPriority="71" w:unhideWhenUsed="0"/>
+    <w:lsdException w:name="Colorful List Accent 3" w:semiHidden="0" w:uiPriority="72" w:unhideWhenUsed="0"/>
+    <w:lsdException w:name="Colorful Grid Accent 3" w:semiHidden="0" w:uiPriority="73" w:unhideWhenUsed="0"/>
+    <w:lsdException w:name="Light Shading Accent 4" w:semiHidden="0" w:uiPriority="60" w:unhideWhenUsed="0"/>
+    <w:lsdException w:name="Light List Accent 4" w:semiHidden="0" w:uiPriority="61" w:unhideWhenUsed="0"/>
+    <w:lsdException w:name="Light Grid Accent 4" w:semiHidden="0" w:uiPriority="62" w:unhideWhenUsed="0"/>
+    <w:lsdException w:name="Medium Shading 1 Accent 4" w:semiHidden="0" w:uiPriority="63" w:unhideWhenUsed="0"/>
+    <w:lsdException w:name="Medium Shading 2 Accent 4" w:semiHidden="0" w:uiPriority="64" w:unhideWhenUsed="0"/>
+    <w:lsdException w:name="Medium List 1 Accent 4" w:semiHidden="0" w:uiPriority="65" w:unhideWhenUsed="0"/>
+    <w:lsdException w:name="Medium List 2 Accent 4" w:semiHidden="0" w:uiPriority="66" w:unhideWhenUsed="0"/>
+    <w:lsdException w:name="Medium Grid 1 Accent 4" w:semiHidden="0" w:uiPriority="67" w:unhideWhenUsed="0"/>
+    <w:lsdException w:name="Medium Grid 2 Accent 4" w:semiHidden="0" w:uiPriority="68" w:unhideWhenUsed="0"/>
+    <w:lsdException w:name="Medium Grid 3 Accent 4" w:semiHidden="0" w:uiPriority="69" w:unhideWhenUsed="0"/>
+    <w:lsdException w:name="Dark List Accent 4" w:semiHidden="0" w:uiPriority="70" w:unhideWhenUsed="0"/>
+    <w:lsdException w:name="Colorful Shading Accent 4" w:semiHidden="0" w:uiPriority="71" w:unhideWhenUsed="0"/>
+    <w:lsdException w:name="Colorful List Accent 4" w:semiHidden="0" w:uiPriority="72" w:unhideWhenUsed="0"/>
+    <w:lsdException w:name="Colorful Grid Accent 4" w:semiHidden="0" w:uiPriority="73" w:unhideWhenUsed="0"/>
+    <w:lsdException w:name="Light Shading Accent 5" w:semiHidden="0" w:uiPriority="60" w:unhideWhenUsed="0"/>
+    <w:lsdException w:name="Light List Accent 5" w:semiHidden="0" w:uiPriority="61" w:unhideWhenUsed="0"/>
+    <w:lsdException w:name="Light Grid Accent 5" w:semiHidden="0" w:uiPriority="62" w:unhideWhenUsed="0"/>
+    <w:lsdException w:name="Medium Shading 1 Accent 5" w:semiHidden="0" w:uiPriority="63" w:unhideWhenUsed="0"/>
+    <w:lsdException w:name="Medium Shading 2 Accent 5" w:semiHidden="0" w:uiPriority="64" w:unhideWhenUsed="0"/>
+    <w:lsdException w:name="Medium List 1 Accent 5" w:semiHidden="0" w:uiPriority="65" w:unhideWhenUsed="0"/>
+    <w:lsdException w:name="Medium List 2 Accent 5" w:semiHidden="0" w:uiPriority="66" w:unhideWhenUsed="0"/>
+    <w:lsdException w:name="Medium Grid 1 Accent 5" w:semiHidden="0" w:uiPriority="67" w:unhideWhenUsed="0"/>
+    <w:lsdException w:name="Medium Grid 2 Accent 5" w:semiHidden="0" w:uiPriority="68" w:unhideWhenUsed="0"/>
+    <w:lsdException w:name="Medium Grid 3 Accent 5" w:semiHidden="0" w:uiPriority="69" w:unhideWhenUsed="0"/>
+    <w:lsdException w:name="Dark List Accent 5" w:semiHidden="0" w:uiPriority="70" w:unhideWhenUsed="0"/>
+    <w:lsdException w:name="Colorful Shading Accent 5" w:semiHidden="0" w:uiPriority="71" w:unhideWhenUsed="0"/>
+    <w:lsdException w:name="Colorful List Accent 5" w:semiHidden="0" w:uiPriority="72" w:unhideWhenUsed="0"/>
+    <w:lsdException w:name="Colorful Grid Accent 5" w:semiHidden="0" w:uiPriority="73" w:unhideWhenUsed="0"/>
+    <w:lsdException w:name="Light Shading Accent 6" w:semiHidden="0" w:uiPriority="60" w:unhideWhenUsed="0"/>
+    <w:lsdException w:name="Light List Accent 6" w:semiHidden="0" w:uiPriority="61" w:unhideWhenUsed="0"/>
+    <w:lsdException w:name="Light Grid Accent 6" w:semiHidden="0" w:uiPriority="62" w:unhideWhenUsed="0"/>
+    <w:lsdException w:name="Medium Shading 1 Accent 6" w:semiHidden="0" w:uiPriority="63" w:unhideWhenUsed="0"/>
+    <w:lsdException w:name="Medium Shading 2 Accent 6" w:semiHidden="0" w:uiPriority="64" w:unhideWhenUsed="0"/>
+    <w:lsdException w:name="Medium List 1 Accent 6" w:semiHidden="0" w:uiPriority="65" w:unhideWhenUsed="0"/>
+    <w:lsdException w:name="Medium List 2 Accent 6" w:semiHidden="0" w:uiPriority="66" w:unhideWhenUsed="0"/>
+    <w:lsdException w:name="Medium Grid 1 Accent 6" w:semiHidden="0" w:uiPriority="67" w:unhideWhenUsed="0"/>
+    <w:lsdException w:name="Medium Grid 2 Accent 6" w:semiHidden="0" w:uiPriority="68" w:unhideWhenUsed="0"/>
+    <w:lsdException w:name="Medium Grid 3 Accent 6" w:semiHidden="0" w:uiPriority="69" w:unhideWhenUsed="0"/>
+    <w:lsdException w:name="Dark List Accent 6" w:semiHidden="0" w:uiPriority="70" w:unhideWhenUsed="0"/>
+    <w:lsdException w:name="Colorful Shading Accent 6" w:semiHidden="0" w:uiPriority="71" w:unhideWhenUsed="0"/>
+    <w:lsdException w:name="Colorful List Accent 6" w:semiHidden="0" w:uiPriority="72" w:unhideWhenUsed="0"/>
+    <w:lsdException w:name="Colorful Grid Accent 6" w:semiHidden="0" w:uiPriority="73" w:unhideWhenUsed="0"/>
+    <w:lsdException w:name="Subtle Emphasis" w:semiHidden="0" w:uiPriority="19" w:unhideWhenUsed="0" w:qFormat="1"/>
+    <w:lsdException w:name="Intense Emphasis" w:semiHidden="0" w:uiPriority="21" w:unhideWhenUsed="0" w:qFormat="1"/>
+    <w:lsdException w:name="Subtle Reference" w:semiHidden="0" w:uiPriority="31" w:unhideWhenUsed="0" w:qFormat="1"/>
+    <w:lsdException w:name="Intense Reference" w:semiHidden="0" w:uiPriority="32" w:unhideWhenUsed="0" w:qFormat="1"/>
+    <w:lsdException w:name="Book Title" w:semiHidden="0" w:uiPriority="33" w:unhideWhenUsed="0" w:qFormat="1"/>
+    <w:lsdException w:name="Bibliography" w:uiPriority="37"/>
+    <w:lsdException w:name="TOC Heading" w:uiPriority="39" w:qFormat="1"/>
   </w:latentStyles>
   <w:style w:type="paragraph" w:default="1" w:styleId="Standaard">
     <w:name w:val="Normal"/>
@@ -10506,7 +11368,7 @@
 </file>
 
 <file path=customXml/itemProps1.xml><?xml version="1.0" encoding="utf-8"?>
-<ds:datastoreItem xmlns:ds="http://schemas.openxmlformats.org/officeDocument/2006/customXml" ds:itemID="{43EC404B-F336-471E-B3A0-F79F3B7B0181}">
+<ds:datastoreItem xmlns:ds="http://schemas.openxmlformats.org/officeDocument/2006/customXml" ds:itemID="{4B472D75-698F-46BF-B180-8DBF35647DD3}">
   <ds:schemaRefs>
     <ds:schemaRef ds:uri="http://schemas.openxmlformats.org/officeDocument/2006/bibliography"/>
   </ds:schemaRefs>

</xml_diff>

<commit_message>
We zijn bijna klaar!
</commit_message>
<xml_diff>
--- a/OOAD_Golf_volledig.docx
+++ b/OOAD_Golf_volledig.docx
@@ -235,7 +235,7 @@
           <w:r>
             <w:fldChar w:fldCharType="separate"/>
           </w:r>
-          <w:hyperlink w:anchor="_Toc401405297" w:history="1">
+          <w:hyperlink w:anchor="_Toc401519718" w:history="1">
             <w:r>
               <w:rPr>
                 <w:rStyle w:val="Hyperlink"/>
@@ -263,7 +263,7 @@
                 <w:noProof/>
                 <w:webHidden/>
               </w:rPr>
-              <w:instrText xml:space="preserve"> PAGEREF _Toc401405297 \h </w:instrText>
+              <w:instrText xml:space="preserve"> PAGEREF _Toc401519718 \h </w:instrText>
             </w:r>
             <w:r>
               <w:rPr>
@@ -306,7 +306,7 @@
               <w:lang w:eastAsia="nl-NL"/>
             </w:rPr>
           </w:pPr>
-          <w:hyperlink w:anchor="_Toc401405298" w:history="1">
+          <w:hyperlink w:anchor="_Toc401519719" w:history="1">
             <w:r>
               <w:rPr>
                 <w:rStyle w:val="Hyperlink"/>
@@ -335,7 +335,7 @@
                 <w:noProof/>
                 <w:webHidden/>
               </w:rPr>
-              <w:instrText xml:space="preserve"> PAGEREF _Toc401405298 \h </w:instrText>
+              <w:instrText xml:space="preserve"> PAGEREF _Toc401519719 \h </w:instrText>
             </w:r>
             <w:r>
               <w:rPr>
@@ -378,14 +378,15 @@
               <w:lang w:eastAsia="nl-NL"/>
             </w:rPr>
           </w:pPr>
-          <w:hyperlink w:anchor="_Toc401405299" w:history="1">
+          <w:hyperlink w:anchor="_Toc401519720" w:history="1">
             <w:r>
               <w:rPr>
                 <w:rStyle w:val="Hyperlink"/>
                 <w:rFonts w:ascii="Harlow Solid Italic" w:hAnsi="Harlow Solid Italic"/>
                 <w:noProof/>
-              </w:rPr>
-              <w:t>UseCase Diagram</w:t>
+                <w:lang w:val="en-GB"/>
+              </w:rPr>
+              <w:t>Use Case Diagram</w:t>
             </w:r>
             <w:r>
               <w:rPr>
@@ -406,7 +407,7 @@
                 <w:noProof/>
                 <w:webHidden/>
               </w:rPr>
-              <w:instrText xml:space="preserve"> PAGEREF _Toc401405299 \h </w:instrText>
+              <w:instrText xml:space="preserve"> PAGEREF _Toc401519720 \h </w:instrText>
             </w:r>
             <w:r>
               <w:rPr>
@@ -449,12 +450,13 @@
               <w:lang w:eastAsia="nl-NL"/>
             </w:rPr>
           </w:pPr>
-          <w:hyperlink w:anchor="_Toc401405300" w:history="1">
+          <w:hyperlink w:anchor="_Toc401519721" w:history="1">
             <w:r>
               <w:rPr>
                 <w:rStyle w:val="Hyperlink"/>
                 <w:rFonts w:ascii="Harlow Solid Italic" w:hAnsi="Harlow Solid Italic"/>
                 <w:noProof/>
+                <w:lang w:val="en-GB"/>
               </w:rPr>
               <w:t>Model Diagram</w:t>
             </w:r>
@@ -477,7 +479,7 @@
                 <w:noProof/>
                 <w:webHidden/>
               </w:rPr>
-              <w:instrText xml:space="preserve"> PAGEREF _Toc401405300 \h </w:instrText>
+              <w:instrText xml:space="preserve"> PAGEREF _Toc401519721 \h </w:instrText>
             </w:r>
             <w:r>
               <w:rPr>
@@ -520,12 +522,13 @@
               <w:lang w:eastAsia="nl-NL"/>
             </w:rPr>
           </w:pPr>
-          <w:hyperlink w:anchor="_Toc401405301" w:history="1">
+          <w:hyperlink w:anchor="_Toc401519722" w:history="1">
             <w:r>
               <w:rPr>
                 <w:rStyle w:val="Hyperlink"/>
                 <w:rFonts w:ascii="Harlow Solid Italic" w:hAnsi="Harlow Solid Italic"/>
                 <w:noProof/>
+                <w:lang w:val="en-GB"/>
               </w:rPr>
               <w:t>Sequence Diagram</w:t>
             </w:r>
@@ -548,7 +551,7 @@
                 <w:noProof/>
                 <w:webHidden/>
               </w:rPr>
-              <w:instrText xml:space="preserve"> PAGEREF _Toc401405301 \h </w:instrText>
+              <w:instrText xml:space="preserve"> PAGEREF _Toc401519722 \h </w:instrText>
             </w:r>
             <w:r>
               <w:rPr>
@@ -591,12 +594,13 @@
               <w:lang w:eastAsia="nl-NL"/>
             </w:rPr>
           </w:pPr>
-          <w:hyperlink w:anchor="_Toc401405302" w:history="1">
+          <w:hyperlink w:anchor="_Toc401519723" w:history="1">
             <w:r>
               <w:rPr>
                 <w:rStyle w:val="Hyperlink"/>
                 <w:rFonts w:ascii="Harlow Solid Italic" w:hAnsi="Harlow Solid Italic"/>
                 <w:noProof/>
+                <w:lang w:val="en-GB"/>
               </w:rPr>
               <w:t>Contracts</w:t>
             </w:r>
@@ -619,7 +623,7 @@
                 <w:noProof/>
                 <w:webHidden/>
               </w:rPr>
-              <w:instrText xml:space="preserve"> PAGEREF _Toc401405302 \h </w:instrText>
+              <w:instrText xml:space="preserve"> PAGEREF _Toc401519723 \h </w:instrText>
             </w:r>
             <w:r>
               <w:rPr>
@@ -662,7 +666,7 @@
               <w:lang w:eastAsia="nl-NL"/>
             </w:rPr>
           </w:pPr>
-          <w:hyperlink w:anchor="_Toc401405303" w:history="1">
+          <w:hyperlink w:anchor="_Toc401519724" w:history="1">
             <w:r>
               <w:rPr>
                 <w:rStyle w:val="Hyperlink"/>
@@ -690,7 +694,7 @@
                 <w:noProof/>
                 <w:webHidden/>
               </w:rPr>
-              <w:instrText xml:space="preserve"> PAGEREF _Toc401405303 \h </w:instrText>
+              <w:instrText xml:space="preserve"> PAGEREF _Toc401519724 \h </w:instrText>
             </w:r>
             <w:r>
               <w:rPr>
@@ -711,6 +715,148 @@
                 <w:webHidden/>
               </w:rPr>
               <w:t>18</w:t>
+            </w:r>
+            <w:r>
+              <w:rPr>
+                <w:noProof/>
+                <w:webHidden/>
+              </w:rPr>
+              <w:fldChar w:fldCharType="end"/>
+            </w:r>
+          </w:hyperlink>
+        </w:p>
+        <w:p>
+          <w:pPr>
+            <w:pStyle w:val="Inhopg1"/>
+            <w:tabs>
+              <w:tab w:val="right" w:leader="dot" w:pos="9062"/>
+            </w:tabs>
+            <w:rPr>
+              <w:rFonts w:eastAsiaTheme="minorEastAsia"/>
+              <w:noProof/>
+              <w:lang w:eastAsia="nl-NL"/>
+            </w:rPr>
+          </w:pPr>
+          <w:hyperlink w:anchor="_Toc401519725" w:history="1">
+            <w:r>
+              <w:rPr>
+                <w:rStyle w:val="Hyperlink"/>
+                <w:rFonts w:ascii="Harlow Solid Italic" w:hAnsi="Harlow Solid Italic"/>
+                <w:noProof/>
+              </w:rPr>
+              <w:t>Design class diagram</w:t>
+            </w:r>
+            <w:r>
+              <w:rPr>
+                <w:noProof/>
+                <w:webHidden/>
+              </w:rPr>
+              <w:tab/>
+            </w:r>
+            <w:r>
+              <w:rPr>
+                <w:noProof/>
+                <w:webHidden/>
+              </w:rPr>
+              <w:fldChar w:fldCharType="begin"/>
+            </w:r>
+            <w:r>
+              <w:rPr>
+                <w:noProof/>
+                <w:webHidden/>
+              </w:rPr>
+              <w:instrText xml:space="preserve"> PAGEREF _Toc401519725 \h </w:instrText>
+            </w:r>
+            <w:r>
+              <w:rPr>
+                <w:noProof/>
+                <w:webHidden/>
+              </w:rPr>
+            </w:r>
+            <w:r>
+              <w:rPr>
+                <w:noProof/>
+                <w:webHidden/>
+              </w:rPr>
+              <w:fldChar w:fldCharType="separate"/>
+            </w:r>
+            <w:r>
+              <w:rPr>
+                <w:noProof/>
+                <w:webHidden/>
+              </w:rPr>
+              <w:t>19</w:t>
+            </w:r>
+            <w:r>
+              <w:rPr>
+                <w:noProof/>
+                <w:webHidden/>
+              </w:rPr>
+              <w:fldChar w:fldCharType="end"/>
+            </w:r>
+          </w:hyperlink>
+        </w:p>
+        <w:p>
+          <w:pPr>
+            <w:pStyle w:val="Inhopg1"/>
+            <w:tabs>
+              <w:tab w:val="right" w:leader="dot" w:pos="9062"/>
+            </w:tabs>
+            <w:rPr>
+              <w:rFonts w:eastAsiaTheme="minorEastAsia"/>
+              <w:noProof/>
+              <w:lang w:eastAsia="nl-NL"/>
+            </w:rPr>
+          </w:pPr>
+          <w:hyperlink w:anchor="_Toc401519726" w:history="1">
+            <w:r>
+              <w:rPr>
+                <w:rStyle w:val="Hyperlink"/>
+                <w:rFonts w:ascii="Harlow Solid Italic" w:hAnsi="Harlow Solid Italic"/>
+                <w:noProof/>
+              </w:rPr>
+              <w:t>Design sequence diagram</w:t>
+            </w:r>
+            <w:r>
+              <w:rPr>
+                <w:noProof/>
+                <w:webHidden/>
+              </w:rPr>
+              <w:tab/>
+            </w:r>
+            <w:r>
+              <w:rPr>
+                <w:noProof/>
+                <w:webHidden/>
+              </w:rPr>
+              <w:fldChar w:fldCharType="begin"/>
+            </w:r>
+            <w:r>
+              <w:rPr>
+                <w:noProof/>
+                <w:webHidden/>
+              </w:rPr>
+              <w:instrText xml:space="preserve"> PAGEREF _Toc401519726 \h </w:instrText>
+            </w:r>
+            <w:r>
+              <w:rPr>
+                <w:noProof/>
+                <w:webHidden/>
+              </w:rPr>
+            </w:r>
+            <w:r>
+              <w:rPr>
+                <w:noProof/>
+                <w:webHidden/>
+              </w:rPr>
+              <w:fldChar w:fldCharType="separate"/>
+            </w:r>
+            <w:r>
+              <w:rPr>
+                <w:noProof/>
+                <w:webHidden/>
+              </w:rPr>
+              <w:t>20</w:t>
             </w:r>
             <w:r>
               <w:rPr>
@@ -736,6 +882,8 @@
       <w:r>
         <w:br w:type="page"/>
       </w:r>
+      <w:bookmarkStart w:id="0" w:name="_GoBack"/>
+      <w:bookmarkEnd w:id="0"/>
     </w:p>
     <w:p>
       <w:pPr>
@@ -753,7 +901,7 @@
           <w:sz w:val="40"/>
         </w:rPr>
       </w:pPr>
-      <w:bookmarkStart w:id="0" w:name="_Toc401405297"/>
+      <w:bookmarkStart w:id="1" w:name="_Toc401519718"/>
       <w:r>
         <w:rPr>
           <w:rFonts w:ascii="Harlow Solid Italic" w:hAnsi="Harlow Solid Italic"/>
@@ -762,7 +910,7 @@
         </w:rPr>
         <w:t>Casus.</w:t>
       </w:r>
-      <w:bookmarkEnd w:id="0"/>
+      <w:bookmarkEnd w:id="1"/>
     </w:p>
     <w:p>
       <w:pPr>
@@ -1295,7 +1443,7 @@
           <w:lang w:val="en-GB"/>
         </w:rPr>
       </w:pPr>
-      <w:bookmarkStart w:id="1" w:name="_Toc401405298"/>
+      <w:bookmarkStart w:id="2" w:name="_Toc401519719"/>
       <w:r>
         <w:rPr>
           <w:rFonts w:ascii="Harlow Solid Italic" w:hAnsi="Harlow Solid Italic"/>
@@ -1305,7 +1453,7 @@
         </w:rPr>
         <w:t>Fully-Dressed Use Cases</w:t>
       </w:r>
-      <w:bookmarkEnd w:id="1"/>
+      <w:bookmarkEnd w:id="2"/>
     </w:p>
     <w:p>
       <w:pPr>
@@ -5102,7 +5250,7 @@
           <w:lang w:val="en-GB"/>
         </w:rPr>
       </w:pPr>
-      <w:bookmarkStart w:id="2" w:name="_Toc401405299"/>
+      <w:bookmarkStart w:id="3" w:name="_Toc401519720"/>
       <w:r>
         <w:rPr>
           <w:rFonts w:ascii="Harlow Solid Italic" w:hAnsi="Harlow Solid Italic"/>
@@ -5112,7 +5260,7 @@
         </w:rPr>
         <w:t>Use Case Diagram</w:t>
       </w:r>
-      <w:bookmarkEnd w:id="2"/>
+      <w:bookmarkEnd w:id="3"/>
     </w:p>
     <w:p>
       <w:pPr>
@@ -5435,7 +5583,7 @@
           <w:lang w:val="en-GB"/>
         </w:rPr>
       </w:pPr>
-      <w:bookmarkStart w:id="3" w:name="_Toc401405300"/>
+      <w:bookmarkStart w:id="4" w:name="_Toc401519721"/>
       <w:r>
         <w:rPr>
           <w:rFonts w:ascii="Harlow Solid Italic" w:hAnsi="Harlow Solid Italic"/>
@@ -5445,7 +5593,7 @@
         </w:rPr>
         <w:t>Model Diagram</w:t>
       </w:r>
-      <w:bookmarkEnd w:id="3"/>
+      <w:bookmarkEnd w:id="4"/>
     </w:p>
     <w:p>
       <w:pPr>
@@ -5554,7 +5702,7 @@
           <w:lang w:val="en-GB"/>
         </w:rPr>
       </w:pPr>
-      <w:bookmarkStart w:id="4" w:name="_Toc401405301"/>
+      <w:bookmarkStart w:id="5" w:name="_Toc401519722"/>
       <w:r>
         <w:rPr>
           <w:rFonts w:ascii="Harlow Solid Italic" w:hAnsi="Harlow Solid Italic"/>
@@ -5565,7 +5713,7 @@
         <w:lastRenderedPageBreak/>
         <w:t>Sequence Diagram</w:t>
       </w:r>
-      <w:bookmarkEnd w:id="4"/>
+      <w:bookmarkEnd w:id="5"/>
     </w:p>
     <w:p>
       <w:pPr>
@@ -5996,7 +6144,7 @@
           <w:lang w:val="en-GB"/>
         </w:rPr>
       </w:pPr>
-      <w:bookmarkStart w:id="5" w:name="_Toc401405302"/>
+      <w:bookmarkStart w:id="6" w:name="_Toc401519723"/>
       <w:r>
         <w:rPr>
           <w:rFonts w:ascii="Harlow Solid Italic" w:hAnsi="Harlow Solid Italic"/>
@@ -6007,7 +6155,7 @@
         <w:lastRenderedPageBreak/>
         <w:t>Contracts</w:t>
       </w:r>
-      <w:bookmarkEnd w:id="5"/>
+      <w:bookmarkEnd w:id="6"/>
     </w:p>
     <w:p>
       <w:pPr>
@@ -6077,174 +6225,74 @@
             </w:pPr>
           </w:p>
           <w:p>
-            <w:pPr>
-              <w:rPr>
-                <w:lang w:val="en-GB"/>
-              </w:rPr>
-            </w:pPr>
-            <w:r>
-              <w:rPr>
-                <w:lang w:val="en-GB"/>
-              </w:rPr>
+            <w:r>
               <w:t>Preconditions:</w:t>
             </w:r>
             <w:r>
-              <w:rPr>
-                <w:lang w:val="en-GB"/>
-              </w:rPr>
               <w:tab/>
               <w:t xml:space="preserve">   klant is aan het winkelen in de web shop.</w:t>
             </w:r>
           </w:p>
           <w:p>
-            <w:pPr>
-              <w:rPr>
-                <w:lang w:val="en-GB"/>
-              </w:rPr>
-            </w:pPr>
-            <w:r>
-              <w:rPr>
-                <w:lang w:val="en-GB"/>
-              </w:rPr>
+            <w:r>
               <w:t>Postconditions:  -klant maakt een order</w:t>
             </w:r>
           </w:p>
           <w:p>
-            <w:pPr>
-              <w:rPr>
-                <w:lang w:val="en-GB"/>
-              </w:rPr>
-            </w:pPr>
-            <w:r>
-              <w:rPr>
-                <w:lang w:val="en-GB"/>
-              </w:rPr>
+            <w:r>
               <w:t xml:space="preserve">                              -een artikel wordt opgevraagd met de aantal.</w:t>
             </w:r>
           </w:p>
           <w:p>
-            <w:pPr>
-              <w:rPr>
-                <w:lang w:val="en-GB"/>
-              </w:rPr>
-            </w:pPr>
-            <w:r>
-              <w:rPr>
-                <w:lang w:val="en-GB"/>
-              </w:rPr>
+            <w:r>
               <w:tab/>
               <w:t xml:space="preserve">                -de artikel en de aantal wordt aan de lijst toegevoegd.</w:t>
             </w:r>
           </w:p>
           <w:p>
-            <w:pPr>
-              <w:rPr>
-                <w:lang w:val="en-GB"/>
-              </w:rPr>
-            </w:pPr>
-            <w:r>
-              <w:rPr>
-                <w:lang w:val="en-GB"/>
-              </w:rPr>
+            <w:r>
               <w:t xml:space="preserve">                              -de artikel wordt gezocht in de database.</w:t>
             </w:r>
           </w:p>
           <w:p>
-            <w:pPr>
-              <w:rPr>
-                <w:lang w:val="en-GB"/>
-              </w:rPr>
-            </w:pPr>
-            <w:r>
-              <w:rPr>
-                <w:lang w:val="en-GB"/>
-              </w:rPr>
+            <w:r>
               <w:tab/>
             </w:r>
             <w:r>
-              <w:rPr>
-                <w:lang w:val="en-GB"/>
-              </w:rPr>
               <w:tab/>
               <w:t>- een artikel instance article wordt gecreëerd(instance creation)</w:t>
             </w:r>
           </w:p>
           <w:p>
-            <w:pPr>
-              <w:rPr>
-                <w:lang w:val="en-GB"/>
-              </w:rPr>
-            </w:pPr>
-            <w:r>
-              <w:rPr>
-                <w:lang w:val="en-GB"/>
-              </w:rPr>
+            <w:r>
               <w:tab/>
             </w:r>
             <w:r>
-              <w:rPr>
-                <w:lang w:val="en-GB"/>
-              </w:rPr>
               <w:tab/>
               <w:t>- artikel.articalNumber, quentity en name worden artikel(attribute modification)</w:t>
             </w:r>
           </w:p>
           <w:p>
-            <w:pPr>
-              <w:rPr>
-                <w:lang w:val="en-GB"/>
-              </w:rPr>
-            </w:pPr>
-            <w:r>
-              <w:rPr>
-                <w:lang w:val="en-GB"/>
-              </w:rPr>
+            <w:r>
               <w:tab/>
             </w:r>
             <w:r>
-              <w:rPr>
-                <w:lang w:val="en-GB"/>
-              </w:rPr>
               <w:tab/>
               <w:t>-de artikel wordt terug gegeven</w:t>
             </w:r>
           </w:p>
           <w:p>
-            <w:pPr>
-              <w:rPr>
-                <w:lang w:val="en-GB"/>
-              </w:rPr>
-            </w:pPr>
-            <w:r>
-              <w:rPr>
-                <w:lang w:val="en-GB"/>
-              </w:rPr>
+            <w:r>
               <w:t xml:space="preserve">                             -De systeem kijkt of er nog een artikel wordt toegevoegd. Zo ja, dan begint het vanaf stap 2 opnieuw</w:t>
             </w:r>
           </w:p>
           <w:p>
-            <w:pPr>
-              <w:rPr>
-                <w:lang w:val="en-GB"/>
-              </w:rPr>
-            </w:pPr>
-            <w:r>
-              <w:rPr>
-                <w:lang w:val="en-GB"/>
-              </w:rPr>
+            <w:r>
               <w:t xml:space="preserve">                             -De systeem geeft de totaal bedrag terug.</w:t>
             </w:r>
           </w:p>
           <w:p>
-            <w:pPr>
-              <w:rPr>
-                <w:lang w:val="en-GB"/>
-              </w:rPr>
-            </w:pPr>
-            <w:r>
-              <w:rPr>
-                <w:lang w:val="en-GB"/>
-              </w:rPr>
+            <w:r>
               <w:t xml:space="preserve">                             -De klant kan de betalen maken.</w:t>
             </w:r>
           </w:p>
@@ -6253,13 +6301,8 @@
               <w:pStyle w:val="Geenafstand"/>
             </w:pPr>
             <w:r>
-              <w:rPr>
-                <w:lang w:val="en-GB"/>
-              </w:rPr>
               <w:t xml:space="preserve">                             -De klant krijgt een bon terug.</w:t>
             </w:r>
-            <w:bookmarkStart w:id="6" w:name="_GoBack"/>
-            <w:bookmarkEnd w:id="6"/>
           </w:p>
           <w:p/>
         </w:tc>
@@ -6397,7 +6440,6 @@
       </w:tr>
     </w:tbl>
     <w:p/>
-    <w:p/>
     <w:tbl>
       <w:tblPr>
         <w:tblStyle w:val="Tabelraster"/>
@@ -6494,7 +6536,7 @@
               <w:spacing w:line="259" w:lineRule="auto"/>
             </w:pPr>
             <w:r>
-              <w:t>De systeem maakt een lijst van alle golfvelden.</w:t>
+              <w:t>De member maakt een instantie aan van golffield</w:t>
             </w:r>
           </w:p>
           <w:p>
@@ -6507,7 +6549,42 @@
               <w:spacing w:line="259" w:lineRule="auto"/>
             </w:pPr>
             <w:r>
-              <w:t>De systeem geeft alle golfvelden terug binnen een loop.</w:t>
+              <w:t>De golffield controller</w:t>
+            </w:r>
+            <w:r>
+              <w:t xml:space="preserve"> maakt een lijst van alle golfvelden.</w:t>
+            </w:r>
+          </w:p>
+          <w:p>
+            <w:pPr>
+              <w:pStyle w:val="Lijstalinea"/>
+              <w:numPr>
+                <w:ilvl w:val="0"/>
+                <w:numId w:val="17"/>
+              </w:numPr>
+              <w:spacing w:line="259" w:lineRule="auto"/>
+            </w:pPr>
+            <w:r>
+              <w:t xml:space="preserve">De </w:t>
+            </w:r>
+            <w:r>
+              <w:t xml:space="preserve">golffield controller </w:t>
+            </w:r>
+            <w:r>
+              <w:t>geeft alle golfvelden terug binnen een loop.</w:t>
+            </w:r>
+          </w:p>
+          <w:p>
+            <w:pPr>
+              <w:pStyle w:val="Lijstalinea"/>
+              <w:numPr>
+                <w:ilvl w:val="0"/>
+                <w:numId w:val="17"/>
+              </w:numPr>
+              <w:spacing w:line="259" w:lineRule="auto"/>
+            </w:pPr>
+            <w:r>
+              <w:t>De golffield controller laat alle beschikbare golffields zien</w:t>
             </w:r>
           </w:p>
           <w:p/>
@@ -6528,7 +6605,7 @@
           <w:sz w:val="40"/>
         </w:rPr>
       </w:pPr>
-      <w:bookmarkStart w:id="7" w:name="_Toc401405303"/>
+      <w:bookmarkStart w:id="7" w:name="_Toc401519724"/>
       <w:r>
         <w:rPr>
           <w:rFonts w:ascii="Harlow Solid Italic" w:hAnsi="Harlow Solid Italic"/>
@@ -6635,6 +6712,7 @@
           <w:sz w:val="40"/>
         </w:rPr>
       </w:pPr>
+      <w:bookmarkStart w:id="8" w:name="_Toc401519725"/>
       <w:r>
         <w:rPr>
           <w:rFonts w:ascii="Harlow Solid Italic" w:hAnsi="Harlow Solid Italic"/>
@@ -6643,6 +6721,7 @@
         </w:rPr>
         <w:t>Design class diagram</w:t>
       </w:r>
+      <w:bookmarkEnd w:id="8"/>
     </w:p>
     <w:p/>
     <w:p>
@@ -6699,6 +6778,133 @@
         <w:br w:type="page"/>
       </w:r>
     </w:p>
+    <w:p>
+      <w:pPr>
+        <w:pStyle w:val="Kop1"/>
+        <w:rPr>
+          <w:rFonts w:ascii="Harlow Solid Italic" w:hAnsi="Harlow Solid Italic"/>
+          <w:color w:val="00B050"/>
+          <w:sz w:val="40"/>
+        </w:rPr>
+      </w:pPr>
+      <w:bookmarkStart w:id="9" w:name="_Toc401519726"/>
+      <w:r>
+        <w:rPr>
+          <w:rFonts w:ascii="Harlow Solid Italic" w:hAnsi="Harlow Solid Italic"/>
+          <w:color w:val="00B050"/>
+          <w:sz w:val="40"/>
+        </w:rPr>
+        <w:lastRenderedPageBreak/>
+        <w:t>Design sequence diagram</w:t>
+      </w:r>
+      <w:bookmarkEnd w:id="9"/>
+    </w:p>
+    <w:p/>
+    <w:p>
+      <w:r>
+        <w:rPr>
+          <w:noProof/>
+          <w:lang w:eastAsia="nl-NL"/>
+        </w:rPr>
+        <w:drawing>
+          <wp:inline distT="0" distB="0" distL="0" distR="0">
+            <wp:extent cx="5201376" cy="6087325"/>
+            <wp:effectExtent l="0" t="0" r="0" b="8890"/>
+            <wp:docPr id="6" name="Afbeelding 6"/>
+            <wp:cNvGraphicFramePr>
+              <a:graphicFrameLocks xmlns:a="http://schemas.openxmlformats.org/drawingml/2006/main" noChangeAspect="1"/>
+            </wp:cNvGraphicFramePr>
+            <a:graphic xmlns:a="http://schemas.openxmlformats.org/drawingml/2006/main">
+              <a:graphicData uri="http://schemas.openxmlformats.org/drawingml/2006/picture">
+                <pic:pic xmlns:pic="http://schemas.openxmlformats.org/drawingml/2006/picture">
+                  <pic:nvPicPr>
+                    <pic:cNvPr id="6" name="ArtikelKopen.png"/>
+                    <pic:cNvPicPr/>
+                  </pic:nvPicPr>
+                  <pic:blipFill>
+                    <a:blip r:embed="rId17">
+                      <a:extLst>
+                        <a:ext uri="{28A0092B-C50C-407E-A947-70E740481C1C}">
+                          <a14:useLocalDpi xmlns:a14="http://schemas.microsoft.com/office/drawing/2010/main" val="0"/>
+                        </a:ext>
+                      </a:extLst>
+                    </a:blip>
+                    <a:stretch>
+                      <a:fillRect/>
+                    </a:stretch>
+                  </pic:blipFill>
+                  <pic:spPr>
+                    <a:xfrm>
+                      <a:off x="0" y="0"/>
+                      <a:ext cx="5201376" cy="6087325"/>
+                    </a:xfrm>
+                    <a:prstGeom prst="rect">
+                      <a:avLst/>
+                    </a:prstGeom>
+                  </pic:spPr>
+                </pic:pic>
+              </a:graphicData>
+            </a:graphic>
+          </wp:inline>
+        </w:drawing>
+      </w:r>
+    </w:p>
+    <w:p/>
+    <w:p/>
+    <w:p/>
+    <w:p/>
+    <w:p/>
+    <w:p/>
+    <w:p/>
+    <w:p>
+      <w:r>
+        <w:rPr>
+          <w:noProof/>
+          <w:lang w:eastAsia="nl-NL"/>
+        </w:rPr>
+        <w:drawing>
+          <wp:inline distT="0" distB="0" distL="0" distR="0">
+            <wp:extent cx="5760720" cy="4043680"/>
+            <wp:effectExtent l="0" t="0" r="0" b="0"/>
+            <wp:docPr id="11" name="Afbeelding 11"/>
+            <wp:cNvGraphicFramePr>
+              <a:graphicFrameLocks xmlns:a="http://schemas.openxmlformats.org/drawingml/2006/main" noChangeAspect="1"/>
+            </wp:cNvGraphicFramePr>
+            <a:graphic xmlns:a="http://schemas.openxmlformats.org/drawingml/2006/main">
+              <a:graphicData uri="http://schemas.openxmlformats.org/drawingml/2006/picture">
+                <pic:pic xmlns:pic="http://schemas.openxmlformats.org/drawingml/2006/picture">
+                  <pic:nvPicPr>
+                    <pic:cNvPr id="11" name="getGolffields.png"/>
+                    <pic:cNvPicPr/>
+                  </pic:nvPicPr>
+                  <pic:blipFill>
+                    <a:blip r:embed="rId18">
+                      <a:extLst>
+                        <a:ext uri="{28A0092B-C50C-407E-A947-70E740481C1C}">
+                          <a14:useLocalDpi xmlns:a14="http://schemas.microsoft.com/office/drawing/2010/main" val="0"/>
+                        </a:ext>
+                      </a:extLst>
+                    </a:blip>
+                    <a:stretch>
+                      <a:fillRect/>
+                    </a:stretch>
+                  </pic:blipFill>
+                  <pic:spPr>
+                    <a:xfrm>
+                      <a:off x="0" y="0"/>
+                      <a:ext cx="5760720" cy="4043680"/>
+                    </a:xfrm>
+                    <a:prstGeom prst="rect">
+                      <a:avLst/>
+                    </a:prstGeom>
+                  </pic:spPr>
+                </pic:pic>
+              </a:graphicData>
+            </a:graphic>
+          </wp:inline>
+        </w:drawing>
+      </w:r>
+    </w:p>
     <w:p/>
     <w:p/>
     <w:p/>
@@ -6713,20 +6919,59 @@
     <w:p/>
     <w:p/>
     <w:p/>
+    <w:p>
+      <w:r>
+        <w:rPr>
+          <w:noProof/>
+          <w:lang w:eastAsia="nl-NL"/>
+        </w:rPr>
+        <w:lastRenderedPageBreak/>
+        <w:drawing>
+          <wp:inline distT="0" distB="0" distL="0" distR="0">
+            <wp:extent cx="5760720" cy="4466590"/>
+            <wp:effectExtent l="0" t="0" r="0" b="0"/>
+            <wp:docPr id="12" name="Afbeelding 12"/>
+            <wp:cNvGraphicFramePr>
+              <a:graphicFrameLocks xmlns:a="http://schemas.openxmlformats.org/drawingml/2006/main" noChangeAspect="1"/>
+            </wp:cNvGraphicFramePr>
+            <a:graphic xmlns:a="http://schemas.openxmlformats.org/drawingml/2006/main">
+              <a:graphicData uri="http://schemas.openxmlformats.org/drawingml/2006/picture">
+                <pic:pic xmlns:pic="http://schemas.openxmlformats.org/drawingml/2006/picture">
+                  <pic:nvPicPr>
+                    <pic:cNvPr id="12" name="makePayment.png"/>
+                    <pic:cNvPicPr/>
+                  </pic:nvPicPr>
+                  <pic:blipFill>
+                    <a:blip r:embed="rId19">
+                      <a:extLst>
+                        <a:ext uri="{28A0092B-C50C-407E-A947-70E740481C1C}">
+                          <a14:useLocalDpi xmlns:a14="http://schemas.microsoft.com/office/drawing/2010/main" val="0"/>
+                        </a:ext>
+                      </a:extLst>
+                    </a:blip>
+                    <a:stretch>
+                      <a:fillRect/>
+                    </a:stretch>
+                  </pic:blipFill>
+                  <pic:spPr>
+                    <a:xfrm>
+                      <a:off x="0" y="0"/>
+                      <a:ext cx="5760720" cy="4466590"/>
+                    </a:xfrm>
+                    <a:prstGeom prst="rect">
+                      <a:avLst/>
+                    </a:prstGeom>
+                  </pic:spPr>
+                </pic:pic>
+              </a:graphicData>
+            </a:graphic>
+          </wp:inline>
+        </w:drawing>
+      </w:r>
+    </w:p>
     <w:p/>
     <w:p/>
     <w:p/>
-    <w:p/>
-    <w:p/>
-    <w:p/>
-    <w:p/>
-    <w:p/>
-    <w:p/>
-    <w:p/>
-    <w:p/>
-    <w:p/>
-    <w:p/>
-    <w:p/>
     <w:p>
       <w:pPr>
         <w:pStyle w:val="Geenafstand"/>
@@ -6883,12 +7128,12 @@
       </w:pPr>
     </w:p>
     <w:sectPr>
-      <w:headerReference w:type="even" r:id="rId17"/>
-      <w:headerReference w:type="default" r:id="rId18"/>
-      <w:footerReference w:type="even" r:id="rId19"/>
-      <w:footerReference w:type="default" r:id="rId20"/>
-      <w:headerReference w:type="first" r:id="rId21"/>
-      <w:footerReference w:type="first" r:id="rId22"/>
+      <w:headerReference w:type="even" r:id="rId20"/>
+      <w:headerReference w:type="default" r:id="rId21"/>
+      <w:footerReference w:type="even" r:id="rId22"/>
+      <w:footerReference w:type="default" r:id="rId23"/>
+      <w:headerReference w:type="first" r:id="rId24"/>
+      <w:footerReference w:type="first" r:id="rId25"/>
       <w:pgSz w:w="11906" w:h="16838"/>
       <w:pgMar w:top="1417" w:right="1417" w:bottom="1417" w:left="1417" w:header="708" w:footer="708" w:gutter="0"/>
       <w:cols w:space="708"/>
@@ -10123,7 +10368,7 @@
 </file>
 
 <file path=customXml/itemProps1.xml><?xml version="1.0" encoding="utf-8"?>
-<ds:datastoreItem xmlns:ds="http://schemas.openxmlformats.org/officeDocument/2006/customXml" ds:itemID="{FC27FC5E-4A98-4832-88AA-89C0B24DC602}">
+<ds:datastoreItem xmlns:ds="http://schemas.openxmlformats.org/officeDocument/2006/customXml" ds:itemID="{84D42D11-5BC5-4C4A-8D1C-FF78EF074CBD}">
   <ds:schemaRefs>
     <ds:schemaRef ds:uri="http://schemas.openxmlformats.org/officeDocument/2006/bibliography"/>
   </ds:schemaRefs>

</xml_diff>

<commit_message>
Graps sequence diagram update!
</commit_message>
<xml_diff>
--- a/OOAD_Golf_volledig.docx
+++ b/OOAD_Golf_volledig.docx
@@ -4249,8 +4249,6 @@
             <w:r>
               <w:t>vanaf stap 2 opnieuw</w:t>
             </w:r>
-            <w:bookmarkStart w:id="6" w:name="_GoBack"/>
-            <w:bookmarkEnd w:id="6"/>
           </w:p>
           <w:p>
             <w:r>
@@ -4785,7 +4783,7 @@
           <w:sz w:val="40"/>
         </w:rPr>
       </w:pPr>
-      <w:bookmarkStart w:id="7" w:name="_Toc401568504"/>
+      <w:bookmarkStart w:id="6" w:name="_Toc401568504"/>
       <w:r>
         <w:rPr>
           <w:rFonts w:ascii="Harlow Solid Italic" w:hAnsi="Harlow Solid Italic"/>
@@ -4794,7 +4792,7 @@
         </w:rPr>
         <w:t>Deployment Diagram</w:t>
       </w:r>
-      <w:bookmarkEnd w:id="7"/>
+      <w:bookmarkEnd w:id="6"/>
     </w:p>
     <w:p/>
     <w:p>
@@ -5017,7 +5015,7 @@
           <w:sz w:val="40"/>
         </w:rPr>
       </w:pPr>
-      <w:bookmarkStart w:id="8" w:name="_Toc401568505"/>
+      <w:bookmarkStart w:id="7" w:name="_Toc401568505"/>
       <w:r>
         <w:rPr>
           <w:rFonts w:ascii="Harlow Solid Italic" w:hAnsi="Harlow Solid Italic"/>
@@ -5026,7 +5024,7 @@
         </w:rPr>
         <w:t>Design class diagram</w:t>
       </w:r>
-      <w:bookmarkEnd w:id="8"/>
+      <w:bookmarkEnd w:id="7"/>
     </w:p>
     <w:p/>
     <w:p>
@@ -5200,7 +5198,7 @@
           <w:sz w:val="40"/>
         </w:rPr>
       </w:pPr>
-      <w:bookmarkStart w:id="9" w:name="_Toc401568506"/>
+      <w:bookmarkStart w:id="8" w:name="_Toc401568506"/>
       <w:r>
         <w:rPr>
           <w:rFonts w:ascii="Harlow Solid Italic" w:hAnsi="Harlow Solid Italic"/>
@@ -5228,7 +5226,7 @@
         </w:rPr>
         <w:t xml:space="preserve"> diagram</w:t>
       </w:r>
-      <w:bookmarkEnd w:id="9"/>
+      <w:bookmarkEnd w:id="8"/>
     </w:p>
     <w:p/>
     <w:p>
@@ -5239,8 +5237,8 @@
         </w:rPr>
         <w:drawing>
           <wp:inline distT="0" distB="0" distL="0" distR="0" wp14:anchorId="3DAD595E" wp14:editId="3E4A43B7">
-            <wp:extent cx="5201376" cy="6087325"/>
-            <wp:effectExtent l="0" t="0" r="0" b="8890"/>
+            <wp:extent cx="5086350" cy="5952707"/>
+            <wp:effectExtent l="0" t="0" r="0" b="0"/>
             <wp:docPr id="6" name="Afbeelding 6"/>
             <wp:cNvGraphicFramePr>
               <a:graphicFrameLocks xmlns:a="http://schemas.openxmlformats.org/drawingml/2006/main" noChangeAspect="1"/>
@@ -5267,7 +5265,7 @@
                   <pic:spPr>
                     <a:xfrm>
                       <a:off x="0" y="0"/>
-                      <a:ext cx="5201376" cy="6087325"/>
+                      <a:ext cx="5093665" cy="5961268"/>
                     </a:xfrm>
                     <a:prstGeom prst="rect">
                       <a:avLst/>
@@ -5839,6 +5837,393 @@
         </mc:AlternateContent>
       </w:r>
     </w:p>
+    <w:p>
+      <w:r>
+        <w:br w:type="page"/>
+      </w:r>
+    </w:p>
+    <w:p>
+      <w:pPr>
+        <w:pStyle w:val="Kop1"/>
+        <w:rPr>
+          <w:rFonts w:ascii="Harlow Solid Italic" w:hAnsi="Harlow Solid Italic"/>
+          <w:color w:val="00B050"/>
+          <w:sz w:val="40"/>
+        </w:rPr>
+      </w:pPr>
+      <w:proofErr w:type="spellStart"/>
+      <w:r>
+        <w:rPr>
+          <w:rFonts w:ascii="Harlow Solid Italic" w:hAnsi="Harlow Solid Italic"/>
+          <w:color w:val="00B050"/>
+          <w:sz w:val="40"/>
+        </w:rPr>
+        <w:lastRenderedPageBreak/>
+        <w:t>Grasp</w:t>
+      </w:r>
+      <w:proofErr w:type="spellEnd"/>
+    </w:p>
+    <w:p/>
+    <w:p>
+      <w:r>
+        <w:t xml:space="preserve">Deze </w:t>
+      </w:r>
+      <w:proofErr w:type="spellStart"/>
+      <w:r>
+        <w:t>grasp</w:t>
+      </w:r>
+      <w:proofErr w:type="spellEnd"/>
+      <w:r>
+        <w:t xml:space="preserve"> is voor design </w:t>
+      </w:r>
+      <w:proofErr w:type="spellStart"/>
+      <w:r>
+        <w:t>sequence</w:t>
+      </w:r>
+      <w:proofErr w:type="spellEnd"/>
+      <w:r>
+        <w:t xml:space="preserve"> diagram figuur 8 </w:t>
+      </w:r>
+      <w:proofErr w:type="spellStart"/>
+      <w:r>
+        <w:t>createOrder</w:t>
+      </w:r>
+      <w:proofErr w:type="spellEnd"/>
+      <w:r>
+        <w:t>()</w:t>
+      </w:r>
+      <w:r>
+        <w:t>.</w:t>
+      </w:r>
+    </w:p>
+    <w:p>
+      <w:pPr>
+        <w:spacing w:after="0"/>
+      </w:pPr>
+      <w:r>
+        <w:t xml:space="preserve">Name: </w:t>
+      </w:r>
+      <w:proofErr w:type="spellStart"/>
+      <w:r>
+        <w:t>Creator</w:t>
+      </w:r>
+      <w:proofErr w:type="spellEnd"/>
+    </w:p>
+    <w:p>
+      <w:pPr>
+        <w:spacing w:after="0"/>
+      </w:pPr>
+      <w:proofErr w:type="spellStart"/>
+      <w:r>
+        <w:t>Problem</w:t>
+      </w:r>
+      <w:proofErr w:type="spellEnd"/>
+      <w:r>
+        <w:t xml:space="preserve">: </w:t>
+      </w:r>
+      <w:r>
+        <w:t xml:space="preserve">Klant </w:t>
+      </w:r>
+      <w:r>
+        <w:t>wilt een order maken.</w:t>
+      </w:r>
+    </w:p>
+    <w:p>
+      <w:pPr>
+        <w:spacing w:after="0"/>
+      </w:pPr>
+      <w:r>
+        <w:t xml:space="preserve">Solution: </w:t>
+      </w:r>
+      <w:r>
+        <w:t xml:space="preserve">Klant maak een instantie </w:t>
+      </w:r>
+      <w:r>
+        <w:t>Order</w:t>
+      </w:r>
+      <w:r>
+        <w:t>,</w:t>
+      </w:r>
+      <w:r>
+        <w:t xml:space="preserve"> </w:t>
+      </w:r>
+      <w:r>
+        <w:t xml:space="preserve">zodat Order een </w:t>
+      </w:r>
+      <w:r>
+        <w:t>instantie van Itemlist</w:t>
+      </w:r>
+      <w:r>
+        <w:t xml:space="preserve"> kan maken</w:t>
+      </w:r>
+      <w:r>
+        <w:t xml:space="preserve">. </w:t>
+      </w:r>
+      <w:r>
+        <w:t xml:space="preserve">Itemlist </w:t>
+      </w:r>
+      <w:r>
+        <w:t>kan items toevoegen.</w:t>
+      </w:r>
+    </w:p>
+    <w:p/>
+    <w:p>
+      <w:pPr>
+        <w:spacing w:after="0"/>
+        <w:rPr>
+          <w:lang w:val="en-GB"/>
+        </w:rPr>
+      </w:pPr>
+      <w:r>
+        <w:rPr>
+          <w:lang w:val="en-GB"/>
+        </w:rPr>
+        <w:t xml:space="preserve">Name: </w:t>
+      </w:r>
+      <w:r>
+        <w:rPr>
+          <w:lang w:val="en-GB"/>
+        </w:rPr>
+        <w:t>Information expert</w:t>
+      </w:r>
+    </w:p>
+    <w:p>
+      <w:pPr>
+        <w:spacing w:after="0"/>
+      </w:pPr>
+      <w:proofErr w:type="spellStart"/>
+      <w:r>
+        <w:t>Problem</w:t>
+      </w:r>
+      <w:proofErr w:type="spellEnd"/>
+      <w:r>
+        <w:t>:</w:t>
+      </w:r>
+      <w:r>
+        <w:t xml:space="preserve"> </w:t>
+      </w:r>
+      <w:r>
+        <w:t xml:space="preserve">The klant wilt artikelen bestellen. </w:t>
+      </w:r>
+      <w:r>
+        <w:t>Daarvoor heeft de klant een order nodig.</w:t>
+      </w:r>
+    </w:p>
+    <w:p>
+      <w:pPr>
+        <w:spacing w:after="0"/>
+      </w:pPr>
+      <w:r>
+        <w:t>Solution:</w:t>
+      </w:r>
+      <w:r>
+        <w:t xml:space="preserve"> </w:t>
+      </w:r>
+      <w:r>
+        <w:t xml:space="preserve">De order heeft de </w:t>
+      </w:r>
+      <w:proofErr w:type="spellStart"/>
+      <w:r>
+        <w:t>methods</w:t>
+      </w:r>
+      <w:proofErr w:type="spellEnd"/>
+      <w:r>
+        <w:t xml:space="preserve"> om artikelen toe te voegen aan de instantie.</w:t>
+      </w:r>
+    </w:p>
+    <w:p>
+      <w:pPr>
+        <w:spacing w:after="0"/>
+      </w:pPr>
+    </w:p>
+    <w:p>
+      <w:pPr>
+        <w:spacing w:after="0"/>
+      </w:pPr>
+      <w:r>
+        <w:t xml:space="preserve">Name: </w:t>
+      </w:r>
+      <w:r>
+        <w:t xml:space="preserve">Low </w:t>
+      </w:r>
+      <w:proofErr w:type="spellStart"/>
+      <w:r>
+        <w:t>Coupling</w:t>
+      </w:r>
+      <w:proofErr w:type="spellEnd"/>
+    </w:p>
+    <w:p>
+      <w:pPr>
+        <w:spacing w:after="0"/>
+      </w:pPr>
+      <w:proofErr w:type="spellStart"/>
+      <w:r>
+        <w:t>Problem</w:t>
+      </w:r>
+      <w:proofErr w:type="spellEnd"/>
+      <w:r>
+        <w:t>: Hoe kan ik ervoor zorgen dat objecten minder afhankelijk zijn van elkaar.</w:t>
+      </w:r>
+    </w:p>
+    <w:p>
+      <w:pPr>
+        <w:spacing w:after="0"/>
+      </w:pPr>
+      <w:r>
+        <w:t>Solution:</w:t>
+      </w:r>
+      <w:r>
+        <w:t xml:space="preserve"> Door niet te veel referenties</w:t>
+      </w:r>
+      <w:r>
+        <w:t xml:space="preserve"> te maken naar het object. </w:t>
+      </w:r>
+      <w:r>
+        <w:t>Ik kies ervoor om het object meer centraal te maken.</w:t>
+      </w:r>
+      <w:bookmarkStart w:id="9" w:name="_GoBack"/>
+      <w:bookmarkEnd w:id="9"/>
+      <w:r>
+        <w:t xml:space="preserve"> </w:t>
+      </w:r>
+    </w:p>
+    <w:p>
+      <w:pPr>
+        <w:spacing w:after="0"/>
+      </w:pPr>
+    </w:p>
+    <w:p>
+      <w:pPr>
+        <w:spacing w:after="0"/>
+      </w:pPr>
+      <w:r>
+        <w:t xml:space="preserve">Name: </w:t>
+      </w:r>
+      <w:r>
+        <w:t>Controller</w:t>
+      </w:r>
+    </w:p>
+    <w:p>
+      <w:pPr>
+        <w:spacing w:after="0"/>
+      </w:pPr>
+      <w:proofErr w:type="spellStart"/>
+      <w:r>
+        <w:t>Problem</w:t>
+      </w:r>
+      <w:proofErr w:type="spellEnd"/>
+      <w:r>
+        <w:t>:</w:t>
+      </w:r>
+      <w:r>
+        <w:t xml:space="preserve"> </w:t>
+      </w:r>
+      <w:r>
+        <w:t>Wat is de e</w:t>
+      </w:r>
+      <w:r>
+        <w:t>erste object dat de UI ontvangt?</w:t>
+      </w:r>
+    </w:p>
+    <w:p>
+      <w:pPr>
+        <w:spacing w:after="0"/>
+      </w:pPr>
+      <w:r>
+        <w:t>Solution:</w:t>
+      </w:r>
+      <w:r>
+        <w:t xml:space="preserve"> De eerste o</w:t>
+      </w:r>
+      <w:r>
+        <w:t>bject is de</w:t>
+      </w:r>
+      <w:r>
+        <w:t xml:space="preserve"> itemlist. De klant kan daar items aan toe voegen en verwijderen.</w:t>
+      </w:r>
+      <w:r>
+        <w:t xml:space="preserve"> </w:t>
+      </w:r>
+    </w:p>
+    <w:p>
+      <w:pPr>
+        <w:spacing w:after="0"/>
+      </w:pPr>
+    </w:p>
+    <w:p>
+      <w:pPr>
+        <w:spacing w:after="0"/>
+      </w:pPr>
+      <w:r>
+        <w:t xml:space="preserve">Name: </w:t>
+      </w:r>
+      <w:r>
+        <w:t xml:space="preserve">High </w:t>
+      </w:r>
+      <w:proofErr w:type="spellStart"/>
+      <w:r>
+        <w:t>Cohesion</w:t>
+      </w:r>
+      <w:proofErr w:type="spellEnd"/>
+    </w:p>
+    <w:p>
+      <w:pPr>
+        <w:spacing w:after="0"/>
+      </w:pPr>
+      <w:proofErr w:type="spellStart"/>
+      <w:r>
+        <w:t>Problem</w:t>
+      </w:r>
+      <w:proofErr w:type="spellEnd"/>
+      <w:r>
+        <w:t>:</w:t>
+      </w:r>
+      <w:r>
+        <w:t xml:space="preserve"> Hoe kan ik objecten simp</w:t>
+      </w:r>
+      <w:r>
+        <w:t xml:space="preserve">el en </w:t>
+      </w:r>
+      <w:r>
+        <w:t>beheersbaar</w:t>
+      </w:r>
+      <w:r>
+        <w:t xml:space="preserve"> maken?</w:t>
+      </w:r>
+    </w:p>
+    <w:p>
+      <w:pPr>
+        <w:spacing w:after="0"/>
+      </w:pPr>
+      <w:r>
+        <w:t>Solution:</w:t>
+      </w:r>
+      <w:r>
+        <w:t xml:space="preserve"> </w:t>
+      </w:r>
+      <w:r>
+        <w:t xml:space="preserve">Door de objecten </w:t>
+      </w:r>
+      <w:proofErr w:type="spellStart"/>
+      <w:r>
+        <w:t>simple</w:t>
+      </w:r>
+      <w:proofErr w:type="spellEnd"/>
+      <w:r>
+        <w:t xml:space="preserve"> te maken met weinig </w:t>
+      </w:r>
+      <w:proofErr w:type="spellStart"/>
+      <w:r>
+        <w:t>methods</w:t>
+      </w:r>
+      <w:proofErr w:type="spellEnd"/>
+      <w:r>
+        <w:t>.</w:t>
+      </w:r>
+    </w:p>
+    <w:p/>
+    <w:p/>
+    <w:p/>
     <w:sectPr>
       <w:headerReference w:type="default" r:id="rId31"/>
       <w:footerReference w:type="default" r:id="rId32"/>
@@ -5987,6 +6372,7 @@
         <w:docPartUnique/>
       </w:docPartObj>
     </w:sdtPr>
+    <w:sdtEndPr/>
     <w:sdtContent>
       <w:p>
         <w:pPr>
@@ -6006,7 +6392,7 @@
           <w:rPr>
             <w:noProof/>
           </w:rPr>
-          <w:t>17</w:t>
+          <w:t>18</w:t>
         </w:r>
         <w:r>
           <w:fldChar w:fldCharType="end"/>
@@ -7982,6 +8368,7 @@
   <w:style w:type="character" w:default="1" w:styleId="Standaardalinea-lettertype">
     <w:name w:val="Default Paragraph Font"/>
     <w:uiPriority w:val="1"/>
+    <w:semiHidden/>
     <w:unhideWhenUsed/>
   </w:style>
   <w:style w:type="table" w:default="1" w:styleId="Standaardtabel">
@@ -9078,7 +9465,7 @@
 </file>
 
 <file path=customXml/itemProps1.xml><?xml version="1.0" encoding="utf-8"?>
-<ds:datastoreItem xmlns:ds="http://schemas.openxmlformats.org/officeDocument/2006/customXml" ds:itemID="{1FA194D7-8681-49AD-8E0B-850012C25610}">
+<ds:datastoreItem xmlns:ds="http://schemas.openxmlformats.org/officeDocument/2006/customXml" ds:itemID="{F6582E01-5773-4199-BAB7-A4920C7E9E99}">
   <ds:schemaRefs>
     <ds:schemaRef ds:uri="http://schemas.openxmlformats.org/officeDocument/2006/bibliography"/>
   </ds:schemaRefs>

</xml_diff>